<commit_message>
added flowchart.pdf and flowchart.png
</commit_message>
<xml_diff>
--- a/SRS.docx
+++ b/SRS.docx
@@ -1,6 +1,6 @@
 
 <file path=word/document.xml><?xml version="1.0" encoding="utf-8"?>
-<w:document xmlns:ve="http://schemas.openxmlformats.org/markup-compatibility/2006" xmlns:o="urn:schemas-microsoft-com:office:office" xmlns:r="http://schemas.openxmlformats.org/officeDocument/2006/relationships" xmlns:m="http://schemas.openxmlformats.org/officeDocument/2006/math" xmlns:v="urn:schemas-microsoft-com:vml" xmlns:wp="http://schemas.openxmlformats.org/drawingml/2006/wordprocessingDrawing" xmlns:w10="urn:schemas-microsoft-com:office:word" xmlns:w="http://schemas.openxmlformats.org/wordprocessingml/2006/main" xmlns:wne="http://schemas.microsoft.com/office/word/2006/wordml">
+<w:document xmlns:wpc="http://schemas.microsoft.com/office/word/2010/wordprocessingCanvas" xmlns:cx="http://schemas.microsoft.com/office/drawing/2014/chartex" xmlns:cx1="http://schemas.microsoft.com/office/drawing/2015/9/8/chartex" xmlns:cx2="http://schemas.microsoft.com/office/drawing/2015/10/21/chartex" xmlns:cx3="http://schemas.microsoft.com/office/drawing/2016/5/9/chartex" xmlns:cx4="http://schemas.microsoft.com/office/drawing/2016/5/10/chartex" xmlns:cx5="http://schemas.microsoft.com/office/drawing/2016/5/11/chartex" xmlns:cx6="http://schemas.microsoft.com/office/drawing/2016/5/12/chartex" xmlns:cx7="http://schemas.microsoft.com/office/drawing/2016/5/13/chartex" xmlns:cx8="http://schemas.microsoft.com/office/drawing/2016/5/14/chartex" xmlns:mc="http://schemas.openxmlformats.org/markup-compatibility/2006" xmlns:aink="http://schemas.microsoft.com/office/drawing/2016/ink" xmlns:am3d="http://schemas.microsoft.com/office/drawing/2017/model3d" xmlns:o="urn:schemas-microsoft-com:office:office" xmlns:r="http://schemas.openxmlformats.org/officeDocument/2006/relationships" xmlns:m="http://schemas.openxmlformats.org/officeDocument/2006/math" xmlns:v="urn:schemas-microsoft-com:vml" xmlns:wp14="http://schemas.microsoft.com/office/word/2010/wordprocessingDrawing" xmlns:wp="http://schemas.openxmlformats.org/drawingml/2006/wordprocessingDrawing" xmlns:w10="urn:schemas-microsoft-com:office:word" xmlns:w="http://schemas.openxmlformats.org/wordprocessingml/2006/main" xmlns:w14="http://schemas.microsoft.com/office/word/2010/wordml" xmlns:w15="http://schemas.microsoft.com/office/word/2012/wordml" xmlns:w16cex="http://schemas.microsoft.com/office/word/2018/wordml/cex" xmlns:w16cid="http://schemas.microsoft.com/office/word/2016/wordml/cid" xmlns:w16="http://schemas.microsoft.com/office/word/2018/wordml" xmlns:w16sdtdh="http://schemas.microsoft.com/office/word/2020/wordml/sdtdatahash" xmlns:w16se="http://schemas.microsoft.com/office/word/2015/wordml/symex" xmlns:wpg="http://schemas.microsoft.com/office/word/2010/wordprocessingGroup" xmlns:wpi="http://schemas.microsoft.com/office/word/2010/wordprocessingInk" xmlns:wne="http://schemas.microsoft.com/office/word/2006/wordml" xmlns:wps="http://schemas.microsoft.com/office/word/2010/wordprocessingShape" mc:Ignorable="w14 w15 w16se w16cid w16 w16cex w16sdtdh wp14">
   <w:body>
     <w:p/>
     <w:p/>
@@ -9,7 +9,7 @@
         <w:tblStyle w:val="TableGrid"/>
         <w:tblW w:w="0" w:type="auto"/>
         <w:shd w:val="solid" w:color="auto" w:fill="auto"/>
-        <w:tblLook w:val="04A0"/>
+        <w:tblLook w:val="04A0" w:firstRow="1" w:lastRow="0" w:firstColumn="1" w:lastColumn="0" w:noHBand="0" w:noVBand="1"/>
       </w:tblPr>
       <w:tblGrid>
         <w:gridCol w:w="9242"/>
@@ -43,7 +43,7 @@
       <w:tblPr>
         <w:tblStyle w:val="TableGrid"/>
         <w:tblW w:w="0" w:type="auto"/>
-        <w:tblLook w:val="04A0"/>
+        <w:tblLook w:val="04A0" w:firstRow="1" w:lastRow="0" w:firstColumn="1" w:lastColumn="0" w:noHBand="0" w:noVBand="1"/>
       </w:tblPr>
       <w:tblGrid>
         <w:gridCol w:w="1101"/>
@@ -261,7 +261,7 @@
         <w:tblStyle w:val="TableGrid"/>
         <w:tblW w:w="0" w:type="auto"/>
         <w:shd w:val="solid" w:color="auto" w:fill="auto"/>
-        <w:tblLook w:val="04A0"/>
+        <w:tblLook w:val="04A0" w:firstRow="1" w:lastRow="0" w:firstColumn="1" w:lastColumn="0" w:noHBand="0" w:noVBand="1"/>
       </w:tblPr>
       <w:tblGrid>
         <w:gridCol w:w="9242"/>
@@ -296,7 +296,7 @@
       <w:tblPr>
         <w:tblStyle w:val="TableGrid"/>
         <w:tblW w:w="0" w:type="auto"/>
-        <w:tblLook w:val="04A0"/>
+        <w:tblLook w:val="04A0" w:firstRow="1" w:lastRow="0" w:firstColumn="1" w:lastColumn="0" w:noHBand="0" w:noVBand="1"/>
       </w:tblPr>
       <w:tblGrid>
         <w:gridCol w:w="2173"/>
@@ -482,11 +482,19 @@
                 <w:color w:val="000000" w:themeColor="text1"/>
               </w:rPr>
             </w:pPr>
-            <w:r>
-              <w:rPr>
-                <w:color w:val="000000" w:themeColor="text1"/>
-              </w:rPr>
-              <w:t>Also,display Train</w:t>
+            <w:proofErr w:type="gramStart"/>
+            <w:r>
+              <w:rPr>
+                <w:color w:val="000000" w:themeColor="text1"/>
+              </w:rPr>
+              <w:t>Also,display</w:t>
+            </w:r>
+            <w:proofErr w:type="gramEnd"/>
+            <w:r>
+              <w:rPr>
+                <w:color w:val="000000" w:themeColor="text1"/>
+              </w:rPr>
+              <w:t xml:space="preserve"> Train</w:t>
             </w:r>
             <w:r>
               <w:rPr>
@@ -1315,8 +1323,17 @@
                 <w:b/>
                 <w:color w:val="000000" w:themeColor="text1"/>
               </w:rPr>
-              <w:t>(Duration, Cost ... )</w:t>
-            </w:r>
+              <w:t xml:space="preserve">(Duration, Cost </w:t>
+            </w:r>
+            <w:proofErr w:type="gramStart"/>
+            <w:r>
+              <w:rPr>
+                <w:b/>
+                <w:color w:val="000000" w:themeColor="text1"/>
+              </w:rPr>
+              <w:t>... )</w:t>
+            </w:r>
+            <w:proofErr w:type="gramEnd"/>
           </w:p>
         </w:tc>
         <w:tc>
@@ -1375,7 +1392,7 @@
         <w:tblStyle w:val="TableGrid"/>
         <w:tblW w:w="0" w:type="auto"/>
         <w:shd w:val="solid" w:color="auto" w:fill="auto"/>
-        <w:tblLook w:val="04A0"/>
+        <w:tblLook w:val="04A0" w:firstRow="1" w:lastRow="0" w:firstColumn="1" w:lastColumn="0" w:noHBand="0" w:noVBand="1"/>
       </w:tblPr>
       <w:tblGrid>
         <w:gridCol w:w="9242"/>
@@ -1409,7 +1426,7 @@
       <w:tblPr>
         <w:tblStyle w:val="TableGrid"/>
         <w:tblW w:w="0" w:type="auto"/>
-        <w:tblLook w:val="04A0"/>
+        <w:tblLook w:val="04A0" w:firstRow="1" w:lastRow="0" w:firstColumn="1" w:lastColumn="0" w:noHBand="0" w:noVBand="1"/>
       </w:tblPr>
       <w:tblGrid>
         <w:gridCol w:w="2093"/>
@@ -2219,7 +2236,21 @@
               <w:rPr>
                 <w:lang w:val="en-GB"/>
               </w:rPr>
-              <w:t xml:space="preserve">When User selects the chat section, he/she should be able to send and receive messages from its peers . </w:t>
+              <w:t xml:space="preserve">When User selects the chat section, he/she should be able to send and receive messages from its </w:t>
+            </w:r>
+            <w:proofErr w:type="gramStart"/>
+            <w:r>
+              <w:rPr>
+                <w:lang w:val="en-GB"/>
+              </w:rPr>
+              <w:t>peers .</w:t>
+            </w:r>
+            <w:proofErr w:type="gramEnd"/>
+            <w:r>
+              <w:rPr>
+                <w:lang w:val="en-GB"/>
+              </w:rPr>
+              <w:t xml:space="preserve"> </w:t>
             </w:r>
           </w:p>
           <w:p/>
@@ -2281,7 +2312,7 @@
         <w:tblStyle w:val="TableGrid"/>
         <w:tblW w:w="0" w:type="auto"/>
         <w:shd w:val="solid" w:color="auto" w:fill="auto"/>
-        <w:tblLook w:val="04A0"/>
+        <w:tblLook w:val="04A0" w:firstRow="1" w:lastRow="0" w:firstColumn="1" w:lastColumn="0" w:noHBand="0" w:noVBand="1"/>
       </w:tblPr>
       <w:tblGrid>
         <w:gridCol w:w="9242"/>
@@ -2316,7 +2347,7 @@
       <w:tblPr>
         <w:tblStyle w:val="TableGrid"/>
         <w:tblW w:w="0" w:type="auto"/>
-        <w:tblLook w:val="04A0"/>
+        <w:tblLook w:val="04A0" w:firstRow="1" w:lastRow="0" w:firstColumn="1" w:lastColumn="0" w:noHBand="0" w:noVBand="1"/>
       </w:tblPr>
       <w:tblGrid>
         <w:gridCol w:w="2602"/>
@@ -2792,7 +2823,7 @@
         <w:tblStyle w:val="TableGrid"/>
         <w:tblW w:w="0" w:type="auto"/>
         <w:shd w:val="solid" w:color="auto" w:fill="auto"/>
-        <w:tblLook w:val="04A0"/>
+        <w:tblLook w:val="04A0" w:firstRow="1" w:lastRow="0" w:firstColumn="1" w:lastColumn="0" w:noHBand="0" w:noVBand="1"/>
       </w:tblPr>
       <w:tblGrid>
         <w:gridCol w:w="9242"/>
@@ -2807,13 +2838,11 @@
             <w:pPr>
               <w:rPr>
                 <w:b/>
-                <w:color w:val="FFFF00"/>
-              </w:rPr>
-            </w:pPr>
-            <w:r>
-              <w:rPr>
-                <w:b/>
-                <w:color w:val="FFFF00"/>
+              </w:rPr>
+            </w:pPr>
+            <w:r>
+              <w:rPr>
+                <w:b/>
               </w:rPr>
               <w:t>CONCLUSION</w:t>
             </w:r>
@@ -2826,7 +2855,7 @@
       <w:tblPr>
         <w:tblStyle w:val="TableGrid"/>
         <w:tblW w:w="0" w:type="auto"/>
-        <w:tblLook w:val="04A0"/>
+        <w:tblLook w:val="04A0" w:firstRow="1" w:lastRow="0" w:firstColumn="1" w:lastColumn="0" w:noHBand="0" w:noVBand="1"/>
       </w:tblPr>
       <w:tblGrid>
         <w:gridCol w:w="2093"/>
@@ -2860,8 +2889,12 @@
     </w:tbl>
     <w:p/>
     <w:sectPr>
-      <w:headerReference w:type="default" r:id="rId9"/>
-      <w:footerReference w:type="default" r:id="rId10"/>
+      <w:headerReference w:type="even" r:id="rId9"/>
+      <w:headerReference w:type="default" r:id="rId10"/>
+      <w:footerReference w:type="even" r:id="rId11"/>
+      <w:footerReference w:type="default" r:id="rId12"/>
+      <w:headerReference w:type="first" r:id="rId13"/>
+      <w:footerReference w:type="first" r:id="rId14"/>
       <w:pgSz w:w="11906" w:h="16838"/>
       <w:pgMar w:top="1440" w:right="1440" w:bottom="1440" w:left="1440" w:header="708" w:footer="708" w:gutter="0"/>
       <w:cols w:space="708"/>
@@ -2872,7 +2905,7 @@
 </file>
 
 <file path=word/endnotes.xml><?xml version="1.0" encoding="utf-8"?>
-<w:endnotes xmlns:ve="http://schemas.openxmlformats.org/markup-compatibility/2006" xmlns:o="urn:schemas-microsoft-com:office:office" xmlns:r="http://schemas.openxmlformats.org/officeDocument/2006/relationships" xmlns:m="http://schemas.openxmlformats.org/officeDocument/2006/math" xmlns:v="urn:schemas-microsoft-com:vml" xmlns:wp="http://schemas.openxmlformats.org/drawingml/2006/wordprocessingDrawing" xmlns:w10="urn:schemas-microsoft-com:office:word" xmlns:w="http://schemas.openxmlformats.org/wordprocessingml/2006/main" xmlns:wne="http://schemas.microsoft.com/office/word/2006/wordml">
+<w:endnotes xmlns:wpc="http://schemas.microsoft.com/office/word/2010/wordprocessingCanvas" xmlns:cx="http://schemas.microsoft.com/office/drawing/2014/chartex" xmlns:cx1="http://schemas.microsoft.com/office/drawing/2015/9/8/chartex" xmlns:cx2="http://schemas.microsoft.com/office/drawing/2015/10/21/chartex" xmlns:cx3="http://schemas.microsoft.com/office/drawing/2016/5/9/chartex" xmlns:cx4="http://schemas.microsoft.com/office/drawing/2016/5/10/chartex" xmlns:cx5="http://schemas.microsoft.com/office/drawing/2016/5/11/chartex" xmlns:cx6="http://schemas.microsoft.com/office/drawing/2016/5/12/chartex" xmlns:cx7="http://schemas.microsoft.com/office/drawing/2016/5/13/chartex" xmlns:cx8="http://schemas.microsoft.com/office/drawing/2016/5/14/chartex" xmlns:mc="http://schemas.openxmlformats.org/markup-compatibility/2006" xmlns:aink="http://schemas.microsoft.com/office/drawing/2016/ink" xmlns:am3d="http://schemas.microsoft.com/office/drawing/2017/model3d" xmlns:o="urn:schemas-microsoft-com:office:office" xmlns:r="http://schemas.openxmlformats.org/officeDocument/2006/relationships" xmlns:m="http://schemas.openxmlformats.org/officeDocument/2006/math" xmlns:v="urn:schemas-microsoft-com:vml" xmlns:wp14="http://schemas.microsoft.com/office/word/2010/wordprocessingDrawing" xmlns:wp="http://schemas.openxmlformats.org/drawingml/2006/wordprocessingDrawing" xmlns:w10="urn:schemas-microsoft-com:office:word" xmlns:w="http://schemas.openxmlformats.org/wordprocessingml/2006/main" xmlns:w14="http://schemas.microsoft.com/office/word/2010/wordml" xmlns:w15="http://schemas.microsoft.com/office/word/2012/wordml" xmlns:w16cex="http://schemas.microsoft.com/office/word/2018/wordml/cex" xmlns:w16cid="http://schemas.microsoft.com/office/word/2016/wordml/cid" xmlns:w16="http://schemas.microsoft.com/office/word/2018/wordml" xmlns:w16sdtdh="http://schemas.microsoft.com/office/word/2020/wordml/sdtdatahash" xmlns:w16se="http://schemas.microsoft.com/office/word/2015/wordml/symex" xmlns:wpg="http://schemas.microsoft.com/office/word/2010/wordprocessingGroup" xmlns:wpi="http://schemas.microsoft.com/office/word/2010/wordprocessingInk" xmlns:wne="http://schemas.microsoft.com/office/word/2006/wordml" xmlns:wps="http://schemas.microsoft.com/office/word/2010/wordprocessingShape" mc:Ignorable="w14 w15 w16se w16cid w16 w16cex w16sdtdh wp14">
   <w:endnote w:type="separator" w:id="-1">
     <w:p>
       <w:pPr>
@@ -2897,7 +2930,17 @@
 </file>
 
 <file path=word/footer1.xml><?xml version="1.0" encoding="utf-8"?>
-<w:ftr xmlns:ve="http://schemas.openxmlformats.org/markup-compatibility/2006" xmlns:o="urn:schemas-microsoft-com:office:office" xmlns:r="http://schemas.openxmlformats.org/officeDocument/2006/relationships" xmlns:m="http://schemas.openxmlformats.org/officeDocument/2006/math" xmlns:v="urn:schemas-microsoft-com:vml" xmlns:wp="http://schemas.openxmlformats.org/drawingml/2006/wordprocessingDrawing" xmlns:w10="urn:schemas-microsoft-com:office:word" xmlns:w="http://schemas.openxmlformats.org/wordprocessingml/2006/main" xmlns:wne="http://schemas.microsoft.com/office/word/2006/wordml">
+<w:ftr xmlns:wpc="http://schemas.microsoft.com/office/word/2010/wordprocessingCanvas" xmlns:cx="http://schemas.microsoft.com/office/drawing/2014/chartex" xmlns:cx1="http://schemas.microsoft.com/office/drawing/2015/9/8/chartex" xmlns:cx2="http://schemas.microsoft.com/office/drawing/2015/10/21/chartex" xmlns:cx3="http://schemas.microsoft.com/office/drawing/2016/5/9/chartex" xmlns:cx4="http://schemas.microsoft.com/office/drawing/2016/5/10/chartex" xmlns:cx5="http://schemas.microsoft.com/office/drawing/2016/5/11/chartex" xmlns:cx6="http://schemas.microsoft.com/office/drawing/2016/5/12/chartex" xmlns:cx7="http://schemas.microsoft.com/office/drawing/2016/5/13/chartex" xmlns:cx8="http://schemas.microsoft.com/office/drawing/2016/5/14/chartex" xmlns:mc="http://schemas.openxmlformats.org/markup-compatibility/2006" xmlns:aink="http://schemas.microsoft.com/office/drawing/2016/ink" xmlns:am3d="http://schemas.microsoft.com/office/drawing/2017/model3d" xmlns:o="urn:schemas-microsoft-com:office:office" xmlns:r="http://schemas.openxmlformats.org/officeDocument/2006/relationships" xmlns:m="http://schemas.openxmlformats.org/officeDocument/2006/math" xmlns:v="urn:schemas-microsoft-com:vml" xmlns:wp14="http://schemas.microsoft.com/office/word/2010/wordprocessingDrawing" xmlns:wp="http://schemas.openxmlformats.org/drawingml/2006/wordprocessingDrawing" xmlns:w10="urn:schemas-microsoft-com:office:word" xmlns:w="http://schemas.openxmlformats.org/wordprocessingml/2006/main" xmlns:w14="http://schemas.microsoft.com/office/word/2010/wordml" xmlns:w15="http://schemas.microsoft.com/office/word/2012/wordml" xmlns:w16cex="http://schemas.microsoft.com/office/word/2018/wordml/cex" xmlns:w16cid="http://schemas.microsoft.com/office/word/2016/wordml/cid" xmlns:w16="http://schemas.microsoft.com/office/word/2018/wordml" xmlns:w16sdtdh="http://schemas.microsoft.com/office/word/2020/wordml/sdtdatahash" xmlns:w16se="http://schemas.microsoft.com/office/word/2015/wordml/symex" xmlns:wpg="http://schemas.microsoft.com/office/word/2010/wordprocessingGroup" xmlns:wpi="http://schemas.microsoft.com/office/word/2010/wordprocessingInk" xmlns:wne="http://schemas.microsoft.com/office/word/2006/wordml" xmlns:wps="http://schemas.microsoft.com/office/word/2010/wordprocessingShape" mc:Ignorable="w14 w15 w16se w16cid w16 w16cex w16sdtdh wp14">
+  <w:p>
+    <w:pPr>
+      <w:pStyle w:val="Footer"/>
+    </w:pPr>
+  </w:p>
+</w:ftr>
+</file>
+
+<file path=word/footer2.xml><?xml version="1.0" encoding="utf-8"?>
+<w:ftr xmlns:wpc="http://schemas.microsoft.com/office/word/2010/wordprocessingCanvas" xmlns:cx="http://schemas.microsoft.com/office/drawing/2014/chartex" xmlns:cx1="http://schemas.microsoft.com/office/drawing/2015/9/8/chartex" xmlns:cx2="http://schemas.microsoft.com/office/drawing/2015/10/21/chartex" xmlns:cx3="http://schemas.microsoft.com/office/drawing/2016/5/9/chartex" xmlns:cx4="http://schemas.microsoft.com/office/drawing/2016/5/10/chartex" xmlns:cx5="http://schemas.microsoft.com/office/drawing/2016/5/11/chartex" xmlns:cx6="http://schemas.microsoft.com/office/drawing/2016/5/12/chartex" xmlns:cx7="http://schemas.microsoft.com/office/drawing/2016/5/13/chartex" xmlns:cx8="http://schemas.microsoft.com/office/drawing/2016/5/14/chartex" xmlns:mc="http://schemas.openxmlformats.org/markup-compatibility/2006" xmlns:aink="http://schemas.microsoft.com/office/drawing/2016/ink" xmlns:am3d="http://schemas.microsoft.com/office/drawing/2017/model3d" xmlns:o="urn:schemas-microsoft-com:office:office" xmlns:r="http://schemas.openxmlformats.org/officeDocument/2006/relationships" xmlns:m="http://schemas.openxmlformats.org/officeDocument/2006/math" xmlns:v="urn:schemas-microsoft-com:vml" xmlns:wp14="http://schemas.microsoft.com/office/word/2010/wordprocessingDrawing" xmlns:wp="http://schemas.openxmlformats.org/drawingml/2006/wordprocessingDrawing" xmlns:w10="urn:schemas-microsoft-com:office:word" xmlns:w="http://schemas.openxmlformats.org/wordprocessingml/2006/main" xmlns:w14="http://schemas.microsoft.com/office/word/2010/wordml" xmlns:w15="http://schemas.microsoft.com/office/word/2012/wordml" xmlns:w16cex="http://schemas.microsoft.com/office/word/2018/wordml/cex" xmlns:w16cid="http://schemas.microsoft.com/office/word/2016/wordml/cid" xmlns:w16="http://schemas.microsoft.com/office/word/2018/wordml" xmlns:w16sdtdh="http://schemas.microsoft.com/office/word/2020/wordml/sdtdatahash" xmlns:w16se="http://schemas.microsoft.com/office/word/2015/wordml/symex" xmlns:wpg="http://schemas.microsoft.com/office/word/2010/wordprocessingGroup" xmlns:wpi="http://schemas.microsoft.com/office/word/2010/wordprocessingInk" xmlns:wne="http://schemas.microsoft.com/office/word/2006/wordml" xmlns:wps="http://schemas.microsoft.com/office/word/2010/wordprocessingShape" mc:Ignorable="w14 w15 w16se w16cid w16 w16cex w16sdtdh wp14">
   <w:p>
     <w:pPr>
       <w:pStyle w:val="Footer"/>
@@ -2932,7 +2975,23 @@
         <w:sz w:val="18"/>
         <w:szCs w:val="18"/>
       </w:rPr>
-      <w:t xml:space="preserve"> Name Of Students -</w:t>
+      <w:t xml:space="preserve"> Name </w:t>
+    </w:r>
+    <w:r>
+      <w:rPr>
+        <w:rFonts w:asciiTheme="majorHAnsi" w:hAnsiTheme="majorHAnsi"/>
+        <w:sz w:val="18"/>
+        <w:szCs w:val="18"/>
+      </w:rPr>
+      <w:t>of</w:t>
+    </w:r>
+    <w:r>
+      <w:rPr>
+        <w:rFonts w:asciiTheme="majorHAnsi" w:hAnsiTheme="majorHAnsi"/>
+        <w:sz w:val="18"/>
+        <w:szCs w:val="18"/>
+      </w:rPr>
+      <w:t xml:space="preserve"> Students -</w:t>
     </w:r>
     <w:r>
       <w:rPr>
@@ -3010,8 +3069,18 @@
 </w:ftr>
 </file>
 
+<file path=word/footer3.xml><?xml version="1.0" encoding="utf-8"?>
+<w:ftr xmlns:wpc="http://schemas.microsoft.com/office/word/2010/wordprocessingCanvas" xmlns:cx="http://schemas.microsoft.com/office/drawing/2014/chartex" xmlns:cx1="http://schemas.microsoft.com/office/drawing/2015/9/8/chartex" xmlns:cx2="http://schemas.microsoft.com/office/drawing/2015/10/21/chartex" xmlns:cx3="http://schemas.microsoft.com/office/drawing/2016/5/9/chartex" xmlns:cx4="http://schemas.microsoft.com/office/drawing/2016/5/10/chartex" xmlns:cx5="http://schemas.microsoft.com/office/drawing/2016/5/11/chartex" xmlns:cx6="http://schemas.microsoft.com/office/drawing/2016/5/12/chartex" xmlns:cx7="http://schemas.microsoft.com/office/drawing/2016/5/13/chartex" xmlns:cx8="http://schemas.microsoft.com/office/drawing/2016/5/14/chartex" xmlns:mc="http://schemas.openxmlformats.org/markup-compatibility/2006" xmlns:aink="http://schemas.microsoft.com/office/drawing/2016/ink" xmlns:am3d="http://schemas.microsoft.com/office/drawing/2017/model3d" xmlns:o="urn:schemas-microsoft-com:office:office" xmlns:r="http://schemas.openxmlformats.org/officeDocument/2006/relationships" xmlns:m="http://schemas.openxmlformats.org/officeDocument/2006/math" xmlns:v="urn:schemas-microsoft-com:vml" xmlns:wp14="http://schemas.microsoft.com/office/word/2010/wordprocessingDrawing" xmlns:wp="http://schemas.openxmlformats.org/drawingml/2006/wordprocessingDrawing" xmlns:w10="urn:schemas-microsoft-com:office:word" xmlns:w="http://schemas.openxmlformats.org/wordprocessingml/2006/main" xmlns:w14="http://schemas.microsoft.com/office/word/2010/wordml" xmlns:w15="http://schemas.microsoft.com/office/word/2012/wordml" xmlns:w16cex="http://schemas.microsoft.com/office/word/2018/wordml/cex" xmlns:w16cid="http://schemas.microsoft.com/office/word/2016/wordml/cid" xmlns:w16="http://schemas.microsoft.com/office/word/2018/wordml" xmlns:w16sdtdh="http://schemas.microsoft.com/office/word/2020/wordml/sdtdatahash" xmlns:w16se="http://schemas.microsoft.com/office/word/2015/wordml/symex" xmlns:wpg="http://schemas.microsoft.com/office/word/2010/wordprocessingGroup" xmlns:wpi="http://schemas.microsoft.com/office/word/2010/wordprocessingInk" xmlns:wne="http://schemas.microsoft.com/office/word/2006/wordml" xmlns:wps="http://schemas.microsoft.com/office/word/2010/wordprocessingShape" mc:Ignorable="w14 w15 w16se w16cid w16 w16cex w16sdtdh wp14">
+  <w:p>
+    <w:pPr>
+      <w:pStyle w:val="Footer"/>
+    </w:pPr>
+  </w:p>
+</w:ftr>
+</file>
+
 <file path=word/footnotes.xml><?xml version="1.0" encoding="utf-8"?>
-<w:footnotes xmlns:ve="http://schemas.openxmlformats.org/markup-compatibility/2006" xmlns:o="urn:schemas-microsoft-com:office:office" xmlns:r="http://schemas.openxmlformats.org/officeDocument/2006/relationships" xmlns:m="http://schemas.openxmlformats.org/officeDocument/2006/math" xmlns:v="urn:schemas-microsoft-com:vml" xmlns:wp="http://schemas.openxmlformats.org/drawingml/2006/wordprocessingDrawing" xmlns:w10="urn:schemas-microsoft-com:office:word" xmlns:w="http://schemas.openxmlformats.org/wordprocessingml/2006/main" xmlns:wne="http://schemas.microsoft.com/office/word/2006/wordml">
+<w:footnotes xmlns:wpc="http://schemas.microsoft.com/office/word/2010/wordprocessingCanvas" xmlns:cx="http://schemas.microsoft.com/office/drawing/2014/chartex" xmlns:cx1="http://schemas.microsoft.com/office/drawing/2015/9/8/chartex" xmlns:cx2="http://schemas.microsoft.com/office/drawing/2015/10/21/chartex" xmlns:cx3="http://schemas.microsoft.com/office/drawing/2016/5/9/chartex" xmlns:cx4="http://schemas.microsoft.com/office/drawing/2016/5/10/chartex" xmlns:cx5="http://schemas.microsoft.com/office/drawing/2016/5/11/chartex" xmlns:cx6="http://schemas.microsoft.com/office/drawing/2016/5/12/chartex" xmlns:cx7="http://schemas.microsoft.com/office/drawing/2016/5/13/chartex" xmlns:cx8="http://schemas.microsoft.com/office/drawing/2016/5/14/chartex" xmlns:mc="http://schemas.openxmlformats.org/markup-compatibility/2006" xmlns:aink="http://schemas.microsoft.com/office/drawing/2016/ink" xmlns:am3d="http://schemas.microsoft.com/office/drawing/2017/model3d" xmlns:o="urn:schemas-microsoft-com:office:office" xmlns:r="http://schemas.openxmlformats.org/officeDocument/2006/relationships" xmlns:m="http://schemas.openxmlformats.org/officeDocument/2006/math" xmlns:v="urn:schemas-microsoft-com:vml" xmlns:wp14="http://schemas.microsoft.com/office/word/2010/wordprocessingDrawing" xmlns:wp="http://schemas.openxmlformats.org/drawingml/2006/wordprocessingDrawing" xmlns:w10="urn:schemas-microsoft-com:office:word" xmlns:w="http://schemas.openxmlformats.org/wordprocessingml/2006/main" xmlns:w14="http://schemas.microsoft.com/office/word/2010/wordml" xmlns:w15="http://schemas.microsoft.com/office/word/2012/wordml" xmlns:w16cex="http://schemas.microsoft.com/office/word/2018/wordml/cex" xmlns:w16cid="http://schemas.microsoft.com/office/word/2016/wordml/cid" xmlns:w16="http://schemas.microsoft.com/office/word/2018/wordml" xmlns:w16sdtdh="http://schemas.microsoft.com/office/word/2020/wordml/sdtdatahash" xmlns:w16se="http://schemas.microsoft.com/office/word/2015/wordml/symex" xmlns:wpg="http://schemas.microsoft.com/office/word/2010/wordprocessingGroup" xmlns:wpi="http://schemas.microsoft.com/office/word/2010/wordprocessingInk" xmlns:wne="http://schemas.microsoft.com/office/word/2006/wordml" xmlns:wps="http://schemas.microsoft.com/office/word/2010/wordprocessingShape" mc:Ignorable="w14 w15 w16se w16cid w16 w16cex w16sdtdh wp14">
   <w:footnote w:type="separator" w:id="-1">
     <w:p>
       <w:pPr>
@@ -3036,7 +3105,17 @@
 </file>
 
 <file path=word/header1.xml><?xml version="1.0" encoding="utf-8"?>
-<w:hdr xmlns:ve="http://schemas.openxmlformats.org/markup-compatibility/2006" xmlns:o="urn:schemas-microsoft-com:office:office" xmlns:r="http://schemas.openxmlformats.org/officeDocument/2006/relationships" xmlns:m="http://schemas.openxmlformats.org/officeDocument/2006/math" xmlns:v="urn:schemas-microsoft-com:vml" xmlns:wp="http://schemas.openxmlformats.org/drawingml/2006/wordprocessingDrawing" xmlns:w10="urn:schemas-microsoft-com:office:word" xmlns:w="http://schemas.openxmlformats.org/wordprocessingml/2006/main" xmlns:wne="http://schemas.microsoft.com/office/word/2006/wordml">
+<w:hdr xmlns:wpc="http://schemas.microsoft.com/office/word/2010/wordprocessingCanvas" xmlns:cx="http://schemas.microsoft.com/office/drawing/2014/chartex" xmlns:cx1="http://schemas.microsoft.com/office/drawing/2015/9/8/chartex" xmlns:cx2="http://schemas.microsoft.com/office/drawing/2015/10/21/chartex" xmlns:cx3="http://schemas.microsoft.com/office/drawing/2016/5/9/chartex" xmlns:cx4="http://schemas.microsoft.com/office/drawing/2016/5/10/chartex" xmlns:cx5="http://schemas.microsoft.com/office/drawing/2016/5/11/chartex" xmlns:cx6="http://schemas.microsoft.com/office/drawing/2016/5/12/chartex" xmlns:cx7="http://schemas.microsoft.com/office/drawing/2016/5/13/chartex" xmlns:cx8="http://schemas.microsoft.com/office/drawing/2016/5/14/chartex" xmlns:mc="http://schemas.openxmlformats.org/markup-compatibility/2006" xmlns:aink="http://schemas.microsoft.com/office/drawing/2016/ink" xmlns:am3d="http://schemas.microsoft.com/office/drawing/2017/model3d" xmlns:o="urn:schemas-microsoft-com:office:office" xmlns:r="http://schemas.openxmlformats.org/officeDocument/2006/relationships" xmlns:m="http://schemas.openxmlformats.org/officeDocument/2006/math" xmlns:v="urn:schemas-microsoft-com:vml" xmlns:wp14="http://schemas.microsoft.com/office/word/2010/wordprocessingDrawing" xmlns:wp="http://schemas.openxmlformats.org/drawingml/2006/wordprocessingDrawing" xmlns:w10="urn:schemas-microsoft-com:office:word" xmlns:w="http://schemas.openxmlformats.org/wordprocessingml/2006/main" xmlns:w14="http://schemas.microsoft.com/office/word/2010/wordml" xmlns:w15="http://schemas.microsoft.com/office/word/2012/wordml" xmlns:w16cex="http://schemas.microsoft.com/office/word/2018/wordml/cex" xmlns:w16cid="http://schemas.microsoft.com/office/word/2016/wordml/cid" xmlns:w16="http://schemas.microsoft.com/office/word/2018/wordml" xmlns:w16sdtdh="http://schemas.microsoft.com/office/word/2020/wordml/sdtdatahash" xmlns:w16se="http://schemas.microsoft.com/office/word/2015/wordml/symex" xmlns:wpg="http://schemas.microsoft.com/office/word/2010/wordprocessingGroup" xmlns:wpi="http://schemas.microsoft.com/office/word/2010/wordprocessingInk" xmlns:wne="http://schemas.microsoft.com/office/word/2006/wordml" xmlns:wps="http://schemas.microsoft.com/office/word/2010/wordprocessingShape" mc:Ignorable="w14 w15 w16se w16cid w16 w16cex w16sdtdh wp14">
+  <w:p>
+    <w:pPr>
+      <w:pStyle w:val="Header"/>
+    </w:pPr>
+  </w:p>
+</w:hdr>
+</file>
+
+<file path=word/header2.xml><?xml version="1.0" encoding="utf-8"?>
+<w:hdr xmlns:wpc="http://schemas.microsoft.com/office/word/2010/wordprocessingCanvas" xmlns:cx="http://schemas.microsoft.com/office/drawing/2014/chartex" xmlns:cx1="http://schemas.microsoft.com/office/drawing/2015/9/8/chartex" xmlns:cx2="http://schemas.microsoft.com/office/drawing/2015/10/21/chartex" xmlns:cx3="http://schemas.microsoft.com/office/drawing/2016/5/9/chartex" xmlns:cx4="http://schemas.microsoft.com/office/drawing/2016/5/10/chartex" xmlns:cx5="http://schemas.microsoft.com/office/drawing/2016/5/11/chartex" xmlns:cx6="http://schemas.microsoft.com/office/drawing/2016/5/12/chartex" xmlns:cx7="http://schemas.microsoft.com/office/drawing/2016/5/13/chartex" xmlns:cx8="http://schemas.microsoft.com/office/drawing/2016/5/14/chartex" xmlns:mc="http://schemas.openxmlformats.org/markup-compatibility/2006" xmlns:aink="http://schemas.microsoft.com/office/drawing/2016/ink" xmlns:am3d="http://schemas.microsoft.com/office/drawing/2017/model3d" xmlns:o="urn:schemas-microsoft-com:office:office" xmlns:r="http://schemas.openxmlformats.org/officeDocument/2006/relationships" xmlns:m="http://schemas.openxmlformats.org/officeDocument/2006/math" xmlns:v="urn:schemas-microsoft-com:vml" xmlns:wp14="http://schemas.microsoft.com/office/word/2010/wordprocessingDrawing" xmlns:wp="http://schemas.openxmlformats.org/drawingml/2006/wordprocessingDrawing" xmlns:w10="urn:schemas-microsoft-com:office:word" xmlns:w="http://schemas.openxmlformats.org/wordprocessingml/2006/main" xmlns:w14="http://schemas.microsoft.com/office/word/2010/wordml" xmlns:w15="http://schemas.microsoft.com/office/word/2012/wordml" xmlns:w16cex="http://schemas.microsoft.com/office/word/2018/wordml/cex" xmlns:w16cid="http://schemas.microsoft.com/office/word/2016/wordml/cid" xmlns:w16="http://schemas.microsoft.com/office/word/2018/wordml" xmlns:w16sdtdh="http://schemas.microsoft.com/office/word/2020/wordml/sdtdatahash" xmlns:w16se="http://schemas.microsoft.com/office/word/2015/wordml/symex" xmlns:wpg="http://schemas.microsoft.com/office/word/2010/wordprocessingGroup" xmlns:wpi="http://schemas.microsoft.com/office/word/2010/wordprocessingInk" xmlns:wne="http://schemas.microsoft.com/office/word/2006/wordml" xmlns:wps="http://schemas.microsoft.com/office/word/2010/wordprocessingShape" mc:Ignorable="w14 w15 w16se w16cid w16 w16cex w16sdtdh wp14">
   <w:p>
     <w:pPr>
       <w:pStyle w:val="Header"/>
@@ -3068,6 +3147,7 @@
       </w:rPr>
       <w:t xml:space="preserve"> for A.L.F.R.</w:t>
     </w:r>
+    <w:proofErr w:type="gramStart"/>
     <w:r>
       <w:rPr>
         <w:rFonts w:ascii="Calibri" w:hAnsi="Calibri" w:cs="Calibri"/>
@@ -3078,6 +3158,7 @@
       </w:rPr>
       <w:t>E.D</w:t>
     </w:r>
+    <w:proofErr w:type="gramEnd"/>
     <w:r>
       <w:rPr>
         <w:rFonts w:ascii="Calibri" w:hAnsi="Calibri" w:cs="Calibri"/>
@@ -3102,9 +3183,19 @@
 </w:hdr>
 </file>
 
+<file path=word/header3.xml><?xml version="1.0" encoding="utf-8"?>
+<w:hdr xmlns:wpc="http://schemas.microsoft.com/office/word/2010/wordprocessingCanvas" xmlns:cx="http://schemas.microsoft.com/office/drawing/2014/chartex" xmlns:cx1="http://schemas.microsoft.com/office/drawing/2015/9/8/chartex" xmlns:cx2="http://schemas.microsoft.com/office/drawing/2015/10/21/chartex" xmlns:cx3="http://schemas.microsoft.com/office/drawing/2016/5/9/chartex" xmlns:cx4="http://schemas.microsoft.com/office/drawing/2016/5/10/chartex" xmlns:cx5="http://schemas.microsoft.com/office/drawing/2016/5/11/chartex" xmlns:cx6="http://schemas.microsoft.com/office/drawing/2016/5/12/chartex" xmlns:cx7="http://schemas.microsoft.com/office/drawing/2016/5/13/chartex" xmlns:cx8="http://schemas.microsoft.com/office/drawing/2016/5/14/chartex" xmlns:mc="http://schemas.openxmlformats.org/markup-compatibility/2006" xmlns:aink="http://schemas.microsoft.com/office/drawing/2016/ink" xmlns:am3d="http://schemas.microsoft.com/office/drawing/2017/model3d" xmlns:o="urn:schemas-microsoft-com:office:office" xmlns:r="http://schemas.openxmlformats.org/officeDocument/2006/relationships" xmlns:m="http://schemas.openxmlformats.org/officeDocument/2006/math" xmlns:v="urn:schemas-microsoft-com:vml" xmlns:wp14="http://schemas.microsoft.com/office/word/2010/wordprocessingDrawing" xmlns:wp="http://schemas.openxmlformats.org/drawingml/2006/wordprocessingDrawing" xmlns:w10="urn:schemas-microsoft-com:office:word" xmlns:w="http://schemas.openxmlformats.org/wordprocessingml/2006/main" xmlns:w14="http://schemas.microsoft.com/office/word/2010/wordml" xmlns:w15="http://schemas.microsoft.com/office/word/2012/wordml" xmlns:w16cex="http://schemas.microsoft.com/office/word/2018/wordml/cex" xmlns:w16cid="http://schemas.microsoft.com/office/word/2016/wordml/cid" xmlns:w16="http://schemas.microsoft.com/office/word/2018/wordml" xmlns:w16sdtdh="http://schemas.microsoft.com/office/word/2020/wordml/sdtdatahash" xmlns:w16se="http://schemas.microsoft.com/office/word/2015/wordml/symex" xmlns:wpg="http://schemas.microsoft.com/office/word/2010/wordprocessingGroup" xmlns:wpi="http://schemas.microsoft.com/office/word/2010/wordprocessingInk" xmlns:wne="http://schemas.microsoft.com/office/word/2006/wordml" xmlns:wps="http://schemas.microsoft.com/office/word/2010/wordprocessingShape" mc:Ignorable="w14 w15 w16se w16cid w16 w16cex w16sdtdh wp14">
+  <w:p>
+    <w:pPr>
+      <w:pStyle w:val="Header"/>
+    </w:pPr>
+  </w:p>
+</w:hdr>
+</file>
+
 <file path=word/numbering.xml><?xml version="1.0" encoding="utf-8"?>
-<w:numbering xmlns:ve="http://schemas.openxmlformats.org/markup-compatibility/2006" xmlns:o="urn:schemas-microsoft-com:office:office" xmlns:r="http://schemas.openxmlformats.org/officeDocument/2006/relationships" xmlns:m="http://schemas.openxmlformats.org/officeDocument/2006/math" xmlns:v="urn:schemas-microsoft-com:vml" xmlns:wp="http://schemas.openxmlformats.org/drawingml/2006/wordprocessingDrawing" xmlns:w10="urn:schemas-microsoft-com:office:word" xmlns:w="http://schemas.openxmlformats.org/wordprocessingml/2006/main" xmlns:wne="http://schemas.microsoft.com/office/word/2006/wordml">
-  <w:abstractNum w:abstractNumId="0">
+<w:numbering xmlns:wpc="http://schemas.microsoft.com/office/word/2010/wordprocessingCanvas" xmlns:cx="http://schemas.microsoft.com/office/drawing/2014/chartex" xmlns:cx1="http://schemas.microsoft.com/office/drawing/2015/9/8/chartex" xmlns:cx2="http://schemas.microsoft.com/office/drawing/2015/10/21/chartex" xmlns:cx3="http://schemas.microsoft.com/office/drawing/2016/5/9/chartex" xmlns:cx4="http://schemas.microsoft.com/office/drawing/2016/5/10/chartex" xmlns:cx5="http://schemas.microsoft.com/office/drawing/2016/5/11/chartex" xmlns:cx6="http://schemas.microsoft.com/office/drawing/2016/5/12/chartex" xmlns:cx7="http://schemas.microsoft.com/office/drawing/2016/5/13/chartex" xmlns:cx8="http://schemas.microsoft.com/office/drawing/2016/5/14/chartex" xmlns:mc="http://schemas.openxmlformats.org/markup-compatibility/2006" xmlns:aink="http://schemas.microsoft.com/office/drawing/2016/ink" xmlns:am3d="http://schemas.microsoft.com/office/drawing/2017/model3d" xmlns:o="urn:schemas-microsoft-com:office:office" xmlns:r="http://schemas.openxmlformats.org/officeDocument/2006/relationships" xmlns:m="http://schemas.openxmlformats.org/officeDocument/2006/math" xmlns:v="urn:schemas-microsoft-com:vml" xmlns:wp14="http://schemas.microsoft.com/office/word/2010/wordprocessingDrawing" xmlns:wp="http://schemas.openxmlformats.org/drawingml/2006/wordprocessingDrawing" xmlns:w10="urn:schemas-microsoft-com:office:word" xmlns:w="http://schemas.openxmlformats.org/wordprocessingml/2006/main" xmlns:w14="http://schemas.microsoft.com/office/word/2010/wordml" xmlns:w15="http://schemas.microsoft.com/office/word/2012/wordml" xmlns:w16cex="http://schemas.microsoft.com/office/word/2018/wordml/cex" xmlns:w16cid="http://schemas.microsoft.com/office/word/2016/wordml/cid" xmlns:w16="http://schemas.microsoft.com/office/word/2018/wordml" xmlns:w16sdtdh="http://schemas.microsoft.com/office/word/2020/wordml/sdtdatahash" xmlns:w16se="http://schemas.microsoft.com/office/word/2015/wordml/symex" xmlns:wpg="http://schemas.microsoft.com/office/word/2010/wordprocessingGroup" xmlns:wpi="http://schemas.microsoft.com/office/word/2010/wordprocessingInk" xmlns:wne="http://schemas.microsoft.com/office/word/2006/wordml" xmlns:wps="http://schemas.microsoft.com/office/word/2010/wordprocessingShape" mc:Ignorable="w14 w15 w16se w16cid w16 w16cex w16sdtdh wp14">
+  <w:abstractNum w:abstractNumId="0" w15:restartNumberingAfterBreak="0">
     <w:nsid w:val="08277195"/>
     <w:multiLevelType w:val="hybridMultilevel"/>
     <w:tmpl w:val="5EA20938"/>
@@ -3217,7 +3308,7 @@
       </w:rPr>
     </w:lvl>
   </w:abstractNum>
-  <w:abstractNum w:abstractNumId="1">
+  <w:abstractNum w:abstractNumId="1" w15:restartNumberingAfterBreak="0">
     <w:nsid w:val="24243AA7"/>
     <w:multiLevelType w:val="hybridMultilevel"/>
     <w:tmpl w:val="8DC41044"/>
@@ -3330,7 +3421,7 @@
       </w:rPr>
     </w:lvl>
   </w:abstractNum>
-  <w:abstractNum w:abstractNumId="2">
+  <w:abstractNum w:abstractNumId="2" w15:restartNumberingAfterBreak="0">
     <w:nsid w:val="27D854A5"/>
     <w:multiLevelType w:val="hybridMultilevel"/>
     <w:tmpl w:val="8BA6C4C2"/>
@@ -3443,7 +3534,7 @@
       </w:rPr>
     </w:lvl>
   </w:abstractNum>
-  <w:abstractNum w:abstractNumId="3">
+  <w:abstractNum w:abstractNumId="3" w15:restartNumberingAfterBreak="0">
     <w:nsid w:val="3410058A"/>
     <w:multiLevelType w:val="hybridMultilevel"/>
     <w:tmpl w:val="D0B083B8"/>
@@ -3556,7 +3647,7 @@
       </w:rPr>
     </w:lvl>
   </w:abstractNum>
-  <w:abstractNum w:abstractNumId="4">
+  <w:abstractNum w:abstractNumId="4" w15:restartNumberingAfterBreak="0">
     <w:nsid w:val="47CB6E1E"/>
     <w:multiLevelType w:val="hybridMultilevel"/>
     <w:tmpl w:val="9120DCBA"/>
@@ -3696,7 +3787,7 @@
       </w:rPr>
     </w:lvl>
   </w:abstractNum>
-  <w:abstractNum w:abstractNumId="5">
+  <w:abstractNum w:abstractNumId="5" w15:restartNumberingAfterBreak="0">
     <w:nsid w:val="580C106B"/>
     <w:multiLevelType w:val="hybridMultilevel"/>
     <w:tmpl w:val="050C161A"/>
@@ -3836,7 +3927,7 @@
       </w:rPr>
     </w:lvl>
   </w:abstractNum>
-  <w:abstractNum w:abstractNumId="6">
+  <w:abstractNum w:abstractNumId="6" w15:restartNumberingAfterBreak="0">
     <w:nsid w:val="732938AD"/>
     <w:multiLevelType w:val="hybridMultilevel"/>
     <w:tmpl w:val="FA08A6EC"/>
@@ -3974,7 +4065,7 @@
 </file>
 
 <file path=word/styles.xml><?xml version="1.0" encoding="utf-8"?>
-<w:styles xmlns:r="http://schemas.openxmlformats.org/officeDocument/2006/relationships" xmlns:w="http://schemas.openxmlformats.org/wordprocessingml/2006/main">
+<w:styles xmlns:mc="http://schemas.openxmlformats.org/markup-compatibility/2006" xmlns:r="http://schemas.openxmlformats.org/officeDocument/2006/relationships" xmlns:w="http://schemas.openxmlformats.org/wordprocessingml/2006/main" xmlns:w14="http://schemas.microsoft.com/office/word/2010/wordml" xmlns:w15="http://schemas.microsoft.com/office/word/2012/wordml" xmlns:w16cex="http://schemas.microsoft.com/office/word/2018/wordml/cex" xmlns:w16cid="http://schemas.microsoft.com/office/word/2016/wordml/cid" xmlns:w16="http://schemas.microsoft.com/office/word/2018/wordml" xmlns:w16sdtdh="http://schemas.microsoft.com/office/word/2020/wordml/sdtdatahash" xmlns:w16se="http://schemas.microsoft.com/office/word/2015/wordml/symex" mc:Ignorable="w14 w15 w16se w16cid w16 w16cex w16sdtdh">
   <w:docDefaults>
     <w:rPrDefault>
       <w:rPr>
@@ -3990,144 +4081,383 @@
       </w:pPr>
     </w:pPrDefault>
   </w:docDefaults>
-  <w:latentStyles w:defLockedState="0" w:defUIPriority="99" w:defSemiHidden="1" w:defUnhideWhenUsed="1" w:defQFormat="0" w:count="267">
-    <w:lsdException w:name="Normal" w:semiHidden="0" w:uiPriority="0" w:unhideWhenUsed="0" w:qFormat="1"/>
-    <w:lsdException w:name="heading 1" w:semiHidden="0" w:uiPriority="9" w:unhideWhenUsed="0" w:qFormat="1"/>
-    <w:lsdException w:name="heading 2" w:uiPriority="9" w:qFormat="1"/>
-    <w:lsdException w:name="heading 3" w:uiPriority="9" w:qFormat="1"/>
-    <w:lsdException w:name="heading 4" w:uiPriority="9" w:qFormat="1"/>
-    <w:lsdException w:name="heading 5" w:uiPriority="9" w:qFormat="1"/>
-    <w:lsdException w:name="heading 6" w:uiPriority="9" w:qFormat="1"/>
-    <w:lsdException w:name="heading 7" w:uiPriority="9" w:qFormat="1"/>
-    <w:lsdException w:name="heading 8" w:uiPriority="9" w:qFormat="1"/>
-    <w:lsdException w:name="heading 9" w:uiPriority="9" w:qFormat="1"/>
-    <w:lsdException w:name="toc 1" w:uiPriority="39"/>
-    <w:lsdException w:name="toc 2" w:uiPriority="39"/>
-    <w:lsdException w:name="toc 3" w:uiPriority="39"/>
-    <w:lsdException w:name="toc 4" w:uiPriority="39"/>
-    <w:lsdException w:name="toc 5" w:uiPriority="39"/>
-    <w:lsdException w:name="toc 6" w:uiPriority="39"/>
-    <w:lsdException w:name="toc 7" w:uiPriority="39"/>
-    <w:lsdException w:name="toc 8" w:uiPriority="39"/>
-    <w:lsdException w:name="toc 9" w:uiPriority="39"/>
-    <w:lsdException w:name="caption" w:uiPriority="35" w:qFormat="1"/>
-    <w:lsdException w:name="Title" w:semiHidden="0" w:uiPriority="10" w:unhideWhenUsed="0" w:qFormat="1"/>
-    <w:lsdException w:name="Default Paragraph Font" w:uiPriority="1"/>
-    <w:lsdException w:name="Subtitle" w:semiHidden="0" w:uiPriority="11" w:unhideWhenUsed="0" w:qFormat="1"/>
-    <w:lsdException w:name="Strong" w:semiHidden="0" w:uiPriority="22" w:unhideWhenUsed="0" w:qFormat="1"/>
-    <w:lsdException w:name="Emphasis" w:semiHidden="0" w:uiPriority="20" w:unhideWhenUsed="0" w:qFormat="1"/>
-    <w:lsdException w:name="Table Grid" w:semiHidden="0" w:uiPriority="59" w:unhideWhenUsed="0"/>
-    <w:lsdException w:name="Placeholder Text" w:unhideWhenUsed="0"/>
-    <w:lsdException w:name="No Spacing" w:semiHidden="0" w:uiPriority="1" w:unhideWhenUsed="0" w:qFormat="1"/>
-    <w:lsdException w:name="Light Shading" w:semiHidden="0" w:uiPriority="60" w:unhideWhenUsed="0"/>
-    <w:lsdException w:name="Light List" w:semiHidden="0" w:uiPriority="61" w:unhideWhenUsed="0"/>
-    <w:lsdException w:name="Light Grid" w:semiHidden="0" w:uiPriority="62" w:unhideWhenUsed="0"/>
-    <w:lsdException w:name="Medium Shading 1" w:semiHidden="0" w:uiPriority="63" w:unhideWhenUsed="0"/>
-    <w:lsdException w:name="Medium Shading 2" w:semiHidden="0" w:uiPriority="64" w:unhideWhenUsed="0"/>
-    <w:lsdException w:name="Medium List 1" w:semiHidden="0" w:uiPriority="65" w:unhideWhenUsed="0"/>
-    <w:lsdException w:name="Medium List 2" w:semiHidden="0" w:uiPriority="66" w:unhideWhenUsed="0"/>
-    <w:lsdException w:name="Medium Grid 1" w:semiHidden="0" w:uiPriority="67" w:unhideWhenUsed="0"/>
-    <w:lsdException w:name="Medium Grid 2" w:semiHidden="0" w:uiPriority="68" w:unhideWhenUsed="0"/>
-    <w:lsdException w:name="Medium Grid 3" w:semiHidden="0" w:uiPriority="69" w:unhideWhenUsed="0"/>
-    <w:lsdException w:name="Dark List" w:semiHidden="0" w:uiPriority="70" w:unhideWhenUsed="0"/>
-    <w:lsdException w:name="Colorful Shading" w:semiHidden="0" w:uiPriority="71" w:unhideWhenUsed="0"/>
-    <w:lsdException w:name="Colorful List" w:semiHidden="0" w:uiPriority="72" w:unhideWhenUsed="0"/>
-    <w:lsdException w:name="Colorful Grid" w:semiHidden="0" w:uiPriority="73" w:unhideWhenUsed="0"/>
-    <w:lsdException w:name="Light Shading Accent 1" w:semiHidden="0" w:uiPriority="60" w:unhideWhenUsed="0"/>
-    <w:lsdException w:name="Light List Accent 1" w:semiHidden="0" w:uiPriority="61" w:unhideWhenUsed="0"/>
-    <w:lsdException w:name="Light Grid Accent 1" w:semiHidden="0" w:uiPriority="62" w:unhideWhenUsed="0"/>
-    <w:lsdException w:name="Medium Shading 1 Accent 1" w:semiHidden="0" w:uiPriority="63" w:unhideWhenUsed="0"/>
-    <w:lsdException w:name="Medium Shading 2 Accent 1" w:semiHidden="0" w:uiPriority="64" w:unhideWhenUsed="0"/>
-    <w:lsdException w:name="Medium List 1 Accent 1" w:semiHidden="0" w:uiPriority="65" w:unhideWhenUsed="0"/>
-    <w:lsdException w:name="Revision" w:unhideWhenUsed="0"/>
-    <w:lsdException w:name="List Paragraph" w:semiHidden="0" w:uiPriority="34" w:unhideWhenUsed="0" w:qFormat="1"/>
-    <w:lsdException w:name="Quote" w:semiHidden="0" w:uiPriority="29" w:unhideWhenUsed="0" w:qFormat="1"/>
-    <w:lsdException w:name="Intense Quote" w:semiHidden="0" w:uiPriority="30" w:unhideWhenUsed="0" w:qFormat="1"/>
-    <w:lsdException w:name="Medium List 2 Accent 1" w:semiHidden="0" w:uiPriority="66" w:unhideWhenUsed="0"/>
-    <w:lsdException w:name="Medium Grid 1 Accent 1" w:semiHidden="0" w:uiPriority="67" w:unhideWhenUsed="0"/>
-    <w:lsdException w:name="Medium Grid 2 Accent 1" w:semiHidden="0" w:uiPriority="68" w:unhideWhenUsed="0"/>
-    <w:lsdException w:name="Medium Grid 3 Accent 1" w:semiHidden="0" w:uiPriority="69" w:unhideWhenUsed="0"/>
-    <w:lsdException w:name="Dark List Accent 1" w:semiHidden="0" w:uiPriority="70" w:unhideWhenUsed="0"/>
-    <w:lsdException w:name="Colorful Shading Accent 1" w:semiHidden="0" w:uiPriority="71" w:unhideWhenUsed="0"/>
-    <w:lsdException w:name="Colorful List Accent 1" w:semiHidden="0" w:uiPriority="72" w:unhideWhenUsed="0"/>
-    <w:lsdException w:name="Colorful Grid Accent 1" w:semiHidden="0" w:uiPriority="73" w:unhideWhenUsed="0"/>
-    <w:lsdException w:name="Light Shading Accent 2" w:semiHidden="0" w:uiPriority="60" w:unhideWhenUsed="0"/>
-    <w:lsdException w:name="Light List Accent 2" w:semiHidden="0" w:uiPriority="61" w:unhideWhenUsed="0"/>
-    <w:lsdException w:name="Light Grid Accent 2" w:semiHidden="0" w:uiPriority="62" w:unhideWhenUsed="0"/>
-    <w:lsdException w:name="Medium Shading 1 Accent 2" w:semiHidden="0" w:uiPriority="63" w:unhideWhenUsed="0"/>
-    <w:lsdException w:name="Medium Shading 2 Accent 2" w:semiHidden="0" w:uiPriority="64" w:unhideWhenUsed="0"/>
-    <w:lsdException w:name="Medium List 1 Accent 2" w:semiHidden="0" w:uiPriority="65" w:unhideWhenUsed="0"/>
-    <w:lsdException w:name="Medium List 2 Accent 2" w:semiHidden="0" w:uiPriority="66" w:unhideWhenUsed="0"/>
-    <w:lsdException w:name="Medium Grid 1 Accent 2" w:semiHidden="0" w:uiPriority="67" w:unhideWhenUsed="0"/>
-    <w:lsdException w:name="Medium Grid 2 Accent 2" w:semiHidden="0" w:uiPriority="68" w:unhideWhenUsed="0"/>
-    <w:lsdException w:name="Medium Grid 3 Accent 2" w:semiHidden="0" w:uiPriority="69" w:unhideWhenUsed="0"/>
-    <w:lsdException w:name="Dark List Accent 2" w:semiHidden="0" w:uiPriority="70" w:unhideWhenUsed="0"/>
-    <w:lsdException w:name="Colorful Shading Accent 2" w:semiHidden="0" w:uiPriority="71" w:unhideWhenUsed="0"/>
-    <w:lsdException w:name="Colorful List Accent 2" w:semiHidden="0" w:uiPriority="72" w:unhideWhenUsed="0"/>
-    <w:lsdException w:name="Colorful Grid Accent 2" w:semiHidden="0" w:uiPriority="73" w:unhideWhenUsed="0"/>
-    <w:lsdException w:name="Light Shading Accent 3" w:semiHidden="0" w:uiPriority="60" w:unhideWhenUsed="0"/>
-    <w:lsdException w:name="Light List Accent 3" w:semiHidden="0" w:uiPriority="61" w:unhideWhenUsed="0"/>
-    <w:lsdException w:name="Light Grid Accent 3" w:semiHidden="0" w:uiPriority="62" w:unhideWhenUsed="0"/>
-    <w:lsdException w:name="Medium Shading 1 Accent 3" w:semiHidden="0" w:uiPriority="63" w:unhideWhenUsed="0"/>
-    <w:lsdException w:name="Medium Shading 2 Accent 3" w:semiHidden="0" w:uiPriority="64" w:unhideWhenUsed="0"/>
-    <w:lsdException w:name="Medium List 1 Accent 3" w:semiHidden="0" w:uiPriority="65" w:unhideWhenUsed="0"/>
-    <w:lsdException w:name="Medium List 2 Accent 3" w:semiHidden="0" w:uiPriority="66" w:unhideWhenUsed="0"/>
-    <w:lsdException w:name="Medium Grid 1 Accent 3" w:semiHidden="0" w:uiPriority="67" w:unhideWhenUsed="0"/>
-    <w:lsdException w:name="Medium Grid 2 Accent 3" w:semiHidden="0" w:uiPriority="68" w:unhideWhenUsed="0"/>
-    <w:lsdException w:name="Medium Grid 3 Accent 3" w:semiHidden="0" w:uiPriority="69" w:unhideWhenUsed="0"/>
-    <w:lsdException w:name="Dark List Accent 3" w:semiHidden="0" w:uiPriority="70" w:unhideWhenUsed="0"/>
-    <w:lsdException w:name="Colorful Shading Accent 3" w:semiHidden="0" w:uiPriority="71" w:unhideWhenUsed="0"/>
-    <w:lsdException w:name="Colorful List Accent 3" w:semiHidden="0" w:uiPriority="72" w:unhideWhenUsed="0"/>
-    <w:lsdException w:name="Colorful Grid Accent 3" w:semiHidden="0" w:uiPriority="73" w:unhideWhenUsed="0"/>
-    <w:lsdException w:name="Light Shading Accent 4" w:semiHidden="0" w:uiPriority="60" w:unhideWhenUsed="0"/>
-    <w:lsdException w:name="Light List Accent 4" w:semiHidden="0" w:uiPriority="61" w:unhideWhenUsed="0"/>
-    <w:lsdException w:name="Light Grid Accent 4" w:semiHidden="0" w:uiPriority="62" w:unhideWhenUsed="0"/>
-    <w:lsdException w:name="Medium Shading 1 Accent 4" w:semiHidden="0" w:uiPriority="63" w:unhideWhenUsed="0"/>
-    <w:lsdException w:name="Medium Shading 2 Accent 4" w:semiHidden="0" w:uiPriority="64" w:unhideWhenUsed="0"/>
-    <w:lsdException w:name="Medium List 1 Accent 4" w:semiHidden="0" w:uiPriority="65" w:unhideWhenUsed="0"/>
-    <w:lsdException w:name="Medium List 2 Accent 4" w:semiHidden="0" w:uiPriority="66" w:unhideWhenUsed="0"/>
-    <w:lsdException w:name="Medium Grid 1 Accent 4" w:semiHidden="0" w:uiPriority="67" w:unhideWhenUsed="0"/>
-    <w:lsdException w:name="Medium Grid 2 Accent 4" w:semiHidden="0" w:uiPriority="68" w:unhideWhenUsed="0"/>
-    <w:lsdException w:name="Medium Grid 3 Accent 4" w:semiHidden="0" w:uiPriority="69" w:unhideWhenUsed="0"/>
-    <w:lsdException w:name="Dark List Accent 4" w:semiHidden="0" w:uiPriority="70" w:unhideWhenUsed="0"/>
-    <w:lsdException w:name="Colorful Shading Accent 4" w:semiHidden="0" w:uiPriority="71" w:unhideWhenUsed="0"/>
-    <w:lsdException w:name="Colorful List Accent 4" w:semiHidden="0" w:uiPriority="72" w:unhideWhenUsed="0"/>
-    <w:lsdException w:name="Colorful Grid Accent 4" w:semiHidden="0" w:uiPriority="73" w:unhideWhenUsed="0"/>
-    <w:lsdException w:name="Light Shading Accent 5" w:semiHidden="0" w:uiPriority="60" w:unhideWhenUsed="0"/>
-    <w:lsdException w:name="Light List Accent 5" w:semiHidden="0" w:uiPriority="61" w:unhideWhenUsed="0"/>
-    <w:lsdException w:name="Light Grid Accent 5" w:semiHidden="0" w:uiPriority="62" w:unhideWhenUsed="0"/>
-    <w:lsdException w:name="Medium Shading 1 Accent 5" w:semiHidden="0" w:uiPriority="63" w:unhideWhenUsed="0"/>
-    <w:lsdException w:name="Medium Shading 2 Accent 5" w:semiHidden="0" w:uiPriority="64" w:unhideWhenUsed="0"/>
-    <w:lsdException w:name="Medium List 1 Accent 5" w:semiHidden="0" w:uiPriority="65" w:unhideWhenUsed="0"/>
-    <w:lsdException w:name="Medium List 2 Accent 5" w:semiHidden="0" w:uiPriority="66" w:unhideWhenUsed="0"/>
-    <w:lsdException w:name="Medium Grid 1 Accent 5" w:semiHidden="0" w:uiPriority="67" w:unhideWhenUsed="0"/>
-    <w:lsdException w:name="Medium Grid 2 Accent 5" w:semiHidden="0" w:uiPriority="68" w:unhideWhenUsed="0"/>
-    <w:lsdException w:name="Medium Grid 3 Accent 5" w:semiHidden="0" w:uiPriority="69" w:unhideWhenUsed="0"/>
-    <w:lsdException w:name="Dark List Accent 5" w:semiHidden="0" w:uiPriority="70" w:unhideWhenUsed="0"/>
-    <w:lsdException w:name="Colorful Shading Accent 5" w:semiHidden="0" w:uiPriority="71" w:unhideWhenUsed="0"/>
-    <w:lsdException w:name="Colorful List Accent 5" w:semiHidden="0" w:uiPriority="72" w:unhideWhenUsed="0"/>
-    <w:lsdException w:name="Colorful Grid Accent 5" w:semiHidden="0" w:uiPriority="73" w:unhideWhenUsed="0"/>
-    <w:lsdException w:name="Light Shading Accent 6" w:semiHidden="0" w:uiPriority="60" w:unhideWhenUsed="0"/>
-    <w:lsdException w:name="Light List Accent 6" w:semiHidden="0" w:uiPriority="61" w:unhideWhenUsed="0"/>
-    <w:lsdException w:name="Light Grid Accent 6" w:semiHidden="0" w:uiPriority="62" w:unhideWhenUsed="0"/>
-    <w:lsdException w:name="Medium Shading 1 Accent 6" w:semiHidden="0" w:uiPriority="63" w:unhideWhenUsed="0"/>
-    <w:lsdException w:name="Medium Shading 2 Accent 6" w:semiHidden="0" w:uiPriority="64" w:unhideWhenUsed="0"/>
-    <w:lsdException w:name="Medium List 1 Accent 6" w:semiHidden="0" w:uiPriority="65" w:unhideWhenUsed="0"/>
-    <w:lsdException w:name="Medium List 2 Accent 6" w:semiHidden="0" w:uiPriority="66" w:unhideWhenUsed="0"/>
-    <w:lsdException w:name="Medium Grid 1 Accent 6" w:semiHidden="0" w:uiPriority="67" w:unhideWhenUsed="0"/>
-    <w:lsdException w:name="Medium Grid 2 Accent 6" w:semiHidden="0" w:uiPriority="68" w:unhideWhenUsed="0"/>
-    <w:lsdException w:name="Medium Grid 3 Accent 6" w:semiHidden="0" w:uiPriority="69" w:unhideWhenUsed="0"/>
-    <w:lsdException w:name="Dark List Accent 6" w:semiHidden="0" w:uiPriority="70" w:unhideWhenUsed="0"/>
-    <w:lsdException w:name="Colorful Shading Accent 6" w:semiHidden="0" w:uiPriority="71" w:unhideWhenUsed="0"/>
-    <w:lsdException w:name="Colorful List Accent 6" w:semiHidden="0" w:uiPriority="72" w:unhideWhenUsed="0"/>
-    <w:lsdException w:name="Colorful Grid Accent 6" w:semiHidden="0" w:uiPriority="73" w:unhideWhenUsed="0"/>
-    <w:lsdException w:name="Subtle Emphasis" w:semiHidden="0" w:uiPriority="19" w:unhideWhenUsed="0" w:qFormat="1"/>
-    <w:lsdException w:name="Intense Emphasis" w:semiHidden="0" w:uiPriority="21" w:unhideWhenUsed="0" w:qFormat="1"/>
-    <w:lsdException w:name="Subtle Reference" w:semiHidden="0" w:uiPriority="31" w:unhideWhenUsed="0" w:qFormat="1"/>
-    <w:lsdException w:name="Intense Reference" w:semiHidden="0" w:uiPriority="32" w:unhideWhenUsed="0" w:qFormat="1"/>
-    <w:lsdException w:name="Book Title" w:semiHidden="0" w:uiPriority="33" w:unhideWhenUsed="0" w:qFormat="1"/>
-    <w:lsdException w:name="Bibliography" w:uiPriority="37"/>
-    <w:lsdException w:name="TOC Heading" w:uiPriority="39" w:qFormat="1"/>
+  <w:latentStyles w:defLockedState="0" w:defUIPriority="99" w:defSemiHidden="0" w:defUnhideWhenUsed="0" w:defQFormat="0" w:count="376">
+    <w:lsdException w:name="Normal" w:uiPriority="0" w:qFormat="1"/>
+    <w:lsdException w:name="heading 1" w:uiPriority="9" w:qFormat="1"/>
+    <w:lsdException w:name="heading 2" w:semiHidden="1" w:uiPriority="9" w:unhideWhenUsed="1" w:qFormat="1"/>
+    <w:lsdException w:name="heading 3" w:semiHidden="1" w:uiPriority="9" w:unhideWhenUsed="1" w:qFormat="1"/>
+    <w:lsdException w:name="heading 4" w:semiHidden="1" w:uiPriority="9" w:unhideWhenUsed="1" w:qFormat="1"/>
+    <w:lsdException w:name="heading 5" w:semiHidden="1" w:uiPriority="9" w:unhideWhenUsed="1" w:qFormat="1"/>
+    <w:lsdException w:name="heading 6" w:semiHidden="1" w:uiPriority="9" w:unhideWhenUsed="1" w:qFormat="1"/>
+    <w:lsdException w:name="heading 7" w:semiHidden="1" w:uiPriority="9" w:unhideWhenUsed="1" w:qFormat="1"/>
+    <w:lsdException w:name="heading 8" w:semiHidden="1" w:uiPriority="9" w:unhideWhenUsed="1" w:qFormat="1"/>
+    <w:lsdException w:name="heading 9" w:semiHidden="1" w:uiPriority="9" w:unhideWhenUsed="1" w:qFormat="1"/>
+    <w:lsdException w:name="index 1" w:semiHidden="1" w:unhideWhenUsed="1"/>
+    <w:lsdException w:name="index 2" w:semiHidden="1" w:unhideWhenUsed="1"/>
+    <w:lsdException w:name="index 3" w:semiHidden="1" w:unhideWhenUsed="1"/>
+    <w:lsdException w:name="index 4" w:semiHidden="1" w:unhideWhenUsed="1"/>
+    <w:lsdException w:name="index 5" w:semiHidden="1" w:unhideWhenUsed="1"/>
+    <w:lsdException w:name="index 6" w:semiHidden="1" w:unhideWhenUsed="1"/>
+    <w:lsdException w:name="index 7" w:semiHidden="1" w:unhideWhenUsed="1"/>
+    <w:lsdException w:name="index 8" w:semiHidden="1" w:unhideWhenUsed="1"/>
+    <w:lsdException w:name="index 9" w:semiHidden="1" w:unhideWhenUsed="1"/>
+    <w:lsdException w:name="toc 1" w:semiHidden="1" w:uiPriority="39" w:unhideWhenUsed="1"/>
+    <w:lsdException w:name="toc 2" w:semiHidden="1" w:uiPriority="39" w:unhideWhenUsed="1"/>
+    <w:lsdException w:name="toc 3" w:semiHidden="1" w:uiPriority="39" w:unhideWhenUsed="1"/>
+    <w:lsdException w:name="toc 4" w:semiHidden="1" w:uiPriority="39" w:unhideWhenUsed="1"/>
+    <w:lsdException w:name="toc 5" w:semiHidden="1" w:uiPriority="39" w:unhideWhenUsed="1"/>
+    <w:lsdException w:name="toc 6" w:semiHidden="1" w:uiPriority="39" w:unhideWhenUsed="1"/>
+    <w:lsdException w:name="toc 7" w:semiHidden="1" w:uiPriority="39" w:unhideWhenUsed="1"/>
+    <w:lsdException w:name="toc 8" w:semiHidden="1" w:uiPriority="39" w:unhideWhenUsed="1"/>
+    <w:lsdException w:name="toc 9" w:semiHidden="1" w:uiPriority="39" w:unhideWhenUsed="1"/>
+    <w:lsdException w:name="Normal Indent" w:semiHidden="1" w:unhideWhenUsed="1"/>
+    <w:lsdException w:name="footnote text" w:semiHidden="1" w:unhideWhenUsed="1"/>
+    <w:lsdException w:name="annotation text" w:semiHidden="1" w:unhideWhenUsed="1"/>
+    <w:lsdException w:name="header" w:semiHidden="1" w:unhideWhenUsed="1"/>
+    <w:lsdException w:name="footer" w:semiHidden="1" w:unhideWhenUsed="1"/>
+    <w:lsdException w:name="index heading" w:semiHidden="1" w:unhideWhenUsed="1"/>
+    <w:lsdException w:name="caption" w:semiHidden="1" w:uiPriority="35" w:unhideWhenUsed="1" w:qFormat="1"/>
+    <w:lsdException w:name="table of figures" w:semiHidden="1" w:unhideWhenUsed="1"/>
+    <w:lsdException w:name="envelope address" w:semiHidden="1" w:unhideWhenUsed="1"/>
+    <w:lsdException w:name="envelope return" w:semiHidden="1" w:unhideWhenUsed="1"/>
+    <w:lsdException w:name="footnote reference" w:semiHidden="1" w:unhideWhenUsed="1"/>
+    <w:lsdException w:name="annotation reference" w:semiHidden="1" w:unhideWhenUsed="1"/>
+    <w:lsdException w:name="line number" w:semiHidden="1" w:unhideWhenUsed="1"/>
+    <w:lsdException w:name="page number" w:semiHidden="1" w:unhideWhenUsed="1"/>
+    <w:lsdException w:name="endnote reference" w:semiHidden="1" w:unhideWhenUsed="1"/>
+    <w:lsdException w:name="endnote text" w:semiHidden="1" w:unhideWhenUsed="1"/>
+    <w:lsdException w:name="table of authorities" w:semiHidden="1" w:unhideWhenUsed="1"/>
+    <w:lsdException w:name="macro" w:semiHidden="1" w:unhideWhenUsed="1"/>
+    <w:lsdException w:name="toa heading" w:semiHidden="1" w:unhideWhenUsed="1"/>
+    <w:lsdException w:name="List" w:semiHidden="1" w:unhideWhenUsed="1"/>
+    <w:lsdException w:name="List Bullet" w:semiHidden="1" w:unhideWhenUsed="1"/>
+    <w:lsdException w:name="List Number" w:semiHidden="1" w:unhideWhenUsed="1"/>
+    <w:lsdException w:name="List 2" w:semiHidden="1" w:unhideWhenUsed="1"/>
+    <w:lsdException w:name="List 3" w:semiHidden="1" w:unhideWhenUsed="1"/>
+    <w:lsdException w:name="List 4" w:semiHidden="1" w:unhideWhenUsed="1"/>
+    <w:lsdException w:name="List 5" w:semiHidden="1" w:unhideWhenUsed="1"/>
+    <w:lsdException w:name="List Bullet 2" w:semiHidden="1" w:unhideWhenUsed="1"/>
+    <w:lsdException w:name="List Bullet 3" w:semiHidden="1" w:unhideWhenUsed="1"/>
+    <w:lsdException w:name="List Bullet 4" w:semiHidden="1" w:unhideWhenUsed="1"/>
+    <w:lsdException w:name="List Bullet 5" w:semiHidden="1" w:unhideWhenUsed="1"/>
+    <w:lsdException w:name="List Number 2" w:semiHidden="1" w:unhideWhenUsed="1"/>
+    <w:lsdException w:name="List Number 3" w:semiHidden="1" w:unhideWhenUsed="1"/>
+    <w:lsdException w:name="List Number 4" w:semiHidden="1" w:unhideWhenUsed="1"/>
+    <w:lsdException w:name="List Number 5" w:semiHidden="1" w:unhideWhenUsed="1"/>
+    <w:lsdException w:name="Title" w:uiPriority="10" w:qFormat="1"/>
+    <w:lsdException w:name="Closing" w:semiHidden="1" w:unhideWhenUsed="1"/>
+    <w:lsdException w:name="Signature" w:semiHidden="1" w:unhideWhenUsed="1"/>
+    <w:lsdException w:name="Default Paragraph Font" w:semiHidden="1" w:uiPriority="1" w:unhideWhenUsed="1"/>
+    <w:lsdException w:name="Body Text" w:semiHidden="1" w:unhideWhenUsed="1"/>
+    <w:lsdException w:name="Body Text Indent" w:semiHidden="1" w:unhideWhenUsed="1"/>
+    <w:lsdException w:name="List Continue" w:semiHidden="1" w:unhideWhenUsed="1"/>
+    <w:lsdException w:name="List Continue 2" w:semiHidden="1" w:unhideWhenUsed="1"/>
+    <w:lsdException w:name="List Continue 3" w:semiHidden="1" w:unhideWhenUsed="1"/>
+    <w:lsdException w:name="List Continue 4" w:semiHidden="1" w:unhideWhenUsed="1"/>
+    <w:lsdException w:name="List Continue 5" w:semiHidden="1" w:unhideWhenUsed="1"/>
+    <w:lsdException w:name="Message Header" w:semiHidden="1" w:unhideWhenUsed="1"/>
+    <w:lsdException w:name="Subtitle" w:uiPriority="11" w:qFormat="1"/>
+    <w:lsdException w:name="Salutation" w:semiHidden="1" w:unhideWhenUsed="1"/>
+    <w:lsdException w:name="Date" w:semiHidden="1" w:unhideWhenUsed="1"/>
+    <w:lsdException w:name="Body Text First Indent" w:semiHidden="1" w:unhideWhenUsed="1"/>
+    <w:lsdException w:name="Body Text First Indent 2" w:semiHidden="1" w:unhideWhenUsed="1"/>
+    <w:lsdException w:name="Note Heading" w:semiHidden="1" w:unhideWhenUsed="1"/>
+    <w:lsdException w:name="Body Text 2" w:semiHidden="1" w:unhideWhenUsed="1"/>
+    <w:lsdException w:name="Body Text 3" w:semiHidden="1" w:unhideWhenUsed="1"/>
+    <w:lsdException w:name="Body Text Indent 2" w:semiHidden="1" w:unhideWhenUsed="1"/>
+    <w:lsdException w:name="Body Text Indent 3" w:semiHidden="1" w:unhideWhenUsed="1"/>
+    <w:lsdException w:name="Block Text" w:semiHidden="1" w:unhideWhenUsed="1"/>
+    <w:lsdException w:name="Hyperlink" w:semiHidden="1" w:unhideWhenUsed="1"/>
+    <w:lsdException w:name="FollowedHyperlink" w:semiHidden="1" w:unhideWhenUsed="1"/>
+    <w:lsdException w:name="Strong" w:uiPriority="22" w:qFormat="1"/>
+    <w:lsdException w:name="Emphasis" w:uiPriority="20" w:qFormat="1"/>
+    <w:lsdException w:name="Document Map" w:semiHidden="1" w:unhideWhenUsed="1"/>
+    <w:lsdException w:name="Plain Text" w:semiHidden="1" w:unhideWhenUsed="1"/>
+    <w:lsdException w:name="E-mail Signature" w:semiHidden="1" w:unhideWhenUsed="1"/>
+    <w:lsdException w:name="HTML Top of Form" w:semiHidden="1" w:unhideWhenUsed="1"/>
+    <w:lsdException w:name="HTML Bottom of Form" w:semiHidden="1" w:unhideWhenUsed="1"/>
+    <w:lsdException w:name="Normal (Web)" w:semiHidden="1" w:unhideWhenUsed="1"/>
+    <w:lsdException w:name="HTML Acronym" w:semiHidden="1" w:unhideWhenUsed="1"/>
+    <w:lsdException w:name="HTML Address" w:semiHidden="1" w:unhideWhenUsed="1"/>
+    <w:lsdException w:name="HTML Cite" w:semiHidden="1" w:unhideWhenUsed="1"/>
+    <w:lsdException w:name="HTML Code" w:semiHidden="1" w:unhideWhenUsed="1"/>
+    <w:lsdException w:name="HTML Definition" w:semiHidden="1" w:unhideWhenUsed="1"/>
+    <w:lsdException w:name="HTML Keyboard" w:semiHidden="1" w:unhideWhenUsed="1"/>
+    <w:lsdException w:name="HTML Preformatted" w:semiHidden="1" w:unhideWhenUsed="1"/>
+    <w:lsdException w:name="HTML Sample" w:semiHidden="1" w:unhideWhenUsed="1"/>
+    <w:lsdException w:name="HTML Typewriter" w:semiHidden="1" w:unhideWhenUsed="1"/>
+    <w:lsdException w:name="HTML Variable" w:semiHidden="1" w:unhideWhenUsed="1"/>
+    <w:lsdException w:name="Normal Table" w:semiHidden="1" w:unhideWhenUsed="1"/>
+    <w:lsdException w:name="annotation subject" w:semiHidden="1" w:unhideWhenUsed="1"/>
+    <w:lsdException w:name="No List" w:semiHidden="1" w:unhideWhenUsed="1"/>
+    <w:lsdException w:name="Outline List 1" w:semiHidden="1" w:unhideWhenUsed="1"/>
+    <w:lsdException w:name="Outline List 2" w:semiHidden="1" w:unhideWhenUsed="1"/>
+    <w:lsdException w:name="Outline List 3" w:semiHidden="1" w:unhideWhenUsed="1"/>
+    <w:lsdException w:name="Table Simple 1" w:semiHidden="1" w:unhideWhenUsed="1"/>
+    <w:lsdException w:name="Table Simple 2" w:semiHidden="1" w:unhideWhenUsed="1"/>
+    <w:lsdException w:name="Table Simple 3" w:semiHidden="1" w:unhideWhenUsed="1"/>
+    <w:lsdException w:name="Table Classic 1" w:semiHidden="1" w:unhideWhenUsed="1"/>
+    <w:lsdException w:name="Table Classic 2" w:semiHidden="1" w:unhideWhenUsed="1"/>
+    <w:lsdException w:name="Table Classic 3" w:semiHidden="1" w:unhideWhenUsed="1"/>
+    <w:lsdException w:name="Table Classic 4" w:semiHidden="1" w:unhideWhenUsed="1"/>
+    <w:lsdException w:name="Table Colorful 1" w:semiHidden="1" w:unhideWhenUsed="1"/>
+    <w:lsdException w:name="Table Colorful 2" w:semiHidden="1" w:unhideWhenUsed="1"/>
+    <w:lsdException w:name="Table Colorful 3" w:semiHidden="1" w:unhideWhenUsed="1"/>
+    <w:lsdException w:name="Table Columns 1" w:semiHidden="1" w:unhideWhenUsed="1"/>
+    <w:lsdException w:name="Table Columns 2" w:semiHidden="1" w:unhideWhenUsed="1"/>
+    <w:lsdException w:name="Table Columns 3" w:semiHidden="1" w:unhideWhenUsed="1"/>
+    <w:lsdException w:name="Table Columns 4" w:semiHidden="1" w:unhideWhenUsed="1"/>
+    <w:lsdException w:name="Table Columns 5" w:semiHidden="1" w:unhideWhenUsed="1"/>
+    <w:lsdException w:name="Table Grid 1" w:semiHidden="1" w:unhideWhenUsed="1"/>
+    <w:lsdException w:name="Table Grid 2" w:semiHidden="1" w:unhideWhenUsed="1"/>
+    <w:lsdException w:name="Table Grid 3" w:semiHidden="1" w:unhideWhenUsed="1"/>
+    <w:lsdException w:name="Table Grid 4" w:semiHidden="1" w:unhideWhenUsed="1"/>
+    <w:lsdException w:name="Table Grid 5" w:semiHidden="1" w:unhideWhenUsed="1"/>
+    <w:lsdException w:name="Table Grid 6" w:semiHidden="1" w:unhideWhenUsed="1"/>
+    <w:lsdException w:name="Table Grid 7" w:semiHidden="1" w:unhideWhenUsed="1"/>
+    <w:lsdException w:name="Table Grid 8" w:semiHidden="1" w:unhideWhenUsed="1"/>
+    <w:lsdException w:name="Table List 1" w:semiHidden="1" w:unhideWhenUsed="1"/>
+    <w:lsdException w:name="Table List 2" w:semiHidden="1" w:unhideWhenUsed="1"/>
+    <w:lsdException w:name="Table List 3" w:semiHidden="1" w:unhideWhenUsed="1"/>
+    <w:lsdException w:name="Table List 4" w:semiHidden="1" w:unhideWhenUsed="1"/>
+    <w:lsdException w:name="Table List 5" w:semiHidden="1" w:unhideWhenUsed="1"/>
+    <w:lsdException w:name="Table List 6" w:semiHidden="1" w:unhideWhenUsed="1"/>
+    <w:lsdException w:name="Table List 7" w:semiHidden="1" w:unhideWhenUsed="1"/>
+    <w:lsdException w:name="Table List 8" w:semiHidden="1" w:unhideWhenUsed="1"/>
+    <w:lsdException w:name="Table 3D effects 1" w:semiHidden="1" w:unhideWhenUsed="1"/>
+    <w:lsdException w:name="Table 3D effects 2" w:semiHidden="1" w:unhideWhenUsed="1"/>
+    <w:lsdException w:name="Table 3D effects 3" w:semiHidden="1" w:unhideWhenUsed="1"/>
+    <w:lsdException w:name="Table Contemporary" w:semiHidden="1" w:unhideWhenUsed="1"/>
+    <w:lsdException w:name="Table Elegant" w:semiHidden="1" w:unhideWhenUsed="1"/>
+    <w:lsdException w:name="Table Professional" w:semiHidden="1" w:unhideWhenUsed="1"/>
+    <w:lsdException w:name="Table Subtle 1" w:semiHidden="1" w:unhideWhenUsed="1"/>
+    <w:lsdException w:name="Table Subtle 2" w:semiHidden="1" w:unhideWhenUsed="1"/>
+    <w:lsdException w:name="Table Web 1" w:semiHidden="1" w:unhideWhenUsed="1"/>
+    <w:lsdException w:name="Table Web 2" w:semiHidden="1" w:unhideWhenUsed="1"/>
+    <w:lsdException w:name="Table Web 3" w:semiHidden="1" w:unhideWhenUsed="1"/>
+    <w:lsdException w:name="Balloon Text" w:semiHidden="1" w:unhideWhenUsed="1"/>
+    <w:lsdException w:name="Table Grid" w:semiHidden="1" w:uiPriority="59" w:unhideWhenUsed="1"/>
+    <w:lsdException w:name="Table Theme" w:semiHidden="1" w:unhideWhenUsed="1"/>
+    <w:lsdException w:name="Placeholder Text" w:semiHidden="1"/>
+    <w:lsdException w:name="No Spacing" w:uiPriority="1" w:qFormat="1"/>
+    <w:lsdException w:name="Light Shading" w:uiPriority="60"/>
+    <w:lsdException w:name="Light List" w:uiPriority="61"/>
+    <w:lsdException w:name="Light Grid" w:uiPriority="62"/>
+    <w:lsdException w:name="Medium Shading 1" w:uiPriority="63"/>
+    <w:lsdException w:name="Medium Shading 2" w:uiPriority="64"/>
+    <w:lsdException w:name="Medium List 1" w:uiPriority="65"/>
+    <w:lsdException w:name="Medium List 2" w:uiPriority="66"/>
+    <w:lsdException w:name="Medium Grid 1" w:uiPriority="67"/>
+    <w:lsdException w:name="Medium Grid 2" w:uiPriority="68"/>
+    <w:lsdException w:name="Medium Grid 3" w:uiPriority="69"/>
+    <w:lsdException w:name="Dark List" w:uiPriority="70"/>
+    <w:lsdException w:name="Colorful Shading" w:uiPriority="71"/>
+    <w:lsdException w:name="Colorful List" w:uiPriority="72"/>
+    <w:lsdException w:name="Colorful Grid" w:uiPriority="73"/>
+    <w:lsdException w:name="Light Shading Accent 1" w:uiPriority="60"/>
+    <w:lsdException w:name="Light List Accent 1" w:uiPriority="61"/>
+    <w:lsdException w:name="Light Grid Accent 1" w:uiPriority="62"/>
+    <w:lsdException w:name="Medium Shading 1 Accent 1" w:uiPriority="63"/>
+    <w:lsdException w:name="Medium Shading 2 Accent 1" w:uiPriority="64"/>
+    <w:lsdException w:name="Medium List 1 Accent 1" w:uiPriority="65"/>
+    <w:lsdException w:name="Revision" w:semiHidden="1"/>
+    <w:lsdException w:name="List Paragraph" w:uiPriority="34" w:qFormat="1"/>
+    <w:lsdException w:name="Quote" w:uiPriority="29" w:qFormat="1"/>
+    <w:lsdException w:name="Intense Quote" w:uiPriority="30" w:qFormat="1"/>
+    <w:lsdException w:name="Medium List 2 Accent 1" w:uiPriority="66"/>
+    <w:lsdException w:name="Medium Grid 1 Accent 1" w:uiPriority="67"/>
+    <w:lsdException w:name="Medium Grid 2 Accent 1" w:uiPriority="68"/>
+    <w:lsdException w:name="Medium Grid 3 Accent 1" w:uiPriority="69"/>
+    <w:lsdException w:name="Dark List Accent 1" w:uiPriority="70"/>
+    <w:lsdException w:name="Colorful Shading Accent 1" w:uiPriority="71"/>
+    <w:lsdException w:name="Colorful List Accent 1" w:uiPriority="72"/>
+    <w:lsdException w:name="Colorful Grid Accent 1" w:uiPriority="73"/>
+    <w:lsdException w:name="Light Shading Accent 2" w:uiPriority="60"/>
+    <w:lsdException w:name="Light List Accent 2" w:uiPriority="61"/>
+    <w:lsdException w:name="Light Grid Accent 2" w:uiPriority="62"/>
+    <w:lsdException w:name="Medium Shading 1 Accent 2" w:uiPriority="63"/>
+    <w:lsdException w:name="Medium Shading 2 Accent 2" w:uiPriority="64"/>
+    <w:lsdException w:name="Medium List 1 Accent 2" w:uiPriority="65"/>
+    <w:lsdException w:name="Medium List 2 Accent 2" w:uiPriority="66"/>
+    <w:lsdException w:name="Medium Grid 1 Accent 2" w:uiPriority="67"/>
+    <w:lsdException w:name="Medium Grid 2 Accent 2" w:uiPriority="68"/>
+    <w:lsdException w:name="Medium Grid 3 Accent 2" w:uiPriority="69"/>
+    <w:lsdException w:name="Dark List Accent 2" w:uiPriority="70"/>
+    <w:lsdException w:name="Colorful Shading Accent 2" w:uiPriority="71"/>
+    <w:lsdException w:name="Colorful List Accent 2" w:uiPriority="72"/>
+    <w:lsdException w:name="Colorful Grid Accent 2" w:uiPriority="73"/>
+    <w:lsdException w:name="Light Shading Accent 3" w:uiPriority="60"/>
+    <w:lsdException w:name="Light List Accent 3" w:uiPriority="61"/>
+    <w:lsdException w:name="Light Grid Accent 3" w:uiPriority="62"/>
+    <w:lsdException w:name="Medium Shading 1 Accent 3" w:uiPriority="63"/>
+    <w:lsdException w:name="Medium Shading 2 Accent 3" w:uiPriority="64"/>
+    <w:lsdException w:name="Medium List 1 Accent 3" w:uiPriority="65"/>
+    <w:lsdException w:name="Medium List 2 Accent 3" w:uiPriority="66"/>
+    <w:lsdException w:name="Medium Grid 1 Accent 3" w:uiPriority="67"/>
+    <w:lsdException w:name="Medium Grid 2 Accent 3" w:uiPriority="68"/>
+    <w:lsdException w:name="Medium Grid 3 Accent 3" w:uiPriority="69"/>
+    <w:lsdException w:name="Dark List Accent 3" w:uiPriority="70"/>
+    <w:lsdException w:name="Colorful Shading Accent 3" w:uiPriority="71"/>
+    <w:lsdException w:name="Colorful List Accent 3" w:uiPriority="72"/>
+    <w:lsdException w:name="Colorful Grid Accent 3" w:uiPriority="73"/>
+    <w:lsdException w:name="Light Shading Accent 4" w:uiPriority="60"/>
+    <w:lsdException w:name="Light List Accent 4" w:uiPriority="61"/>
+    <w:lsdException w:name="Light Grid Accent 4" w:uiPriority="62"/>
+    <w:lsdException w:name="Medium Shading 1 Accent 4" w:uiPriority="63"/>
+    <w:lsdException w:name="Medium Shading 2 Accent 4" w:uiPriority="64"/>
+    <w:lsdException w:name="Medium List 1 Accent 4" w:uiPriority="65"/>
+    <w:lsdException w:name="Medium List 2 Accent 4" w:uiPriority="66"/>
+    <w:lsdException w:name="Medium Grid 1 Accent 4" w:uiPriority="67"/>
+    <w:lsdException w:name="Medium Grid 2 Accent 4" w:uiPriority="68"/>
+    <w:lsdException w:name="Medium Grid 3 Accent 4" w:uiPriority="69"/>
+    <w:lsdException w:name="Dark List Accent 4" w:uiPriority="70"/>
+    <w:lsdException w:name="Colorful Shading Accent 4" w:uiPriority="71"/>
+    <w:lsdException w:name="Colorful List Accent 4" w:uiPriority="72"/>
+    <w:lsdException w:name="Colorful Grid Accent 4" w:uiPriority="73"/>
+    <w:lsdException w:name="Light Shading Accent 5" w:uiPriority="60"/>
+    <w:lsdException w:name="Light List Accent 5" w:uiPriority="61"/>
+    <w:lsdException w:name="Light Grid Accent 5" w:uiPriority="62"/>
+    <w:lsdException w:name="Medium Shading 1 Accent 5" w:uiPriority="63"/>
+    <w:lsdException w:name="Medium Shading 2 Accent 5" w:uiPriority="64"/>
+    <w:lsdException w:name="Medium List 1 Accent 5" w:uiPriority="65"/>
+    <w:lsdException w:name="Medium List 2 Accent 5" w:uiPriority="66"/>
+    <w:lsdException w:name="Medium Grid 1 Accent 5" w:uiPriority="67"/>
+    <w:lsdException w:name="Medium Grid 2 Accent 5" w:uiPriority="68"/>
+    <w:lsdException w:name="Medium Grid 3 Accent 5" w:uiPriority="69"/>
+    <w:lsdException w:name="Dark List Accent 5" w:uiPriority="70"/>
+    <w:lsdException w:name="Colorful Shading Accent 5" w:uiPriority="71"/>
+    <w:lsdException w:name="Colorful List Accent 5" w:uiPriority="72"/>
+    <w:lsdException w:name="Colorful Grid Accent 5" w:uiPriority="73"/>
+    <w:lsdException w:name="Light Shading Accent 6" w:uiPriority="60"/>
+    <w:lsdException w:name="Light List Accent 6" w:uiPriority="61"/>
+    <w:lsdException w:name="Light Grid Accent 6" w:uiPriority="62"/>
+    <w:lsdException w:name="Medium Shading 1 Accent 6" w:uiPriority="63"/>
+    <w:lsdException w:name="Medium Shading 2 Accent 6" w:uiPriority="64"/>
+    <w:lsdException w:name="Medium List 1 Accent 6" w:uiPriority="65"/>
+    <w:lsdException w:name="Medium List 2 Accent 6" w:uiPriority="66"/>
+    <w:lsdException w:name="Medium Grid 1 Accent 6" w:uiPriority="67"/>
+    <w:lsdException w:name="Medium Grid 2 Accent 6" w:uiPriority="68"/>
+    <w:lsdException w:name="Medium Grid 3 Accent 6" w:uiPriority="69"/>
+    <w:lsdException w:name="Dark List Accent 6" w:uiPriority="70"/>
+    <w:lsdException w:name="Colorful Shading Accent 6" w:uiPriority="71"/>
+    <w:lsdException w:name="Colorful List Accent 6" w:uiPriority="72"/>
+    <w:lsdException w:name="Colorful Grid Accent 6" w:uiPriority="73"/>
+    <w:lsdException w:name="Subtle Emphasis" w:uiPriority="19" w:qFormat="1"/>
+    <w:lsdException w:name="Intense Emphasis" w:uiPriority="21" w:qFormat="1"/>
+    <w:lsdException w:name="Subtle Reference" w:uiPriority="31" w:qFormat="1"/>
+    <w:lsdException w:name="Intense Reference" w:uiPriority="32" w:qFormat="1"/>
+    <w:lsdException w:name="Book Title" w:uiPriority="33" w:qFormat="1"/>
+    <w:lsdException w:name="Bibliography" w:semiHidden="1" w:uiPriority="37" w:unhideWhenUsed="1"/>
+    <w:lsdException w:name="TOC Heading" w:semiHidden="1" w:uiPriority="39" w:unhideWhenUsed="1" w:qFormat="1"/>
+    <w:lsdException w:name="Plain Table 1" w:uiPriority="41"/>
+    <w:lsdException w:name="Plain Table 2" w:uiPriority="42"/>
+    <w:lsdException w:name="Plain Table 3" w:uiPriority="43"/>
+    <w:lsdException w:name="Plain Table 4" w:uiPriority="44"/>
+    <w:lsdException w:name="Plain Table 5" w:uiPriority="45"/>
+    <w:lsdException w:name="Grid Table Light" w:uiPriority="40"/>
+    <w:lsdException w:name="Grid Table 1 Light" w:uiPriority="46"/>
+    <w:lsdException w:name="Grid Table 2" w:uiPriority="47"/>
+    <w:lsdException w:name="Grid Table 3" w:uiPriority="48"/>
+    <w:lsdException w:name="Grid Table 4" w:uiPriority="49"/>
+    <w:lsdException w:name="Grid Table 5 Dark" w:uiPriority="50"/>
+    <w:lsdException w:name="Grid Table 6 Colorful" w:uiPriority="51"/>
+    <w:lsdException w:name="Grid Table 7 Colorful" w:uiPriority="52"/>
+    <w:lsdException w:name="Grid Table 1 Light Accent 1" w:uiPriority="46"/>
+    <w:lsdException w:name="Grid Table 2 Accent 1" w:uiPriority="47"/>
+    <w:lsdException w:name="Grid Table 3 Accent 1" w:uiPriority="48"/>
+    <w:lsdException w:name="Grid Table 4 Accent 1" w:uiPriority="49"/>
+    <w:lsdException w:name="Grid Table 5 Dark Accent 1" w:uiPriority="50"/>
+    <w:lsdException w:name="Grid Table 6 Colorful Accent 1" w:uiPriority="51"/>
+    <w:lsdException w:name="Grid Table 7 Colorful Accent 1" w:uiPriority="52"/>
+    <w:lsdException w:name="Grid Table 1 Light Accent 2" w:uiPriority="46"/>
+    <w:lsdException w:name="Grid Table 2 Accent 2" w:uiPriority="47"/>
+    <w:lsdException w:name="Grid Table 3 Accent 2" w:uiPriority="48"/>
+    <w:lsdException w:name="Grid Table 4 Accent 2" w:uiPriority="49"/>
+    <w:lsdException w:name="Grid Table 5 Dark Accent 2" w:uiPriority="50"/>
+    <w:lsdException w:name="Grid Table 6 Colorful Accent 2" w:uiPriority="51"/>
+    <w:lsdException w:name="Grid Table 7 Colorful Accent 2" w:uiPriority="52"/>
+    <w:lsdException w:name="Grid Table 1 Light Accent 3" w:uiPriority="46"/>
+    <w:lsdException w:name="Grid Table 2 Accent 3" w:uiPriority="47"/>
+    <w:lsdException w:name="Grid Table 3 Accent 3" w:uiPriority="48"/>
+    <w:lsdException w:name="Grid Table 4 Accent 3" w:uiPriority="49"/>
+    <w:lsdException w:name="Grid Table 5 Dark Accent 3" w:uiPriority="50"/>
+    <w:lsdException w:name="Grid Table 6 Colorful Accent 3" w:uiPriority="51"/>
+    <w:lsdException w:name="Grid Table 7 Colorful Accent 3" w:uiPriority="52"/>
+    <w:lsdException w:name="Grid Table 1 Light Accent 4" w:uiPriority="46"/>
+    <w:lsdException w:name="Grid Table 2 Accent 4" w:uiPriority="47"/>
+    <w:lsdException w:name="Grid Table 3 Accent 4" w:uiPriority="48"/>
+    <w:lsdException w:name="Grid Table 4 Accent 4" w:uiPriority="49"/>
+    <w:lsdException w:name="Grid Table 5 Dark Accent 4" w:uiPriority="50"/>
+    <w:lsdException w:name="Grid Table 6 Colorful Accent 4" w:uiPriority="51"/>
+    <w:lsdException w:name="Grid Table 7 Colorful Accent 4" w:uiPriority="52"/>
+    <w:lsdException w:name="Grid Table 1 Light Accent 5" w:uiPriority="46"/>
+    <w:lsdException w:name="Grid Table 2 Accent 5" w:uiPriority="47"/>
+    <w:lsdException w:name="Grid Table 3 Accent 5" w:uiPriority="48"/>
+    <w:lsdException w:name="Grid Table 4 Accent 5" w:uiPriority="49"/>
+    <w:lsdException w:name="Grid Table 5 Dark Accent 5" w:uiPriority="50"/>
+    <w:lsdException w:name="Grid Table 6 Colorful Accent 5" w:uiPriority="51"/>
+    <w:lsdException w:name="Grid Table 7 Colorful Accent 5" w:uiPriority="52"/>
+    <w:lsdException w:name="Grid Table 1 Light Accent 6" w:uiPriority="46"/>
+    <w:lsdException w:name="Grid Table 2 Accent 6" w:uiPriority="47"/>
+    <w:lsdException w:name="Grid Table 3 Accent 6" w:uiPriority="48"/>
+    <w:lsdException w:name="Grid Table 4 Accent 6" w:uiPriority="49"/>
+    <w:lsdException w:name="Grid Table 5 Dark Accent 6" w:uiPriority="50"/>
+    <w:lsdException w:name="Grid Table 6 Colorful Accent 6" w:uiPriority="51"/>
+    <w:lsdException w:name="Grid Table 7 Colorful Accent 6" w:uiPriority="52"/>
+    <w:lsdException w:name="List Table 1 Light" w:uiPriority="46"/>
+    <w:lsdException w:name="List Table 2" w:uiPriority="47"/>
+    <w:lsdException w:name="List Table 3" w:uiPriority="48"/>
+    <w:lsdException w:name="List Table 4" w:uiPriority="49"/>
+    <w:lsdException w:name="List Table 5 Dark" w:uiPriority="50"/>
+    <w:lsdException w:name="List Table 6 Colorful" w:uiPriority="51"/>
+    <w:lsdException w:name="List Table 7 Colorful" w:uiPriority="52"/>
+    <w:lsdException w:name="List Table 1 Light Accent 1" w:uiPriority="46"/>
+    <w:lsdException w:name="List Table 2 Accent 1" w:uiPriority="47"/>
+    <w:lsdException w:name="List Table 3 Accent 1" w:uiPriority="48"/>
+    <w:lsdException w:name="List Table 4 Accent 1" w:uiPriority="49"/>
+    <w:lsdException w:name="List Table 5 Dark Accent 1" w:uiPriority="50"/>
+    <w:lsdException w:name="List Table 6 Colorful Accent 1" w:uiPriority="51"/>
+    <w:lsdException w:name="List Table 7 Colorful Accent 1" w:uiPriority="52"/>
+    <w:lsdException w:name="List Table 1 Light Accent 2" w:uiPriority="46"/>
+    <w:lsdException w:name="List Table 2 Accent 2" w:uiPriority="47"/>
+    <w:lsdException w:name="List Table 3 Accent 2" w:uiPriority="48"/>
+    <w:lsdException w:name="List Table 4 Accent 2" w:uiPriority="49"/>
+    <w:lsdException w:name="List Table 5 Dark Accent 2" w:uiPriority="50"/>
+    <w:lsdException w:name="List Table 6 Colorful Accent 2" w:uiPriority="51"/>
+    <w:lsdException w:name="List Table 7 Colorful Accent 2" w:uiPriority="52"/>
+    <w:lsdException w:name="List Table 1 Light Accent 3" w:uiPriority="46"/>
+    <w:lsdException w:name="List Table 2 Accent 3" w:uiPriority="47"/>
+    <w:lsdException w:name="List Table 3 Accent 3" w:uiPriority="48"/>
+    <w:lsdException w:name="List Table 4 Accent 3" w:uiPriority="49"/>
+    <w:lsdException w:name="List Table 5 Dark Accent 3" w:uiPriority="50"/>
+    <w:lsdException w:name="List Table 6 Colorful Accent 3" w:uiPriority="51"/>
+    <w:lsdException w:name="List Table 7 Colorful Accent 3" w:uiPriority="52"/>
+    <w:lsdException w:name="List Table 1 Light Accent 4" w:uiPriority="46"/>
+    <w:lsdException w:name="List Table 2 Accent 4" w:uiPriority="47"/>
+    <w:lsdException w:name="List Table 3 Accent 4" w:uiPriority="48"/>
+    <w:lsdException w:name="List Table 4 Accent 4" w:uiPriority="49"/>
+    <w:lsdException w:name="List Table 5 Dark Accent 4" w:uiPriority="50"/>
+    <w:lsdException w:name="List Table 6 Colorful Accent 4" w:uiPriority="51"/>
+    <w:lsdException w:name="List Table 7 Colorful Accent 4" w:uiPriority="52"/>
+    <w:lsdException w:name="List Table 1 Light Accent 5" w:uiPriority="46"/>
+    <w:lsdException w:name="List Table 2 Accent 5" w:uiPriority="47"/>
+    <w:lsdException w:name="List Table 3 Accent 5" w:uiPriority="48"/>
+    <w:lsdException w:name="List Table 4 Accent 5" w:uiPriority="49"/>
+    <w:lsdException w:name="List Table 5 Dark Accent 5" w:uiPriority="50"/>
+    <w:lsdException w:name="List Table 6 Colorful Accent 5" w:uiPriority="51"/>
+    <w:lsdException w:name="List Table 7 Colorful Accent 5" w:uiPriority="52"/>
+    <w:lsdException w:name="List Table 1 Light Accent 6" w:uiPriority="46"/>
+    <w:lsdException w:name="List Table 2 Accent 6" w:uiPriority="47"/>
+    <w:lsdException w:name="List Table 3 Accent 6" w:uiPriority="48"/>
+    <w:lsdException w:name="List Table 4 Accent 6" w:uiPriority="49"/>
+    <w:lsdException w:name="List Table 5 Dark Accent 6" w:uiPriority="50"/>
+    <w:lsdException w:name="List Table 6 Colorful Accent 6" w:uiPriority="51"/>
+    <w:lsdException w:name="List Table 7 Colorful Accent 6" w:uiPriority="52"/>
+    <w:lsdException w:name="Mention" w:semiHidden="1" w:unhideWhenUsed="1"/>
+    <w:lsdException w:name="Smart Hyperlink" w:semiHidden="1" w:unhideWhenUsed="1"/>
+    <w:lsdException w:name="Hashtag" w:semiHidden="1" w:unhideWhenUsed="1"/>
+    <w:lsdException w:name="Unresolved Mention" w:semiHidden="1" w:unhideWhenUsed="1"/>
+    <w:lsdException w:name="Smart Link" w:semiHidden="1" w:unhideWhenUsed="1"/>
   </w:latentStyles>
   <w:style w:type="paragraph" w:default="1" w:styleId="Normal">
     <w:name w:val="Normal"/>
@@ -4145,7 +4475,6 @@
     <w:uiPriority w:val="99"/>
     <w:semiHidden/>
     <w:unhideWhenUsed/>
-    <w:qFormat/>
     <w:tblPr>
       <w:tblInd w:w="0" w:type="dxa"/>
       <w:tblCellMar>
@@ -4245,7 +4574,6 @@
       <w:spacing w:after="0" w:line="240" w:lineRule="auto"/>
     </w:pPr>
     <w:tblPr>
-      <w:tblInd w:w="0" w:type="dxa"/>
       <w:tblBorders>
         <w:top w:val="single" w:sz="4" w:space="0" w:color="auto"/>
         <w:left w:val="single" w:sz="4" w:space="0" w:color="auto"/>
@@ -4254,12 +4582,6 @@
         <w:insideH w:val="single" w:sz="4" w:space="0" w:color="auto"/>
         <w:insideV w:val="single" w:sz="4" w:space="0" w:color="auto"/>
       </w:tblBorders>
-      <w:tblCellMar>
-        <w:top w:w="0" w:type="dxa"/>
-        <w:left w:w="108" w:type="dxa"/>
-        <w:bottom w:w="0" w:type="dxa"/>
-        <w:right w:w="108" w:type="dxa"/>
-      </w:tblCellMar>
     </w:tblPr>
   </w:style>
   <w:style w:type="paragraph" w:styleId="ListParagraph">

</xml_diff>

<commit_message>
Added final SRS doc & structure chart.png
</commit_message>
<xml_diff>
--- a/SRS.docx
+++ b/SRS.docx
@@ -419,21 +419,129 @@
               <w:rPr>
                 <w:color w:val="000000" w:themeColor="text1"/>
               </w:rPr>
-              <w:t>the enrolled institution</w:t>
-            </w:r>
-            <w:r>
-              <w:rPr>
-                <w:color w:val="000000" w:themeColor="text1"/>
-              </w:rPr>
-              <w:t>.</w:t>
-            </w:r>
-          </w:p>
-          <w:p>
-            <w:pPr>
-              <w:rPr>
-                <w:color w:val="000000" w:themeColor="text1"/>
-              </w:rPr>
-            </w:pPr>
+              <w:t>the</w:t>
+            </w:r>
+            <w:r>
+              <w:rPr>
+                <w:color w:val="000000" w:themeColor="text1"/>
+              </w:rPr>
+              <w:t xml:space="preserve">ir </w:t>
+            </w:r>
+            <w:r>
+              <w:rPr>
+                <w:color w:val="000000" w:themeColor="text1"/>
+              </w:rPr>
+              <w:t>enrolled</w:t>
+            </w:r>
+            <w:r>
+              <w:rPr>
+                <w:color w:val="000000" w:themeColor="text1"/>
+              </w:rPr>
+              <w:t xml:space="preserve"> institutio</w:t>
+            </w:r>
+            <w:r>
+              <w:rPr>
+                <w:color w:val="000000" w:themeColor="text1"/>
+              </w:rPr>
+              <w:t>n</w:t>
+            </w:r>
+          </w:p>
+          <w:p>
+            <w:pPr>
+              <w:rPr>
+                <w:color w:val="000000" w:themeColor="text1"/>
+              </w:rPr>
+            </w:pPr>
+          </w:p>
+          <w:p>
+            <w:pPr>
+              <w:pStyle w:val="ListParagraph"/>
+              <w:numPr>
+                <w:ilvl w:val="0"/>
+                <w:numId w:val="16"/>
+              </w:numPr>
+              <w:rPr>
+                <w:color w:val="000000" w:themeColor="text1"/>
+              </w:rPr>
+            </w:pPr>
+            <w:r>
+              <w:rPr>
+                <w:color w:val="000000" w:themeColor="text1"/>
+              </w:rPr>
+              <w:t>Home section:</w:t>
+            </w:r>
+          </w:p>
+          <w:p>
+            <w:pPr>
+              <w:pStyle w:val="ListParagraph"/>
+              <w:numPr>
+                <w:ilvl w:val="0"/>
+                <w:numId w:val="17"/>
+              </w:numPr>
+              <w:rPr>
+                <w:color w:val="000000" w:themeColor="text1"/>
+              </w:rPr>
+            </w:pPr>
+            <w:r>
+              <w:rPr>
+                <w:color w:val="000000" w:themeColor="text1"/>
+              </w:rPr>
+              <w:t>Can see news about the college</w:t>
+            </w:r>
+          </w:p>
+          <w:p>
+            <w:pPr>
+              <w:pStyle w:val="ListParagraph"/>
+              <w:numPr>
+                <w:ilvl w:val="0"/>
+                <w:numId w:val="17"/>
+              </w:numPr>
+              <w:rPr>
+                <w:color w:val="000000" w:themeColor="text1"/>
+              </w:rPr>
+            </w:pPr>
+            <w:r>
+              <w:rPr>
+                <w:color w:val="000000" w:themeColor="text1"/>
+              </w:rPr>
+              <w:t>Can see the career related news</w:t>
+            </w:r>
+          </w:p>
+          <w:p>
+            <w:pPr>
+              <w:pStyle w:val="ListParagraph"/>
+              <w:numPr>
+                <w:ilvl w:val="0"/>
+                <w:numId w:val="17"/>
+              </w:numPr>
+              <w:rPr>
+                <w:color w:val="000000" w:themeColor="text1"/>
+              </w:rPr>
+            </w:pPr>
+            <w:r>
+              <w:rPr>
+                <w:color w:val="000000" w:themeColor="text1"/>
+              </w:rPr>
+              <w:t xml:space="preserve">About us </w:t>
+            </w:r>
+          </w:p>
+          <w:p>
+            <w:pPr>
+              <w:pStyle w:val="ListParagraph"/>
+              <w:numPr>
+                <w:ilvl w:val="0"/>
+                <w:numId w:val="17"/>
+              </w:numPr>
+              <w:rPr>
+                <w:color w:val="000000" w:themeColor="text1"/>
+              </w:rPr>
+            </w:pPr>
+            <w:r>
+              <w:rPr>
+                <w:color w:val="000000" w:themeColor="text1"/>
+              </w:rPr>
+              <w:t>Lost belongings details</w:t>
+            </w:r>
           </w:p>
           <w:p>
             <w:pPr>
@@ -450,25 +558,13 @@
               <w:rPr>
                 <w:color w:val="000000" w:themeColor="text1"/>
               </w:rPr>
-              <w:t xml:space="preserve">Information </w:t>
-            </w:r>
-            <w:r>
-              <w:rPr>
-                <w:color w:val="000000" w:themeColor="text1"/>
-              </w:rPr>
-              <w:t>Inquiry:</w:t>
-            </w:r>
-            <w:r>
-              <w:rPr>
-                <w:color w:val="000000" w:themeColor="text1"/>
-              </w:rPr>
-              <w:t xml:space="preserve"> Display available trains between source &amp; destination</w:t>
-            </w:r>
-            <w:r>
-              <w:rPr>
-                <w:color w:val="000000" w:themeColor="text1"/>
-              </w:rPr>
-              <w:t xml:space="preserve"> on a date range. </w:t>
+              <w:t>Profile section</w:t>
+            </w:r>
+            <w:r>
+              <w:rPr>
+                <w:color w:val="000000" w:themeColor="text1"/>
+              </w:rPr>
+              <w:t>:</w:t>
             </w:r>
           </w:p>
           <w:p>
@@ -482,25 +578,11 @@
                 <w:color w:val="000000" w:themeColor="text1"/>
               </w:rPr>
             </w:pPr>
-            <w:proofErr w:type="gramStart"/>
-            <w:r>
-              <w:rPr>
-                <w:color w:val="000000" w:themeColor="text1"/>
-              </w:rPr>
-              <w:t>Also,display</w:t>
-            </w:r>
-            <w:proofErr w:type="gramEnd"/>
-            <w:r>
-              <w:rPr>
-                <w:color w:val="000000" w:themeColor="text1"/>
-              </w:rPr>
-              <w:t xml:space="preserve"> Train</w:t>
-            </w:r>
-            <w:r>
-              <w:rPr>
-                <w:color w:val="000000" w:themeColor="text1"/>
-              </w:rPr>
-              <w:t xml:space="preserve"> timings</w:t>
+            <w:r>
+              <w:rPr>
+                <w:color w:val="000000" w:themeColor="text1"/>
+              </w:rPr>
+              <w:t>Can see his name and institution name</w:t>
             </w:r>
           </w:p>
           <w:p>
@@ -518,7 +600,7 @@
               <w:rPr>
                 <w:color w:val="000000" w:themeColor="text1"/>
               </w:rPr>
-              <w:t>Route Info</w:t>
+              <w:t>Budget planning</w:t>
             </w:r>
           </w:p>
           <w:p>
@@ -536,7 +618,31 @@
               <w:rPr>
                 <w:color w:val="000000" w:themeColor="text1"/>
               </w:rPr>
-              <w:t>Ticket prices in different classes</w:t>
+              <w:t>Study report analysis</w:t>
+            </w:r>
+          </w:p>
+          <w:p>
+            <w:pPr>
+              <w:pStyle w:val="ListParagraph"/>
+              <w:numPr>
+                <w:ilvl w:val="0"/>
+                <w:numId w:val="4"/>
+              </w:numPr>
+              <w:rPr>
+                <w:color w:val="000000" w:themeColor="text1"/>
+              </w:rPr>
+            </w:pPr>
+            <w:r>
+              <w:rPr>
+                <w:color w:val="000000" w:themeColor="text1"/>
+              </w:rPr>
+              <w:t>Daily Schedule</w:t>
+            </w:r>
+            <w:r>
+              <w:rPr>
+                <w:color w:val="000000" w:themeColor="text1"/>
+              </w:rPr>
+              <w:t xml:space="preserve"> section:</w:t>
             </w:r>
           </w:p>
           <w:p>
@@ -554,7 +660,31 @@
               <w:rPr>
                 <w:color w:val="000000" w:themeColor="text1"/>
               </w:rPr>
-              <w:t>Availability based on date &amp; no. of passengers</w:t>
+              <w:t>Can plan daily activity</w:t>
+            </w:r>
+          </w:p>
+          <w:p>
+            <w:pPr>
+              <w:pStyle w:val="ListParagraph"/>
+              <w:numPr>
+                <w:ilvl w:val="1"/>
+                <w:numId w:val="4"/>
+              </w:numPr>
+              <w:rPr>
+                <w:color w:val="000000" w:themeColor="text1"/>
+              </w:rPr>
+            </w:pPr>
+            <w:r>
+              <w:rPr>
+                <w:color w:val="000000" w:themeColor="text1"/>
+              </w:rPr>
+              <w:t>Also,</w:t>
+            </w:r>
+            <w:r>
+              <w:rPr>
+                <w:color w:val="000000" w:themeColor="text1"/>
+              </w:rPr>
+              <w:t xml:space="preserve"> can see upcoming events</w:t>
             </w:r>
           </w:p>
           <w:p>
@@ -572,13 +702,13 @@
               <w:rPr>
                 <w:color w:val="000000" w:themeColor="text1"/>
               </w:rPr>
-              <w:t>Ticket booking</w:t>
-            </w:r>
-            <w:r>
-              <w:rPr>
-                <w:color w:val="000000" w:themeColor="text1"/>
-              </w:rPr>
-              <w:t xml:space="preserve"> based on availability:  </w:t>
+              <w:t>To get career guidance:</w:t>
+            </w:r>
+            <w:r>
+              <w:rPr>
+                <w:color w:val="000000" w:themeColor="text1"/>
+              </w:rPr>
+              <w:t xml:space="preserve">  </w:t>
             </w:r>
           </w:p>
           <w:p>
@@ -596,13 +726,7 @@
               <w:rPr>
                 <w:color w:val="000000" w:themeColor="text1"/>
               </w:rPr>
-              <w:t>Book ticket on selected</w:t>
-            </w:r>
-            <w:r>
-              <w:rPr>
-                <w:color w:val="000000" w:themeColor="text1"/>
-              </w:rPr>
-              <w:t xml:space="preserve"> train </w:t>
+              <w:t>Can look for different internship opportunities</w:t>
             </w:r>
           </w:p>
           <w:p>
@@ -620,13 +744,31 @@
               <w:rPr>
                 <w:color w:val="000000" w:themeColor="text1"/>
               </w:rPr>
-              <w:t xml:space="preserve">In selected </w:t>
-            </w:r>
-            <w:r>
-              <w:rPr>
-                <w:color w:val="000000" w:themeColor="text1"/>
-              </w:rPr>
-              <w:t>classes</w:t>
+              <w:t>Can look for answers of different placement related queries</w:t>
+            </w:r>
+          </w:p>
+          <w:p>
+            <w:pPr>
+              <w:pStyle w:val="ListParagraph"/>
+              <w:numPr>
+                <w:ilvl w:val="0"/>
+                <w:numId w:val="4"/>
+              </w:numPr>
+              <w:rPr>
+                <w:color w:val="000000" w:themeColor="text1"/>
+              </w:rPr>
+            </w:pPr>
+            <w:r>
+              <w:rPr>
+                <w:color w:val="000000" w:themeColor="text1"/>
+              </w:rPr>
+              <w:t>Chat section</w:t>
+            </w:r>
+            <w:r>
+              <w:rPr>
+                <w:color w:val="000000" w:themeColor="text1"/>
+              </w:rPr>
+              <w:t>:</w:t>
             </w:r>
           </w:p>
           <w:p>
@@ -644,80 +786,84 @@
               <w:rPr>
                 <w:color w:val="000000" w:themeColor="text1"/>
               </w:rPr>
-              <w:t xml:space="preserve">Between </w:t>
-            </w:r>
-            <w:r>
-              <w:rPr>
-                <w:color w:val="000000" w:themeColor="text1"/>
-              </w:rPr>
-              <w:t xml:space="preserve">different places </w:t>
+              <w:t>To chat with peers</w:t>
             </w:r>
           </w:p>
           <w:p>
             <w:pPr>
               <w:pStyle w:val="ListParagraph"/>
-              <w:numPr>
-                <w:ilvl w:val="1"/>
-                <w:numId w:val="4"/>
-              </w:numPr>
-              <w:rPr>
-                <w:color w:val="000000" w:themeColor="text1"/>
-              </w:rPr>
-            </w:pPr>
-            <w:r>
-              <w:rPr>
-                <w:color w:val="000000" w:themeColor="text1"/>
-              </w:rPr>
-              <w:t xml:space="preserve">Record traveller details (Name, Age, Sex </w:t>
-            </w:r>
-            <w:r>
-              <w:rPr>
-                <w:color w:val="000000" w:themeColor="text1"/>
-              </w:rPr>
-              <w:t>etc.</w:t>
-            </w:r>
-            <w:r>
-              <w:rPr>
-                <w:color w:val="000000" w:themeColor="text1"/>
-              </w:rPr>
-              <w:t>)</w:t>
-            </w:r>
-          </w:p>
+              <w:ind w:left="1440"/>
+              <w:rPr>
+                <w:color w:val="000000" w:themeColor="text1"/>
+              </w:rPr>
+            </w:pPr>
+          </w:p>
+        </w:tc>
+      </w:tr>
+      <w:tr>
+        <w:tc>
+          <w:tcPr>
+            <w:tcW w:w="2093" w:type="dxa"/>
+            <w:shd w:val="clear" w:color="auto" w:fill="B8CCE4" w:themeFill="accent1" w:themeFillTint="66"/>
+          </w:tcPr>
+          <w:p>
+            <w:pPr>
+              <w:rPr>
+                <w:b/>
+                <w:color w:val="000000" w:themeColor="text1"/>
+              </w:rPr>
+            </w:pPr>
+          </w:p>
+          <w:p>
+            <w:pPr>
+              <w:rPr>
+                <w:b/>
+                <w:color w:val="000000" w:themeColor="text1"/>
+              </w:rPr>
+            </w:pPr>
+            <w:r>
+              <w:rPr>
+                <w:b/>
+                <w:color w:val="000000" w:themeColor="text1"/>
+              </w:rPr>
+              <w:t>Goals of Implementation</w:t>
+            </w:r>
+          </w:p>
+          <w:p>
+            <w:pPr>
+              <w:rPr>
+                <w:b/>
+                <w:color w:val="000000" w:themeColor="text1"/>
+              </w:rPr>
+            </w:pPr>
+            <w:r>
+              <w:rPr>
+                <w:b/>
+                <w:color w:val="000000" w:themeColor="text1"/>
+              </w:rPr>
+              <w:t>(Benefits of the system)</w:t>
+            </w:r>
+          </w:p>
+          <w:p>
+            <w:pPr>
+              <w:rPr>
+                <w:color w:val="000000" w:themeColor="text1"/>
+              </w:rPr>
+            </w:pPr>
+          </w:p>
+        </w:tc>
+        <w:tc>
+          <w:tcPr>
+            <w:tcW w:w="7087" w:type="dxa"/>
+          </w:tcPr>
           <w:p>
             <w:pPr>
               <w:pStyle w:val="ListParagraph"/>
-              <w:numPr>
-                <w:ilvl w:val="1"/>
-                <w:numId w:val="4"/>
-              </w:numPr>
-              <w:rPr>
-                <w:color w:val="000000" w:themeColor="text1"/>
-              </w:rPr>
-            </w:pPr>
-            <w:r>
-              <w:rPr>
-                <w:color w:val="000000" w:themeColor="text1"/>
-              </w:rPr>
-              <w:t>Infants (age &lt; 2) are free</w:t>
-            </w:r>
-          </w:p>
-          <w:p>
-            <w:pPr>
-              <w:pStyle w:val="ListParagraph"/>
-              <w:numPr>
-                <w:ilvl w:val="1"/>
-                <w:numId w:val="4"/>
-              </w:numPr>
-              <w:rPr>
-                <w:color w:val="000000" w:themeColor="text1"/>
-              </w:rPr>
-            </w:pPr>
-            <w:r>
-              <w:rPr>
-                <w:color w:val="000000" w:themeColor="text1"/>
-              </w:rPr>
-              <w:t>Make Payment through Credit or Debit card</w:t>
-            </w:r>
+              <w:spacing w:after="160" w:line="259" w:lineRule="auto"/>
+              <w:rPr>
+                <w:color w:val="000000" w:themeColor="text1"/>
+              </w:rPr>
+            </w:pPr>
           </w:p>
           <w:p>
             <w:pPr>
@@ -726,51 +872,16 @@
                 <w:ilvl w:val="0"/>
                 <w:numId w:val="4"/>
               </w:numPr>
-              <w:rPr>
-                <w:color w:val="000000" w:themeColor="text1"/>
-              </w:rPr>
-            </w:pPr>
-            <w:r>
-              <w:rPr>
-                <w:color w:val="000000" w:themeColor="text1"/>
-              </w:rPr>
-              <w:t xml:space="preserve">Amend Tickets </w:t>
-            </w:r>
-          </w:p>
-          <w:p>
-            <w:pPr>
-              <w:pStyle w:val="ListParagraph"/>
-              <w:numPr>
-                <w:ilvl w:val="1"/>
-                <w:numId w:val="4"/>
-              </w:numPr>
-              <w:rPr>
-                <w:color w:val="000000" w:themeColor="text1"/>
-              </w:rPr>
-            </w:pPr>
-            <w:r>
-              <w:rPr>
-                <w:color w:val="000000" w:themeColor="text1"/>
-              </w:rPr>
-              <w:t>Change travel date &amp; class</w:t>
-            </w:r>
-          </w:p>
-          <w:p>
-            <w:pPr>
-              <w:pStyle w:val="ListParagraph"/>
-              <w:numPr>
-                <w:ilvl w:val="1"/>
-                <w:numId w:val="4"/>
-              </w:numPr>
-              <w:rPr>
-                <w:color w:val="000000" w:themeColor="text1"/>
-              </w:rPr>
-            </w:pPr>
-            <w:r>
-              <w:rPr>
-                <w:color w:val="000000" w:themeColor="text1"/>
-              </w:rPr>
-              <w:t>Add / Delete travellers</w:t>
+              <w:spacing w:after="160" w:line="259" w:lineRule="auto"/>
+              <w:rPr>
+                <w:color w:val="000000" w:themeColor="text1"/>
+              </w:rPr>
+            </w:pPr>
+            <w:r>
+              <w:rPr>
+                <w:color w:val="000000" w:themeColor="text1"/>
+              </w:rPr>
+              <w:t>Manage and update user profile</w:t>
             </w:r>
           </w:p>
           <w:p>
@@ -780,15 +891,16 @@
                 <w:ilvl w:val="0"/>
                 <w:numId w:val="4"/>
               </w:numPr>
-              <w:rPr>
-                <w:color w:val="000000" w:themeColor="text1"/>
-              </w:rPr>
-            </w:pPr>
-            <w:r>
-              <w:rPr>
-                <w:color w:val="000000" w:themeColor="text1"/>
-              </w:rPr>
-              <w:t>Cancel Ticket</w:t>
+              <w:spacing w:after="160" w:line="259" w:lineRule="auto"/>
+              <w:rPr>
+                <w:color w:val="000000" w:themeColor="text1"/>
+              </w:rPr>
+            </w:pPr>
+            <w:r>
+              <w:rPr>
+                <w:color w:val="000000" w:themeColor="text1"/>
+              </w:rPr>
+              <w:t>Update existing to-do information</w:t>
             </w:r>
           </w:p>
           <w:p>
@@ -798,67 +910,154 @@
                 <w:ilvl w:val="0"/>
                 <w:numId w:val="4"/>
               </w:numPr>
-              <w:rPr>
-                <w:color w:val="000000" w:themeColor="text1"/>
-              </w:rPr>
-            </w:pPr>
-            <w:r>
-              <w:rPr>
-                <w:color w:val="000000" w:themeColor="text1"/>
-              </w:rPr>
-              <w:t>Print Itinerary</w:t>
-            </w:r>
-            <w:r>
-              <w:rPr>
-                <w:color w:val="000000" w:themeColor="text1"/>
-              </w:rPr>
-              <w:t xml:space="preserve"> (for multiple trains)</w:t>
+              <w:spacing w:after="160" w:line="259" w:lineRule="auto"/>
+              <w:rPr>
+                <w:color w:val="000000" w:themeColor="text1"/>
+              </w:rPr>
+            </w:pPr>
+            <w:r>
+              <w:rPr>
+                <w:color w:val="000000" w:themeColor="text1"/>
+              </w:rPr>
+              <w:t>Seek career guidance provided by our company experts</w:t>
             </w:r>
           </w:p>
           <w:p>
             <w:pPr>
               <w:pStyle w:val="ListParagraph"/>
               <w:numPr>
-                <w:ilvl w:val="1"/>
+                <w:ilvl w:val="0"/>
                 <w:numId w:val="4"/>
               </w:numPr>
-              <w:rPr>
-                <w:color w:val="000000" w:themeColor="text1"/>
-              </w:rPr>
-            </w:pPr>
-            <w:r>
-              <w:rPr>
-                <w:color w:val="000000" w:themeColor="text1"/>
-              </w:rPr>
-              <w:t>Print Ticket</w:t>
+              <w:spacing w:after="160" w:line="259" w:lineRule="auto"/>
+              <w:rPr>
+                <w:color w:val="000000" w:themeColor="text1"/>
+              </w:rPr>
+            </w:pPr>
+            <w:r>
+              <w:rPr>
+                <w:color w:val="000000" w:themeColor="text1"/>
+              </w:rPr>
+              <w:t xml:space="preserve">Budget planning using calendar, payment getaways and e-wallets </w:t>
             </w:r>
           </w:p>
           <w:p>
             <w:pPr>
               <w:pStyle w:val="ListParagraph"/>
               <w:numPr>
-                <w:ilvl w:val="1"/>
+                <w:ilvl w:val="0"/>
                 <w:numId w:val="4"/>
               </w:numPr>
-              <w:rPr>
-                <w:color w:val="000000" w:themeColor="text1"/>
-              </w:rPr>
-            </w:pPr>
-            <w:r>
-              <w:rPr>
-                <w:color w:val="000000" w:themeColor="text1"/>
-              </w:rPr>
-              <w:t>Print Train details</w:t>
+              <w:spacing w:after="160" w:line="259" w:lineRule="auto"/>
+              <w:rPr>
+                <w:color w:val="000000" w:themeColor="text1"/>
+              </w:rPr>
+            </w:pPr>
+            <w:r>
+              <w:rPr>
+                <w:color w:val="000000" w:themeColor="text1"/>
+              </w:rPr>
+              <w:t xml:space="preserve">Analysis of student reports, online platform </w:t>
+            </w:r>
+            <w:r>
+              <w:rPr>
+                <w:color w:val="000000" w:themeColor="text1"/>
+              </w:rPr>
+              <w:t>assessment reports</w:t>
             </w:r>
           </w:p>
           <w:p>
             <w:pPr>
               <w:pStyle w:val="ListParagraph"/>
-              <w:ind w:left="1440"/>
-              <w:rPr>
-                <w:color w:val="000000" w:themeColor="text1"/>
-              </w:rPr>
-            </w:pPr>
+              <w:numPr>
+                <w:ilvl w:val="0"/>
+                <w:numId w:val="4"/>
+              </w:numPr>
+              <w:spacing w:after="160" w:line="259" w:lineRule="auto"/>
+              <w:rPr>
+                <w:color w:val="000000" w:themeColor="text1"/>
+              </w:rPr>
+            </w:pPr>
+            <w:r>
+              <w:rPr>
+                <w:color w:val="000000" w:themeColor="text1"/>
+              </w:rPr>
+              <w:t>Peek into the recent n</w:t>
+            </w:r>
+            <w:r>
+              <w:rPr>
+                <w:color w:val="000000" w:themeColor="text1"/>
+              </w:rPr>
+              <w:t xml:space="preserve">ews </w:t>
+            </w:r>
+            <w:r>
+              <w:rPr>
+                <w:color w:val="000000" w:themeColor="text1"/>
+              </w:rPr>
+              <w:t xml:space="preserve">feed, academic activities of the institution </w:t>
+            </w:r>
+          </w:p>
+          <w:p>
+            <w:pPr>
+              <w:pStyle w:val="ListParagraph"/>
+              <w:numPr>
+                <w:ilvl w:val="0"/>
+                <w:numId w:val="4"/>
+              </w:numPr>
+              <w:spacing w:after="160" w:line="259" w:lineRule="auto"/>
+              <w:rPr>
+                <w:color w:val="000000" w:themeColor="text1"/>
+              </w:rPr>
+            </w:pPr>
+            <w:r>
+              <w:rPr>
+                <w:color w:val="000000" w:themeColor="text1"/>
+              </w:rPr>
+              <w:t>Mana</w:t>
+            </w:r>
+            <w:r>
+              <w:rPr>
+                <w:color w:val="000000" w:themeColor="text1"/>
+              </w:rPr>
+              <w:t>g</w:t>
+            </w:r>
+            <w:r>
+              <w:rPr>
+                <w:color w:val="000000" w:themeColor="text1"/>
+              </w:rPr>
+              <w:t xml:space="preserve">e and maintain daily </w:t>
+            </w:r>
+            <w:r>
+              <w:rPr>
+                <w:color w:val="000000" w:themeColor="text1"/>
+              </w:rPr>
+              <w:t xml:space="preserve">life schedule </w:t>
+            </w:r>
+          </w:p>
+          <w:p>
+            <w:pPr>
+              <w:pStyle w:val="ListParagraph"/>
+              <w:numPr>
+                <w:ilvl w:val="0"/>
+                <w:numId w:val="4"/>
+              </w:numPr>
+              <w:spacing w:after="160" w:line="259" w:lineRule="auto"/>
+              <w:rPr>
+                <w:color w:val="000000" w:themeColor="text1"/>
+              </w:rPr>
+            </w:pPr>
+            <w:r>
+              <w:rPr>
+                <w:color w:val="000000" w:themeColor="text1"/>
+              </w:rPr>
+              <w:t xml:space="preserve">Interact with peers using the </w:t>
+            </w:r>
+            <w:r>
+              <w:rPr>
+                <w:color w:val="000000" w:themeColor="text1"/>
+              </w:rPr>
+              <w:t xml:space="preserve">Chat section </w:t>
+            </w:r>
           </w:p>
         </w:tc>
       </w:tr>
@@ -875,43 +1074,13 @@
                 <w:color w:val="000000" w:themeColor="text1"/>
               </w:rPr>
             </w:pPr>
-          </w:p>
-          <w:p>
-            <w:pPr>
-              <w:rPr>
-                <w:b/>
-                <w:color w:val="000000" w:themeColor="text1"/>
-              </w:rPr>
-            </w:pPr>
-            <w:r>
-              <w:rPr>
-                <w:b/>
-                <w:color w:val="000000" w:themeColor="text1"/>
-              </w:rPr>
-              <w:t>Goals of Implementation</w:t>
-            </w:r>
-          </w:p>
-          <w:p>
-            <w:pPr>
-              <w:rPr>
-                <w:b/>
-                <w:color w:val="000000" w:themeColor="text1"/>
-              </w:rPr>
-            </w:pPr>
-            <w:r>
-              <w:rPr>
-                <w:b/>
-                <w:color w:val="000000" w:themeColor="text1"/>
-              </w:rPr>
-              <w:t>(Benefits of the system)</w:t>
-            </w:r>
-          </w:p>
-          <w:p>
-            <w:pPr>
-              <w:rPr>
-                <w:color w:val="000000" w:themeColor="text1"/>
-              </w:rPr>
-            </w:pPr>
+            <w:r>
+              <w:rPr>
+                <w:b/>
+                <w:color w:val="000000" w:themeColor="text1"/>
+              </w:rPr>
+              <w:t>Environmental Requirements</w:t>
+            </w:r>
           </w:p>
         </w:tc>
         <w:tc>
@@ -920,206 +1089,10 @@
           </w:tcPr>
           <w:p>
             <w:pPr>
-              <w:pStyle w:val="ListParagraph"/>
-              <w:spacing w:after="160" w:line="259" w:lineRule="auto"/>
-              <w:rPr>
-                <w:color w:val="000000" w:themeColor="text1"/>
-              </w:rPr>
-            </w:pPr>
-          </w:p>
-          <w:p>
-            <w:pPr>
-              <w:pStyle w:val="ListParagraph"/>
-              <w:numPr>
-                <w:ilvl w:val="0"/>
-                <w:numId w:val="4"/>
-              </w:numPr>
-              <w:spacing w:after="160" w:line="259" w:lineRule="auto"/>
-              <w:rPr>
-                <w:color w:val="000000" w:themeColor="text1"/>
-              </w:rPr>
-            </w:pPr>
-            <w:r>
-              <w:rPr>
-                <w:color w:val="000000" w:themeColor="text1"/>
-              </w:rPr>
-              <w:t>Manage and update user profile</w:t>
-            </w:r>
-          </w:p>
-          <w:p>
-            <w:pPr>
-              <w:pStyle w:val="ListParagraph"/>
-              <w:numPr>
-                <w:ilvl w:val="0"/>
-                <w:numId w:val="4"/>
-              </w:numPr>
-              <w:spacing w:after="160" w:line="259" w:lineRule="auto"/>
-              <w:rPr>
-                <w:color w:val="000000" w:themeColor="text1"/>
-              </w:rPr>
-            </w:pPr>
-            <w:r>
-              <w:rPr>
-                <w:color w:val="000000" w:themeColor="text1"/>
-              </w:rPr>
-              <w:t>Update existing to-do information</w:t>
-            </w:r>
-          </w:p>
-          <w:p>
-            <w:pPr>
-              <w:pStyle w:val="ListParagraph"/>
-              <w:numPr>
-                <w:ilvl w:val="0"/>
-                <w:numId w:val="4"/>
-              </w:numPr>
-              <w:spacing w:after="160" w:line="259" w:lineRule="auto"/>
-              <w:rPr>
-                <w:color w:val="000000" w:themeColor="text1"/>
-              </w:rPr>
-            </w:pPr>
-            <w:r>
-              <w:rPr>
-                <w:color w:val="000000" w:themeColor="text1"/>
-              </w:rPr>
-              <w:t>Seek career guidance provided by our company experts</w:t>
-            </w:r>
-          </w:p>
-          <w:p>
-            <w:pPr>
-              <w:pStyle w:val="ListParagraph"/>
-              <w:numPr>
-                <w:ilvl w:val="0"/>
-                <w:numId w:val="4"/>
-              </w:numPr>
-              <w:spacing w:after="160" w:line="259" w:lineRule="auto"/>
-              <w:rPr>
-                <w:color w:val="000000" w:themeColor="text1"/>
-              </w:rPr>
-            </w:pPr>
-            <w:r>
-              <w:rPr>
-                <w:color w:val="000000" w:themeColor="text1"/>
-              </w:rPr>
-              <w:t xml:space="preserve">Budget planning using calendar, payment getaways and e-wallets </w:t>
-            </w:r>
-          </w:p>
-          <w:p>
-            <w:pPr>
-              <w:pStyle w:val="ListParagraph"/>
-              <w:numPr>
-                <w:ilvl w:val="0"/>
-                <w:numId w:val="4"/>
-              </w:numPr>
-              <w:spacing w:after="160" w:line="259" w:lineRule="auto"/>
-              <w:rPr>
-                <w:color w:val="000000" w:themeColor="text1"/>
-              </w:rPr>
-            </w:pPr>
-            <w:r>
-              <w:rPr>
-                <w:color w:val="000000" w:themeColor="text1"/>
-              </w:rPr>
-              <w:t xml:space="preserve">Analysis of student reports, online platform </w:t>
-            </w:r>
-            <w:r>
-              <w:rPr>
-                <w:color w:val="000000" w:themeColor="text1"/>
-              </w:rPr>
-              <w:t>assessment reports</w:t>
-            </w:r>
-          </w:p>
-          <w:p>
-            <w:pPr>
-              <w:pStyle w:val="ListParagraph"/>
-              <w:numPr>
-                <w:ilvl w:val="0"/>
-                <w:numId w:val="4"/>
-              </w:numPr>
-              <w:spacing w:after="160" w:line="259" w:lineRule="auto"/>
-              <w:rPr>
-                <w:color w:val="000000" w:themeColor="text1"/>
-              </w:rPr>
-            </w:pPr>
-            <w:r>
-              <w:rPr>
-                <w:color w:val="000000" w:themeColor="text1"/>
-              </w:rPr>
-              <w:t>Peek into the recent n</w:t>
-            </w:r>
-            <w:r>
-              <w:rPr>
-                <w:color w:val="000000" w:themeColor="text1"/>
-              </w:rPr>
-              <w:t xml:space="preserve">ews </w:t>
-            </w:r>
-            <w:r>
-              <w:rPr>
-                <w:color w:val="000000" w:themeColor="text1"/>
-              </w:rPr>
-              <w:t xml:space="preserve">feed, academic activities of the institution </w:t>
-            </w:r>
-          </w:p>
-          <w:p>
-            <w:pPr>
-              <w:pStyle w:val="ListParagraph"/>
-              <w:numPr>
-                <w:ilvl w:val="0"/>
-                <w:numId w:val="4"/>
-              </w:numPr>
-              <w:spacing w:after="160" w:line="259" w:lineRule="auto"/>
-              <w:rPr>
-                <w:color w:val="000000" w:themeColor="text1"/>
-              </w:rPr>
-            </w:pPr>
-            <w:r>
-              <w:rPr>
-                <w:color w:val="000000" w:themeColor="text1"/>
-              </w:rPr>
-              <w:t>Mana</w:t>
-            </w:r>
-            <w:r>
-              <w:rPr>
-                <w:color w:val="000000" w:themeColor="text1"/>
-              </w:rPr>
-              <w:t>g</w:t>
-            </w:r>
-            <w:r>
-              <w:rPr>
-                <w:color w:val="000000" w:themeColor="text1"/>
-              </w:rPr>
-              <w:t xml:space="preserve">e and maintain daily </w:t>
-            </w:r>
-            <w:r>
-              <w:rPr>
-                <w:color w:val="000000" w:themeColor="text1"/>
-              </w:rPr>
-              <w:t xml:space="preserve">life schedule </w:t>
-            </w:r>
-          </w:p>
-          <w:p>
-            <w:pPr>
-              <w:pStyle w:val="ListParagraph"/>
-              <w:numPr>
-                <w:ilvl w:val="0"/>
-                <w:numId w:val="4"/>
-              </w:numPr>
-              <w:spacing w:after="160" w:line="259" w:lineRule="auto"/>
-              <w:rPr>
-                <w:color w:val="000000" w:themeColor="text1"/>
-              </w:rPr>
-            </w:pPr>
-            <w:r>
-              <w:rPr>
-                <w:color w:val="000000" w:themeColor="text1"/>
-              </w:rPr>
-              <w:t xml:space="preserve">Interact with peers using the </w:t>
-            </w:r>
-            <w:r>
-              <w:rPr>
-                <w:color w:val="000000" w:themeColor="text1"/>
-              </w:rPr>
-              <w:t xml:space="preserve">Chat section </w:t>
-            </w:r>
+              <w:rPr>
+                <w:color w:val="000000" w:themeColor="text1"/>
+              </w:rPr>
+            </w:pPr>
           </w:p>
         </w:tc>
       </w:tr>
@@ -1131,17 +1104,18 @@
           </w:tcPr>
           <w:p>
             <w:pPr>
-              <w:rPr>
-                <w:b/>
-                <w:color w:val="000000" w:themeColor="text1"/>
-              </w:rPr>
-            </w:pPr>
-            <w:r>
-              <w:rPr>
-                <w:b/>
-                <w:color w:val="000000" w:themeColor="text1"/>
-              </w:rPr>
-              <w:t>Environmental Requirements</w:t>
+              <w:ind w:left="720"/>
+              <w:rPr>
+                <w:b/>
+                <w:color w:val="000000" w:themeColor="text1"/>
+              </w:rPr>
+            </w:pPr>
+            <w:r>
+              <w:rPr>
+                <w:b/>
+                <w:color w:val="000000" w:themeColor="text1"/>
+              </w:rPr>
+              <w:t>Hardware</w:t>
             </w:r>
           </w:p>
         </w:tc>
@@ -1155,6 +1129,18 @@
                 <w:color w:val="000000" w:themeColor="text1"/>
               </w:rPr>
             </w:pPr>
+            <w:r>
+              <w:rPr>
+                <w:color w:val="000000" w:themeColor="text1"/>
+              </w:rPr>
+              <w:t xml:space="preserve">Intel i7, i5, </w:t>
+            </w:r>
+            <w:r>
+              <w:rPr>
+                <w:color w:val="000000" w:themeColor="text1"/>
+              </w:rPr>
+              <w:t>8 GB DDR3, 256 GB HDD</w:t>
+            </w:r>
           </w:p>
         </w:tc>
       </w:tr>
@@ -1177,7 +1163,7 @@
                 <w:b/>
                 <w:color w:val="000000" w:themeColor="text1"/>
               </w:rPr>
-              <w:t>Hardware</w:t>
+              <w:t>Software</w:t>
             </w:r>
           </w:p>
         </w:tc>
@@ -1195,13 +1181,13 @@
               <w:rPr>
                 <w:color w:val="000000" w:themeColor="text1"/>
               </w:rPr>
-              <w:t xml:space="preserve">Intel i7, i5, </w:t>
-            </w:r>
-            <w:r>
-              <w:rPr>
-                <w:color w:val="000000" w:themeColor="text1"/>
-              </w:rPr>
-              <w:t>8 GB DDR3, 256 GB HDD</w:t>
+              <w:t xml:space="preserve">React, MongoDB, </w:t>
+            </w:r>
+            <w:r>
+              <w:rPr>
+                <w:color w:val="000000" w:themeColor="text1"/>
+              </w:rPr>
+              <w:t xml:space="preserve">Django, JAVA, </w:t>
             </w:r>
           </w:p>
         </w:tc>
@@ -1225,7 +1211,7 @@
                 <w:b/>
                 <w:color w:val="000000" w:themeColor="text1"/>
               </w:rPr>
-              <w:t>Software</w:t>
+              <w:t>OS/Platforms</w:t>
             </w:r>
           </w:p>
         </w:tc>
@@ -1243,7 +1229,7 @@
               <w:rPr>
                 <w:color w:val="000000" w:themeColor="text1"/>
               </w:rPr>
-              <w:t xml:space="preserve">React, MongoDB, Django, JAVA, </w:t>
+              <w:t>Windows 10, Android 12, MAC OS, IOS 15.1</w:t>
             </w:r>
           </w:p>
         </w:tc>
@@ -1256,18 +1242,32 @@
           </w:tcPr>
           <w:p>
             <w:pPr>
-              <w:ind w:left="720"/>
-              <w:rPr>
-                <w:b/>
-                <w:color w:val="000000" w:themeColor="text1"/>
-              </w:rPr>
-            </w:pPr>
-            <w:r>
-              <w:rPr>
-                <w:b/>
-                <w:color w:val="000000" w:themeColor="text1"/>
-              </w:rPr>
-              <w:t>OS/Platforms</w:t>
+              <w:rPr>
+                <w:b/>
+                <w:color w:val="000000" w:themeColor="text1"/>
+              </w:rPr>
+            </w:pPr>
+            <w:r>
+              <w:rPr>
+                <w:b/>
+                <w:color w:val="000000" w:themeColor="text1"/>
+              </w:rPr>
+              <w:t xml:space="preserve">Constraints </w:t>
+            </w:r>
+          </w:p>
+          <w:p>
+            <w:pPr>
+              <w:rPr>
+                <w:b/>
+                <w:color w:val="000000" w:themeColor="text1"/>
+              </w:rPr>
+            </w:pPr>
+            <w:r>
+              <w:rPr>
+                <w:b/>
+                <w:color w:val="000000" w:themeColor="text1"/>
+              </w:rPr>
+              <w:t>(Duration, Cost ... )</w:t>
             </w:r>
           </w:p>
         </w:tc>
@@ -1285,71 +1285,6 @@
               <w:rPr>
                 <w:color w:val="000000" w:themeColor="text1"/>
               </w:rPr>
-              <w:t>Windows 10, Android 12, MAC OS, IOS 15.1</w:t>
-            </w:r>
-          </w:p>
-        </w:tc>
-      </w:tr>
-      <w:tr>
-        <w:tc>
-          <w:tcPr>
-            <w:tcW w:w="2093" w:type="dxa"/>
-            <w:shd w:val="clear" w:color="auto" w:fill="B8CCE4" w:themeFill="accent1" w:themeFillTint="66"/>
-          </w:tcPr>
-          <w:p>
-            <w:pPr>
-              <w:rPr>
-                <w:b/>
-                <w:color w:val="000000" w:themeColor="text1"/>
-              </w:rPr>
-            </w:pPr>
-            <w:r>
-              <w:rPr>
-                <w:b/>
-                <w:color w:val="000000" w:themeColor="text1"/>
-              </w:rPr>
-              <w:t xml:space="preserve">Constraints </w:t>
-            </w:r>
-          </w:p>
-          <w:p>
-            <w:pPr>
-              <w:rPr>
-                <w:b/>
-                <w:color w:val="000000" w:themeColor="text1"/>
-              </w:rPr>
-            </w:pPr>
-            <w:r>
-              <w:rPr>
-                <w:b/>
-                <w:color w:val="000000" w:themeColor="text1"/>
-              </w:rPr>
-              <w:t xml:space="preserve">(Duration, Cost </w:t>
-            </w:r>
-            <w:proofErr w:type="gramStart"/>
-            <w:r>
-              <w:rPr>
-                <w:b/>
-                <w:color w:val="000000" w:themeColor="text1"/>
-              </w:rPr>
-              <w:t>... )</w:t>
-            </w:r>
-            <w:proofErr w:type="gramEnd"/>
-          </w:p>
-        </w:tc>
-        <w:tc>
-          <w:tcPr>
-            <w:tcW w:w="7087" w:type="dxa"/>
-          </w:tcPr>
-          <w:p>
-            <w:pPr>
-              <w:rPr>
-                <w:color w:val="000000" w:themeColor="text1"/>
-              </w:rPr>
-            </w:pPr>
-            <w:r>
-              <w:rPr>
-                <w:color w:val="000000" w:themeColor="text1"/>
-              </w:rPr>
               <w:t xml:space="preserve">3 months, </w:t>
             </w:r>
             <w:r>
@@ -1368,7 +1303,13 @@
               <w:rPr>
                 <w:color w:val="000000" w:themeColor="text1"/>
               </w:rPr>
-              <w:t xml:space="preserve">1.2 lacs </w:t>
+              <w:t>1,20,000</w:t>
+            </w:r>
+            <w:r>
+              <w:rPr>
+                <w:color w:val="000000" w:themeColor="text1"/>
+              </w:rPr>
+              <w:t xml:space="preserve"> </w:t>
             </w:r>
             <w:r>
               <w:rPr>
@@ -1472,7 +1413,173 @@
             <w:pPr>
               <w:rPr>
                 <w:b/>
-                <w:color w:val="C00000"/>
+                <w:color w:val="000000" w:themeColor="text1"/>
+              </w:rPr>
+            </w:pPr>
+            <w:r>
+              <w:rPr>
+                <w:b/>
+                <w:color w:val="000000" w:themeColor="text1"/>
+              </w:rPr>
+              <w:t>HOME PAGE</w:t>
+            </w:r>
+          </w:p>
+        </w:tc>
+        <w:tc>
+          <w:tcPr>
+            <w:tcW w:w="7087" w:type="dxa"/>
+          </w:tcPr>
+          <w:p>
+            <w:pPr>
+              <w:pStyle w:val="ListParagraph"/>
+            </w:pPr>
+          </w:p>
+          <w:p>
+            <w:pPr>
+              <w:ind w:left="2520"/>
+            </w:pPr>
+          </w:p>
+          <w:p>
+            <w:pPr>
+              <w:pStyle w:val="ListParagraph"/>
+              <w:numPr>
+                <w:ilvl w:val="0"/>
+                <w:numId w:val="12"/>
+              </w:numPr>
+            </w:pPr>
+            <w:r>
+              <w:t>Show news feed about the college</w:t>
+            </w:r>
+          </w:p>
+          <w:p>
+            <w:pPr>
+              <w:pStyle w:val="ListParagraph"/>
+              <w:numPr>
+                <w:ilvl w:val="0"/>
+                <w:numId w:val="13"/>
+              </w:numPr>
+            </w:pPr>
+            <w:r>
+              <w:t>Allows user to see latest news about the college</w:t>
+            </w:r>
+          </w:p>
+          <w:p>
+            <w:pPr>
+              <w:pStyle w:val="ListParagraph"/>
+              <w:numPr>
+                <w:ilvl w:val="0"/>
+                <w:numId w:val="12"/>
+              </w:numPr>
+            </w:pPr>
+            <w:r>
+              <w:t>Show career related feed</w:t>
+            </w:r>
+          </w:p>
+          <w:p>
+            <w:pPr>
+              <w:pStyle w:val="ListParagraph"/>
+              <w:numPr>
+                <w:ilvl w:val="0"/>
+                <w:numId w:val="13"/>
+              </w:numPr>
+            </w:pPr>
+            <w:r>
+              <w:t>Allows users to see latest career news</w:t>
+            </w:r>
+          </w:p>
+          <w:p>
+            <w:pPr>
+              <w:pStyle w:val="ListParagraph"/>
+              <w:numPr>
+                <w:ilvl w:val="0"/>
+                <w:numId w:val="12"/>
+              </w:numPr>
+            </w:pPr>
+            <w:r>
+              <w:t xml:space="preserve">About us </w:t>
+            </w:r>
+          </w:p>
+          <w:p>
+            <w:pPr>
+              <w:pStyle w:val="ListParagraph"/>
+              <w:numPr>
+                <w:ilvl w:val="0"/>
+                <w:numId w:val="13"/>
+              </w:numPr>
+            </w:pPr>
+            <w:r>
+              <w:t>Shows user about the student portal system</w:t>
+            </w:r>
+          </w:p>
+          <w:p>
+            <w:pPr>
+              <w:pStyle w:val="ListParagraph"/>
+              <w:numPr>
+                <w:ilvl w:val="0"/>
+                <w:numId w:val="12"/>
+              </w:numPr>
+            </w:pPr>
+            <w:r>
+              <w:t>Lost and found section</w:t>
+            </w:r>
+          </w:p>
+          <w:p>
+            <w:pPr>
+              <w:pStyle w:val="ListParagraph"/>
+              <w:numPr>
+                <w:ilvl w:val="0"/>
+                <w:numId w:val="13"/>
+              </w:numPr>
+            </w:pPr>
+            <w:r>
+              <w:t>Shows details about belongings lost or found</w:t>
+            </w:r>
+          </w:p>
+          <w:p/>
+          <w:p/>
+        </w:tc>
+      </w:tr>
+      <w:tr>
+        <w:tc>
+          <w:tcPr>
+            <w:tcW w:w="2093" w:type="dxa"/>
+          </w:tcPr>
+          <w:p>
+            <w:pPr>
+              <w:rPr>
+                <w:b/>
+                <w:color w:val="000000" w:themeColor="text1"/>
+              </w:rPr>
+            </w:pPr>
+          </w:p>
+          <w:p>
+            <w:pPr>
+              <w:rPr>
+                <w:b/>
+                <w:color w:val="000000" w:themeColor="text1"/>
+              </w:rPr>
+            </w:pPr>
+            <w:r>
+              <w:rPr>
+                <w:b/>
+                <w:color w:val="000000" w:themeColor="text1"/>
+              </w:rPr>
+              <w:t>MODULE / MAJOR FEATURES #2</w:t>
+            </w:r>
+          </w:p>
+          <w:p>
+            <w:pPr>
+              <w:rPr>
+                <w:b/>
+                <w:color w:val="000000" w:themeColor="text1"/>
+              </w:rPr>
+            </w:pPr>
+          </w:p>
+          <w:p>
+            <w:pPr>
+              <w:rPr>
+                <w:b/>
+                <w:color w:val="000000" w:themeColor="text1"/>
               </w:rPr>
             </w:pPr>
             <w:r>
@@ -1483,11 +1590,32 @@
               <w:t>LOGIN /REGISTRATION &amp; MAIN SCREENS</w:t>
             </w:r>
           </w:p>
+          <w:p>
+            <w:pPr>
+              <w:rPr>
+                <w:b/>
+                <w:color w:val="000000" w:themeColor="text1"/>
+              </w:rPr>
+            </w:pPr>
+          </w:p>
+          <w:p>
+            <w:pPr>
+              <w:rPr>
+                <w:b/>
+                <w:color w:val="000000" w:themeColor="text1"/>
+              </w:rPr>
+            </w:pPr>
+          </w:p>
         </w:tc>
         <w:tc>
           <w:tcPr>
             <w:tcW w:w="7087" w:type="dxa"/>
           </w:tcPr>
+          <w:p>
+            <w:pPr>
+              <w:pStyle w:val="ListParagraph"/>
+            </w:pPr>
+          </w:p>
           <w:p>
             <w:pPr>
               <w:pStyle w:val="ListParagraph"/>
@@ -1514,10 +1642,7 @@
               </w:numPr>
             </w:pPr>
             <w:r>
-              <w:t>Ask if New</w:t>
-            </w:r>
-            <w:r>
-              <w:t xml:space="preserve"> </w:t>
+              <w:t xml:space="preserve">Ask if New </w:t>
             </w:r>
             <w:r>
               <w:rPr>
@@ -1539,10 +1664,7 @@
               </w:numPr>
             </w:pPr>
             <w:r>
-              <w:t>If New User ask him/her to Register</w:t>
-            </w:r>
-            <w:r>
-              <w:t xml:space="preserve"> in Registration screen</w:t>
+              <w:t>If New User ask him/her to Register in Registration screen</w:t>
             </w:r>
           </w:p>
           <w:p>
@@ -1640,7 +1762,7 @@
             <w:pPr>
               <w:numPr>
                 <w:ilvl w:val="2"/>
-                <w:numId w:val="2"/>
+                <w:numId w:val="1"/>
               </w:numPr>
             </w:pPr>
             <w:r>
@@ -1650,7 +1772,6 @@
               <w:t>Logo of the system</w:t>
             </w:r>
           </w:p>
-          <w:p/>
         </w:tc>
       </w:tr>
       <w:tr>
@@ -1665,37 +1786,16 @@
                 <w:color w:val="000000" w:themeColor="text1"/>
               </w:rPr>
             </w:pPr>
-          </w:p>
-          <w:p>
-            <w:pPr>
-              <w:rPr>
-                <w:b/>
-                <w:color w:val="000000" w:themeColor="text1"/>
-              </w:rPr>
-            </w:pPr>
-            <w:r>
-              <w:rPr>
-                <w:b/>
-                <w:color w:val="000000" w:themeColor="text1"/>
-              </w:rPr>
-              <w:t>MODULE / MAJOR FEATURES #2</w:t>
-            </w:r>
-          </w:p>
-          <w:p>
-            <w:pPr>
-              <w:rPr>
-                <w:b/>
-                <w:color w:val="000000" w:themeColor="text1"/>
-              </w:rPr>
-            </w:pPr>
-          </w:p>
-          <w:p>
-            <w:pPr>
-              <w:rPr>
-                <w:b/>
-                <w:color w:val="000000" w:themeColor="text1"/>
-              </w:rPr>
-            </w:pPr>
+            <w:r>
+              <w:rPr>
+                <w:b/>
+                <w:color w:val="000000" w:themeColor="text1"/>
+              </w:rPr>
+              <w:t>MODULE / MAJOR FEATURES #3</w:t>
+            </w:r>
+          </w:p>
+          <w:p/>
+          <w:p>
             <w:r>
               <w:rPr>
                 <w:b/>
@@ -1754,37 +1854,7 @@
               <w:rPr>
                 <w:lang w:val="en-GB"/>
               </w:rPr>
-              <w:t>He</w:t>
-            </w:r>
-            <w:r>
-              <w:rPr>
-                <w:lang w:val="en-GB"/>
-              </w:rPr>
-              <w:t xml:space="preserve"> </w:t>
-            </w:r>
-            <w:r>
-              <w:rPr>
-                <w:lang w:val="en-GB"/>
-              </w:rPr>
-              <w:t xml:space="preserve">/She should be </w:t>
-            </w:r>
-            <w:r>
-              <w:rPr>
-                <w:lang w:val="en-GB"/>
-              </w:rPr>
-              <w:t>able to look at his/he</w:t>
-            </w:r>
-            <w:r>
-              <w:rPr>
-                <w:lang w:val="en-GB"/>
-              </w:rPr>
-              <w:t xml:space="preserve">r </w:t>
-            </w:r>
-            <w:r>
-              <w:rPr>
-                <w:lang w:val="en-GB"/>
-              </w:rPr>
-              <w:t>information:</w:t>
+              <w:t>He/ She should be able to look at his/her information:</w:t>
             </w:r>
           </w:p>
           <w:p>
@@ -1839,13 +1909,7 @@
               </w:numPr>
             </w:pPr>
             <w:r>
-              <w:t xml:space="preserve">Below Details For </w:t>
-            </w:r>
-            <w:r>
-              <w:t>budget planning section will be</w:t>
-            </w:r>
-            <w:r>
-              <w:t xml:space="preserve"> displayed</w:t>
+              <w:t>Below Details For budget planning section will be displayed</w:t>
             </w:r>
           </w:p>
           <w:p>
@@ -1975,7 +2039,7 @@
                 <w:b/>
                 <w:color w:val="000000" w:themeColor="text1"/>
               </w:rPr>
-              <w:t>3</w:t>
+              <w:t>4</w:t>
             </w:r>
           </w:p>
           <w:p>
@@ -2026,13 +2090,7 @@
               <w:rPr>
                 <w:lang w:val="en-GB"/>
               </w:rPr>
-              <w:t xml:space="preserve">User </w:t>
-            </w:r>
-            <w:r>
-              <w:rPr>
-                <w:lang w:val="en-GB"/>
-              </w:rPr>
-              <w:t>selects the to-do section, he/she should be able to plan his/her tasks.</w:t>
+              <w:t>User selects the to-do section, he/she should be able to plan his/her tasks.</w:t>
             </w:r>
           </w:p>
           <w:p>
@@ -2084,7 +2142,7 @@
                 <w:b/>
                 <w:color w:val="000000" w:themeColor="text1"/>
               </w:rPr>
-              <w:t>4</w:t>
+              <w:t>5</w:t>
             </w:r>
           </w:p>
           <w:p>
@@ -2189,7 +2247,7 @@
                 <w:b/>
                 <w:color w:val="000000" w:themeColor="text1"/>
               </w:rPr>
-              <w:t>5</w:t>
+              <w:t>6</w:t>
             </w:r>
           </w:p>
           <w:p>
@@ -2236,45 +2294,9 @@
               <w:rPr>
                 <w:lang w:val="en-GB"/>
               </w:rPr>
-              <w:t xml:space="preserve">When User selects the chat section, he/she should be able to send and receive messages from its </w:t>
-            </w:r>
-            <w:proofErr w:type="gramStart"/>
-            <w:r>
-              <w:rPr>
-                <w:lang w:val="en-GB"/>
-              </w:rPr>
-              <w:t>peers .</w:t>
-            </w:r>
-            <w:proofErr w:type="gramEnd"/>
-            <w:r>
-              <w:rPr>
-                <w:lang w:val="en-GB"/>
-              </w:rPr>
-              <w:t xml:space="preserve"> </w:t>
-            </w:r>
-          </w:p>
-          <w:p/>
-        </w:tc>
-      </w:tr>
-      <w:tr>
-        <w:tc>
-          <w:tcPr>
-            <w:tcW w:w="2093" w:type="dxa"/>
-          </w:tcPr>
-          <w:p>
-            <w:pPr>
-              <w:ind w:left="720"/>
-              <w:rPr>
-                <w:b/>
-                <w:color w:val="C00000"/>
-              </w:rPr>
-            </w:pPr>
-          </w:p>
-        </w:tc>
-        <w:tc>
-          <w:tcPr>
-            <w:tcW w:w="7087" w:type="dxa"/>
-          </w:tcPr>
+              <w:t>When User selects the chat section, he/she should be able to send and receive messages from its peers .</w:t>
+            </w:r>
+          </w:p>
           <w:p/>
         </w:tc>
       </w:tr>
@@ -3045,7 +3067,7 @@
         <w:sz w:val="18"/>
         <w:szCs w:val="18"/>
       </w:rPr>
-      <w:t>3</w:t>
+      <w:t>2</w:t>
     </w:r>
     <w:r>
       <w:rPr>
@@ -3147,7 +3169,6 @@
       </w:rPr>
       <w:t xml:space="preserve"> for A.L.F.R.</w:t>
     </w:r>
-    <w:proofErr w:type="gramStart"/>
     <w:r>
       <w:rPr>
         <w:rFonts w:ascii="Calibri" w:hAnsi="Calibri" w:cs="Calibri"/>
@@ -3158,7 +3179,6 @@
       </w:rPr>
       <w:t>E.D</w:t>
     </w:r>
-    <w:proofErr w:type="gramEnd"/>
     <w:r>
       <w:rPr>
         <w:rFonts w:ascii="Calibri" w:hAnsi="Calibri" w:cs="Calibri"/>
@@ -3196,6 +3216,119 @@
 <file path=word/numbering.xml><?xml version="1.0" encoding="utf-8"?>
 <w:numbering xmlns:wpc="http://schemas.microsoft.com/office/word/2010/wordprocessingCanvas" xmlns:cx="http://schemas.microsoft.com/office/drawing/2014/chartex" xmlns:cx1="http://schemas.microsoft.com/office/drawing/2015/9/8/chartex" xmlns:cx2="http://schemas.microsoft.com/office/drawing/2015/10/21/chartex" xmlns:cx3="http://schemas.microsoft.com/office/drawing/2016/5/9/chartex" xmlns:cx4="http://schemas.microsoft.com/office/drawing/2016/5/10/chartex" xmlns:cx5="http://schemas.microsoft.com/office/drawing/2016/5/11/chartex" xmlns:cx6="http://schemas.microsoft.com/office/drawing/2016/5/12/chartex" xmlns:cx7="http://schemas.microsoft.com/office/drawing/2016/5/13/chartex" xmlns:cx8="http://schemas.microsoft.com/office/drawing/2016/5/14/chartex" xmlns:mc="http://schemas.openxmlformats.org/markup-compatibility/2006" xmlns:aink="http://schemas.microsoft.com/office/drawing/2016/ink" xmlns:am3d="http://schemas.microsoft.com/office/drawing/2017/model3d" xmlns:o="urn:schemas-microsoft-com:office:office" xmlns:r="http://schemas.openxmlformats.org/officeDocument/2006/relationships" xmlns:m="http://schemas.openxmlformats.org/officeDocument/2006/math" xmlns:v="urn:schemas-microsoft-com:vml" xmlns:wp14="http://schemas.microsoft.com/office/word/2010/wordprocessingDrawing" xmlns:wp="http://schemas.openxmlformats.org/drawingml/2006/wordprocessingDrawing" xmlns:w10="urn:schemas-microsoft-com:office:word" xmlns:w="http://schemas.openxmlformats.org/wordprocessingml/2006/main" xmlns:w14="http://schemas.microsoft.com/office/word/2010/wordml" xmlns:w15="http://schemas.microsoft.com/office/word/2012/wordml" xmlns:w16cex="http://schemas.microsoft.com/office/word/2018/wordml/cex" xmlns:w16cid="http://schemas.microsoft.com/office/word/2016/wordml/cid" xmlns:w16="http://schemas.microsoft.com/office/word/2018/wordml" xmlns:w16sdtdh="http://schemas.microsoft.com/office/word/2020/wordml/sdtdatahash" xmlns:w16se="http://schemas.microsoft.com/office/word/2015/wordml/symex" xmlns:wpg="http://schemas.microsoft.com/office/word/2010/wordprocessingGroup" xmlns:wpi="http://schemas.microsoft.com/office/word/2010/wordprocessingInk" xmlns:wne="http://schemas.microsoft.com/office/word/2006/wordml" xmlns:wps="http://schemas.microsoft.com/office/word/2010/wordprocessingShape" mc:Ignorable="w14 w15 w16se w16cid w16 w16cex w16sdtdh wp14">
   <w:abstractNum w:abstractNumId="0" w15:restartNumberingAfterBreak="0">
+    <w:nsid w:val="0732489B"/>
+    <w:multiLevelType w:val="hybridMultilevel"/>
+    <w:tmpl w:val="1B1ED3EE"/>
+    <w:lvl w:ilvl="0" w:tplc="2A4AB50A">
+      <w:start w:val="1"/>
+      <w:numFmt w:val="bullet"/>
+      <w:lvlText w:val=""/>
+      <w:lvlJc w:val="left"/>
+      <w:pPr>
+        <w:ind w:left="1440" w:hanging="360"/>
+      </w:pPr>
+      <w:rPr>
+        <w:rFonts w:ascii="Wingdings" w:hAnsi="Wingdings" w:hint="default"/>
+      </w:rPr>
+    </w:lvl>
+    <w:lvl w:ilvl="1" w:tplc="04090003" w:tentative="1">
+      <w:start w:val="1"/>
+      <w:numFmt w:val="bullet"/>
+      <w:lvlText w:val="o"/>
+      <w:lvlJc w:val="left"/>
+      <w:pPr>
+        <w:ind w:left="2160" w:hanging="360"/>
+      </w:pPr>
+      <w:rPr>
+        <w:rFonts w:ascii="Courier New" w:hAnsi="Courier New" w:cs="Courier New" w:hint="default"/>
+      </w:rPr>
+    </w:lvl>
+    <w:lvl w:ilvl="2" w:tplc="04090005" w:tentative="1">
+      <w:start w:val="1"/>
+      <w:numFmt w:val="bullet"/>
+      <w:lvlText w:val=""/>
+      <w:lvlJc w:val="left"/>
+      <w:pPr>
+        <w:ind w:left="2880" w:hanging="360"/>
+      </w:pPr>
+      <w:rPr>
+        <w:rFonts w:ascii="Wingdings" w:hAnsi="Wingdings" w:hint="default"/>
+      </w:rPr>
+    </w:lvl>
+    <w:lvl w:ilvl="3" w:tplc="04090001" w:tentative="1">
+      <w:start w:val="1"/>
+      <w:numFmt w:val="bullet"/>
+      <w:lvlText w:val=""/>
+      <w:lvlJc w:val="left"/>
+      <w:pPr>
+        <w:ind w:left="3600" w:hanging="360"/>
+      </w:pPr>
+      <w:rPr>
+        <w:rFonts w:ascii="Symbol" w:hAnsi="Symbol" w:hint="default"/>
+      </w:rPr>
+    </w:lvl>
+    <w:lvl w:ilvl="4" w:tplc="04090003" w:tentative="1">
+      <w:start w:val="1"/>
+      <w:numFmt w:val="bullet"/>
+      <w:lvlText w:val="o"/>
+      <w:lvlJc w:val="left"/>
+      <w:pPr>
+        <w:ind w:left="4320" w:hanging="360"/>
+      </w:pPr>
+      <w:rPr>
+        <w:rFonts w:ascii="Courier New" w:hAnsi="Courier New" w:cs="Courier New" w:hint="default"/>
+      </w:rPr>
+    </w:lvl>
+    <w:lvl w:ilvl="5" w:tplc="04090005" w:tentative="1">
+      <w:start w:val="1"/>
+      <w:numFmt w:val="bullet"/>
+      <w:lvlText w:val=""/>
+      <w:lvlJc w:val="left"/>
+      <w:pPr>
+        <w:ind w:left="5040" w:hanging="360"/>
+      </w:pPr>
+      <w:rPr>
+        <w:rFonts w:ascii="Wingdings" w:hAnsi="Wingdings" w:hint="default"/>
+      </w:rPr>
+    </w:lvl>
+    <w:lvl w:ilvl="6" w:tplc="04090001" w:tentative="1">
+      <w:start w:val="1"/>
+      <w:numFmt w:val="bullet"/>
+      <w:lvlText w:val=""/>
+      <w:lvlJc w:val="left"/>
+      <w:pPr>
+        <w:ind w:left="5760" w:hanging="360"/>
+      </w:pPr>
+      <w:rPr>
+        <w:rFonts w:ascii="Symbol" w:hAnsi="Symbol" w:hint="default"/>
+      </w:rPr>
+    </w:lvl>
+    <w:lvl w:ilvl="7" w:tplc="04090003" w:tentative="1">
+      <w:start w:val="1"/>
+      <w:numFmt w:val="bullet"/>
+      <w:lvlText w:val="o"/>
+      <w:lvlJc w:val="left"/>
+      <w:pPr>
+        <w:ind w:left="6480" w:hanging="360"/>
+      </w:pPr>
+      <w:rPr>
+        <w:rFonts w:ascii="Courier New" w:hAnsi="Courier New" w:cs="Courier New" w:hint="default"/>
+      </w:rPr>
+    </w:lvl>
+    <w:lvl w:ilvl="8" w:tplc="04090005" w:tentative="1">
+      <w:start w:val="1"/>
+      <w:numFmt w:val="bullet"/>
+      <w:lvlText w:val=""/>
+      <w:lvlJc w:val="left"/>
+      <w:pPr>
+        <w:ind w:left="7200" w:hanging="360"/>
+      </w:pPr>
+      <w:rPr>
+        <w:rFonts w:ascii="Wingdings" w:hAnsi="Wingdings" w:hint="default"/>
+      </w:rPr>
+    </w:lvl>
+  </w:abstractNum>
+  <w:abstractNum w:abstractNumId="1" w15:restartNumberingAfterBreak="0">
     <w:nsid w:val="08277195"/>
     <w:multiLevelType w:val="hybridMultilevel"/>
     <w:tmpl w:val="5EA20938"/>
@@ -3308,7 +3441,233 @@
       </w:rPr>
     </w:lvl>
   </w:abstractNum>
-  <w:abstractNum w:abstractNumId="1" w15:restartNumberingAfterBreak="0">
+  <w:abstractNum w:abstractNumId="2" w15:restartNumberingAfterBreak="0">
+    <w:nsid w:val="09BC1AEB"/>
+    <w:multiLevelType w:val="hybridMultilevel"/>
+    <w:tmpl w:val="DD34B512"/>
+    <w:lvl w:ilvl="0" w:tplc="0409000B">
+      <w:start w:val="1"/>
+      <w:numFmt w:val="bullet"/>
+      <w:lvlText w:val=""/>
+      <w:lvlJc w:val="left"/>
+      <w:pPr>
+        <w:ind w:left="720" w:hanging="360"/>
+      </w:pPr>
+      <w:rPr>
+        <w:rFonts w:ascii="Wingdings" w:hAnsi="Wingdings" w:hint="default"/>
+      </w:rPr>
+    </w:lvl>
+    <w:lvl w:ilvl="1" w:tplc="04090003" w:tentative="1">
+      <w:start w:val="1"/>
+      <w:numFmt w:val="bullet"/>
+      <w:lvlText w:val="o"/>
+      <w:lvlJc w:val="left"/>
+      <w:pPr>
+        <w:ind w:left="1440" w:hanging="360"/>
+      </w:pPr>
+      <w:rPr>
+        <w:rFonts w:ascii="Courier New" w:hAnsi="Courier New" w:cs="Courier New" w:hint="default"/>
+      </w:rPr>
+    </w:lvl>
+    <w:lvl w:ilvl="2" w:tplc="04090005" w:tentative="1">
+      <w:start w:val="1"/>
+      <w:numFmt w:val="bullet"/>
+      <w:lvlText w:val=""/>
+      <w:lvlJc w:val="left"/>
+      <w:pPr>
+        <w:ind w:left="2160" w:hanging="360"/>
+      </w:pPr>
+      <w:rPr>
+        <w:rFonts w:ascii="Wingdings" w:hAnsi="Wingdings" w:hint="default"/>
+      </w:rPr>
+    </w:lvl>
+    <w:lvl w:ilvl="3" w:tplc="04090001" w:tentative="1">
+      <w:start w:val="1"/>
+      <w:numFmt w:val="bullet"/>
+      <w:lvlText w:val=""/>
+      <w:lvlJc w:val="left"/>
+      <w:pPr>
+        <w:ind w:left="2880" w:hanging="360"/>
+      </w:pPr>
+      <w:rPr>
+        <w:rFonts w:ascii="Symbol" w:hAnsi="Symbol" w:hint="default"/>
+      </w:rPr>
+    </w:lvl>
+    <w:lvl w:ilvl="4" w:tplc="04090003" w:tentative="1">
+      <w:start w:val="1"/>
+      <w:numFmt w:val="bullet"/>
+      <w:lvlText w:val="o"/>
+      <w:lvlJc w:val="left"/>
+      <w:pPr>
+        <w:ind w:left="3600" w:hanging="360"/>
+      </w:pPr>
+      <w:rPr>
+        <w:rFonts w:ascii="Courier New" w:hAnsi="Courier New" w:cs="Courier New" w:hint="default"/>
+      </w:rPr>
+    </w:lvl>
+    <w:lvl w:ilvl="5" w:tplc="04090005" w:tentative="1">
+      <w:start w:val="1"/>
+      <w:numFmt w:val="bullet"/>
+      <w:lvlText w:val=""/>
+      <w:lvlJc w:val="left"/>
+      <w:pPr>
+        <w:ind w:left="4320" w:hanging="360"/>
+      </w:pPr>
+      <w:rPr>
+        <w:rFonts w:ascii="Wingdings" w:hAnsi="Wingdings" w:hint="default"/>
+      </w:rPr>
+    </w:lvl>
+    <w:lvl w:ilvl="6" w:tplc="04090001" w:tentative="1">
+      <w:start w:val="1"/>
+      <w:numFmt w:val="bullet"/>
+      <w:lvlText w:val=""/>
+      <w:lvlJc w:val="left"/>
+      <w:pPr>
+        <w:ind w:left="5040" w:hanging="360"/>
+      </w:pPr>
+      <w:rPr>
+        <w:rFonts w:ascii="Symbol" w:hAnsi="Symbol" w:hint="default"/>
+      </w:rPr>
+    </w:lvl>
+    <w:lvl w:ilvl="7" w:tplc="04090003" w:tentative="1">
+      <w:start w:val="1"/>
+      <w:numFmt w:val="bullet"/>
+      <w:lvlText w:val="o"/>
+      <w:lvlJc w:val="left"/>
+      <w:pPr>
+        <w:ind w:left="5760" w:hanging="360"/>
+      </w:pPr>
+      <w:rPr>
+        <w:rFonts w:ascii="Courier New" w:hAnsi="Courier New" w:cs="Courier New" w:hint="default"/>
+      </w:rPr>
+    </w:lvl>
+    <w:lvl w:ilvl="8" w:tplc="04090005" w:tentative="1">
+      <w:start w:val="1"/>
+      <w:numFmt w:val="bullet"/>
+      <w:lvlText w:val=""/>
+      <w:lvlJc w:val="left"/>
+      <w:pPr>
+        <w:ind w:left="6480" w:hanging="360"/>
+      </w:pPr>
+      <w:rPr>
+        <w:rFonts w:ascii="Wingdings" w:hAnsi="Wingdings" w:hint="default"/>
+      </w:rPr>
+    </w:lvl>
+  </w:abstractNum>
+  <w:abstractNum w:abstractNumId="3" w15:restartNumberingAfterBreak="0">
+    <w:nsid w:val="0DE00E46"/>
+    <w:multiLevelType w:val="hybridMultilevel"/>
+    <w:tmpl w:val="6B7AC166"/>
+    <w:lvl w:ilvl="0" w:tplc="40090003">
+      <w:start w:val="1"/>
+      <w:numFmt w:val="bullet"/>
+      <w:lvlText w:val="o"/>
+      <w:lvlJc w:val="left"/>
+      <w:pPr>
+        <w:ind w:left="1440" w:hanging="360"/>
+      </w:pPr>
+      <w:rPr>
+        <w:rFonts w:ascii="Courier New" w:hAnsi="Courier New" w:cs="Courier New" w:hint="default"/>
+      </w:rPr>
+    </w:lvl>
+    <w:lvl w:ilvl="1" w:tplc="04090003" w:tentative="1">
+      <w:start w:val="1"/>
+      <w:numFmt w:val="bullet"/>
+      <w:lvlText w:val="o"/>
+      <w:lvlJc w:val="left"/>
+      <w:pPr>
+        <w:ind w:left="2160" w:hanging="360"/>
+      </w:pPr>
+      <w:rPr>
+        <w:rFonts w:ascii="Courier New" w:hAnsi="Courier New" w:cs="Courier New" w:hint="default"/>
+      </w:rPr>
+    </w:lvl>
+    <w:lvl w:ilvl="2" w:tplc="04090005" w:tentative="1">
+      <w:start w:val="1"/>
+      <w:numFmt w:val="bullet"/>
+      <w:lvlText w:val=""/>
+      <w:lvlJc w:val="left"/>
+      <w:pPr>
+        <w:ind w:left="2880" w:hanging="360"/>
+      </w:pPr>
+      <w:rPr>
+        <w:rFonts w:ascii="Wingdings" w:hAnsi="Wingdings" w:hint="default"/>
+      </w:rPr>
+    </w:lvl>
+    <w:lvl w:ilvl="3" w:tplc="04090001" w:tentative="1">
+      <w:start w:val="1"/>
+      <w:numFmt w:val="bullet"/>
+      <w:lvlText w:val=""/>
+      <w:lvlJc w:val="left"/>
+      <w:pPr>
+        <w:ind w:left="3600" w:hanging="360"/>
+      </w:pPr>
+      <w:rPr>
+        <w:rFonts w:ascii="Symbol" w:hAnsi="Symbol" w:hint="default"/>
+      </w:rPr>
+    </w:lvl>
+    <w:lvl w:ilvl="4" w:tplc="04090003" w:tentative="1">
+      <w:start w:val="1"/>
+      <w:numFmt w:val="bullet"/>
+      <w:lvlText w:val="o"/>
+      <w:lvlJc w:val="left"/>
+      <w:pPr>
+        <w:ind w:left="4320" w:hanging="360"/>
+      </w:pPr>
+      <w:rPr>
+        <w:rFonts w:ascii="Courier New" w:hAnsi="Courier New" w:cs="Courier New" w:hint="default"/>
+      </w:rPr>
+    </w:lvl>
+    <w:lvl w:ilvl="5" w:tplc="04090005" w:tentative="1">
+      <w:start w:val="1"/>
+      <w:numFmt w:val="bullet"/>
+      <w:lvlText w:val=""/>
+      <w:lvlJc w:val="left"/>
+      <w:pPr>
+        <w:ind w:left="5040" w:hanging="360"/>
+      </w:pPr>
+      <w:rPr>
+        <w:rFonts w:ascii="Wingdings" w:hAnsi="Wingdings" w:hint="default"/>
+      </w:rPr>
+    </w:lvl>
+    <w:lvl w:ilvl="6" w:tplc="04090001" w:tentative="1">
+      <w:start w:val="1"/>
+      <w:numFmt w:val="bullet"/>
+      <w:lvlText w:val=""/>
+      <w:lvlJc w:val="left"/>
+      <w:pPr>
+        <w:ind w:left="5760" w:hanging="360"/>
+      </w:pPr>
+      <w:rPr>
+        <w:rFonts w:ascii="Symbol" w:hAnsi="Symbol" w:hint="default"/>
+      </w:rPr>
+    </w:lvl>
+    <w:lvl w:ilvl="7" w:tplc="04090003" w:tentative="1">
+      <w:start w:val="1"/>
+      <w:numFmt w:val="bullet"/>
+      <w:lvlText w:val="o"/>
+      <w:lvlJc w:val="left"/>
+      <w:pPr>
+        <w:ind w:left="6480" w:hanging="360"/>
+      </w:pPr>
+      <w:rPr>
+        <w:rFonts w:ascii="Courier New" w:hAnsi="Courier New" w:cs="Courier New" w:hint="default"/>
+      </w:rPr>
+    </w:lvl>
+    <w:lvl w:ilvl="8" w:tplc="04090005" w:tentative="1">
+      <w:start w:val="1"/>
+      <w:numFmt w:val="bullet"/>
+      <w:lvlText w:val=""/>
+      <w:lvlJc w:val="left"/>
+      <w:pPr>
+        <w:ind w:left="7200" w:hanging="360"/>
+      </w:pPr>
+      <w:rPr>
+        <w:rFonts w:ascii="Wingdings" w:hAnsi="Wingdings" w:hint="default"/>
+      </w:rPr>
+    </w:lvl>
+  </w:abstractNum>
+  <w:abstractNum w:abstractNumId="4" w15:restartNumberingAfterBreak="0">
     <w:nsid w:val="24243AA7"/>
     <w:multiLevelType w:val="hybridMultilevel"/>
     <w:tmpl w:val="8DC41044"/>
@@ -3421,7 +3780,7 @@
       </w:rPr>
     </w:lvl>
   </w:abstractNum>
-  <w:abstractNum w:abstractNumId="2" w15:restartNumberingAfterBreak="0">
+  <w:abstractNum w:abstractNumId="5" w15:restartNumberingAfterBreak="0">
     <w:nsid w:val="27D854A5"/>
     <w:multiLevelType w:val="hybridMultilevel"/>
     <w:tmpl w:val="8BA6C4C2"/>
@@ -3534,7 +3893,7 @@
       </w:rPr>
     </w:lvl>
   </w:abstractNum>
-  <w:abstractNum w:abstractNumId="3" w15:restartNumberingAfterBreak="0">
+  <w:abstractNum w:abstractNumId="6" w15:restartNumberingAfterBreak="0">
     <w:nsid w:val="3410058A"/>
     <w:multiLevelType w:val="hybridMultilevel"/>
     <w:tmpl w:val="D0B083B8"/>
@@ -3647,7 +4006,120 @@
       </w:rPr>
     </w:lvl>
   </w:abstractNum>
-  <w:abstractNum w:abstractNumId="4" w15:restartNumberingAfterBreak="0">
+  <w:abstractNum w:abstractNumId="7" w15:restartNumberingAfterBreak="0">
+    <w:nsid w:val="3EE47803"/>
+    <w:multiLevelType w:val="hybridMultilevel"/>
+    <w:tmpl w:val="905459A2"/>
+    <w:lvl w:ilvl="0" w:tplc="40090001">
+      <w:start w:val="1"/>
+      <w:numFmt w:val="bullet"/>
+      <w:lvlText w:val=""/>
+      <w:lvlJc w:val="left"/>
+      <w:pPr>
+        <w:ind w:left="720" w:hanging="360"/>
+      </w:pPr>
+      <w:rPr>
+        <w:rFonts w:ascii="Symbol" w:hAnsi="Symbol" w:hint="default"/>
+      </w:rPr>
+    </w:lvl>
+    <w:lvl w:ilvl="1" w:tplc="04090003" w:tentative="1">
+      <w:start w:val="1"/>
+      <w:numFmt w:val="bullet"/>
+      <w:lvlText w:val="o"/>
+      <w:lvlJc w:val="left"/>
+      <w:pPr>
+        <w:ind w:left="1440" w:hanging="360"/>
+      </w:pPr>
+      <w:rPr>
+        <w:rFonts w:ascii="Courier New" w:hAnsi="Courier New" w:cs="Courier New" w:hint="default"/>
+      </w:rPr>
+    </w:lvl>
+    <w:lvl w:ilvl="2" w:tplc="04090005" w:tentative="1">
+      <w:start w:val="1"/>
+      <w:numFmt w:val="bullet"/>
+      <w:lvlText w:val=""/>
+      <w:lvlJc w:val="left"/>
+      <w:pPr>
+        <w:ind w:left="2160" w:hanging="360"/>
+      </w:pPr>
+      <w:rPr>
+        <w:rFonts w:ascii="Wingdings" w:hAnsi="Wingdings" w:hint="default"/>
+      </w:rPr>
+    </w:lvl>
+    <w:lvl w:ilvl="3" w:tplc="04090001" w:tentative="1">
+      <w:start w:val="1"/>
+      <w:numFmt w:val="bullet"/>
+      <w:lvlText w:val=""/>
+      <w:lvlJc w:val="left"/>
+      <w:pPr>
+        <w:ind w:left="2880" w:hanging="360"/>
+      </w:pPr>
+      <w:rPr>
+        <w:rFonts w:ascii="Symbol" w:hAnsi="Symbol" w:hint="default"/>
+      </w:rPr>
+    </w:lvl>
+    <w:lvl w:ilvl="4" w:tplc="04090003" w:tentative="1">
+      <w:start w:val="1"/>
+      <w:numFmt w:val="bullet"/>
+      <w:lvlText w:val="o"/>
+      <w:lvlJc w:val="left"/>
+      <w:pPr>
+        <w:ind w:left="3600" w:hanging="360"/>
+      </w:pPr>
+      <w:rPr>
+        <w:rFonts w:ascii="Courier New" w:hAnsi="Courier New" w:cs="Courier New" w:hint="default"/>
+      </w:rPr>
+    </w:lvl>
+    <w:lvl w:ilvl="5" w:tplc="04090005" w:tentative="1">
+      <w:start w:val="1"/>
+      <w:numFmt w:val="bullet"/>
+      <w:lvlText w:val=""/>
+      <w:lvlJc w:val="left"/>
+      <w:pPr>
+        <w:ind w:left="4320" w:hanging="360"/>
+      </w:pPr>
+      <w:rPr>
+        <w:rFonts w:ascii="Wingdings" w:hAnsi="Wingdings" w:hint="default"/>
+      </w:rPr>
+    </w:lvl>
+    <w:lvl w:ilvl="6" w:tplc="04090001" w:tentative="1">
+      <w:start w:val="1"/>
+      <w:numFmt w:val="bullet"/>
+      <w:lvlText w:val=""/>
+      <w:lvlJc w:val="left"/>
+      <w:pPr>
+        <w:ind w:left="5040" w:hanging="360"/>
+      </w:pPr>
+      <w:rPr>
+        <w:rFonts w:ascii="Symbol" w:hAnsi="Symbol" w:hint="default"/>
+      </w:rPr>
+    </w:lvl>
+    <w:lvl w:ilvl="7" w:tplc="04090003" w:tentative="1">
+      <w:start w:val="1"/>
+      <w:numFmt w:val="bullet"/>
+      <w:lvlText w:val="o"/>
+      <w:lvlJc w:val="left"/>
+      <w:pPr>
+        <w:ind w:left="5760" w:hanging="360"/>
+      </w:pPr>
+      <w:rPr>
+        <w:rFonts w:ascii="Courier New" w:hAnsi="Courier New" w:cs="Courier New" w:hint="default"/>
+      </w:rPr>
+    </w:lvl>
+    <w:lvl w:ilvl="8" w:tplc="04090005" w:tentative="1">
+      <w:start w:val="1"/>
+      <w:numFmt w:val="bullet"/>
+      <w:lvlText w:val=""/>
+      <w:lvlJc w:val="left"/>
+      <w:pPr>
+        <w:ind w:left="6480" w:hanging="360"/>
+      </w:pPr>
+      <w:rPr>
+        <w:rFonts w:ascii="Wingdings" w:hAnsi="Wingdings" w:hint="default"/>
+      </w:rPr>
+    </w:lvl>
+  </w:abstractNum>
+  <w:abstractNum w:abstractNumId="8" w15:restartNumberingAfterBreak="0">
     <w:nsid w:val="47CB6E1E"/>
     <w:multiLevelType w:val="hybridMultilevel"/>
     <w:tmpl w:val="9120DCBA"/>
@@ -3787,7 +4259,233 @@
       </w:rPr>
     </w:lvl>
   </w:abstractNum>
-  <w:abstractNum w:abstractNumId="5" w15:restartNumberingAfterBreak="0">
+  <w:abstractNum w:abstractNumId="9" w15:restartNumberingAfterBreak="0">
+    <w:nsid w:val="53FC3568"/>
+    <w:multiLevelType w:val="hybridMultilevel"/>
+    <w:tmpl w:val="1BE46AB6"/>
+    <w:lvl w:ilvl="0" w:tplc="40090001">
+      <w:start w:val="1"/>
+      <w:numFmt w:val="bullet"/>
+      <w:lvlText w:val=""/>
+      <w:lvlJc w:val="left"/>
+      <w:pPr>
+        <w:ind w:left="1440" w:hanging="360"/>
+      </w:pPr>
+      <w:rPr>
+        <w:rFonts w:ascii="Symbol" w:hAnsi="Symbol" w:hint="default"/>
+      </w:rPr>
+    </w:lvl>
+    <w:lvl w:ilvl="1" w:tplc="04090003" w:tentative="1">
+      <w:start w:val="1"/>
+      <w:numFmt w:val="bullet"/>
+      <w:lvlText w:val="o"/>
+      <w:lvlJc w:val="left"/>
+      <w:pPr>
+        <w:ind w:left="2160" w:hanging="360"/>
+      </w:pPr>
+      <w:rPr>
+        <w:rFonts w:ascii="Courier New" w:hAnsi="Courier New" w:cs="Courier New" w:hint="default"/>
+      </w:rPr>
+    </w:lvl>
+    <w:lvl w:ilvl="2" w:tplc="04090005" w:tentative="1">
+      <w:start w:val="1"/>
+      <w:numFmt w:val="bullet"/>
+      <w:lvlText w:val=""/>
+      <w:lvlJc w:val="left"/>
+      <w:pPr>
+        <w:ind w:left="2880" w:hanging="360"/>
+      </w:pPr>
+      <w:rPr>
+        <w:rFonts w:ascii="Wingdings" w:hAnsi="Wingdings" w:hint="default"/>
+      </w:rPr>
+    </w:lvl>
+    <w:lvl w:ilvl="3" w:tplc="04090001" w:tentative="1">
+      <w:start w:val="1"/>
+      <w:numFmt w:val="bullet"/>
+      <w:lvlText w:val=""/>
+      <w:lvlJc w:val="left"/>
+      <w:pPr>
+        <w:ind w:left="3600" w:hanging="360"/>
+      </w:pPr>
+      <w:rPr>
+        <w:rFonts w:ascii="Symbol" w:hAnsi="Symbol" w:hint="default"/>
+      </w:rPr>
+    </w:lvl>
+    <w:lvl w:ilvl="4" w:tplc="04090003" w:tentative="1">
+      <w:start w:val="1"/>
+      <w:numFmt w:val="bullet"/>
+      <w:lvlText w:val="o"/>
+      <w:lvlJc w:val="left"/>
+      <w:pPr>
+        <w:ind w:left="4320" w:hanging="360"/>
+      </w:pPr>
+      <w:rPr>
+        <w:rFonts w:ascii="Courier New" w:hAnsi="Courier New" w:cs="Courier New" w:hint="default"/>
+      </w:rPr>
+    </w:lvl>
+    <w:lvl w:ilvl="5" w:tplc="04090005" w:tentative="1">
+      <w:start w:val="1"/>
+      <w:numFmt w:val="bullet"/>
+      <w:lvlText w:val=""/>
+      <w:lvlJc w:val="left"/>
+      <w:pPr>
+        <w:ind w:left="5040" w:hanging="360"/>
+      </w:pPr>
+      <w:rPr>
+        <w:rFonts w:ascii="Wingdings" w:hAnsi="Wingdings" w:hint="default"/>
+      </w:rPr>
+    </w:lvl>
+    <w:lvl w:ilvl="6" w:tplc="04090001" w:tentative="1">
+      <w:start w:val="1"/>
+      <w:numFmt w:val="bullet"/>
+      <w:lvlText w:val=""/>
+      <w:lvlJc w:val="left"/>
+      <w:pPr>
+        <w:ind w:left="5760" w:hanging="360"/>
+      </w:pPr>
+      <w:rPr>
+        <w:rFonts w:ascii="Symbol" w:hAnsi="Symbol" w:hint="default"/>
+      </w:rPr>
+    </w:lvl>
+    <w:lvl w:ilvl="7" w:tplc="04090003" w:tentative="1">
+      <w:start w:val="1"/>
+      <w:numFmt w:val="bullet"/>
+      <w:lvlText w:val="o"/>
+      <w:lvlJc w:val="left"/>
+      <w:pPr>
+        <w:ind w:left="6480" w:hanging="360"/>
+      </w:pPr>
+      <w:rPr>
+        <w:rFonts w:ascii="Courier New" w:hAnsi="Courier New" w:cs="Courier New" w:hint="default"/>
+      </w:rPr>
+    </w:lvl>
+    <w:lvl w:ilvl="8" w:tplc="04090005" w:tentative="1">
+      <w:start w:val="1"/>
+      <w:numFmt w:val="bullet"/>
+      <w:lvlText w:val=""/>
+      <w:lvlJc w:val="left"/>
+      <w:pPr>
+        <w:ind w:left="7200" w:hanging="360"/>
+      </w:pPr>
+      <w:rPr>
+        <w:rFonts w:ascii="Wingdings" w:hAnsi="Wingdings" w:hint="default"/>
+      </w:rPr>
+    </w:lvl>
+  </w:abstractNum>
+  <w:abstractNum w:abstractNumId="10" w15:restartNumberingAfterBreak="0">
+    <w:nsid w:val="56B80CEE"/>
+    <w:multiLevelType w:val="hybridMultilevel"/>
+    <w:tmpl w:val="81D2CFD4"/>
+    <w:lvl w:ilvl="0" w:tplc="40090001">
+      <w:start w:val="1"/>
+      <w:numFmt w:val="bullet"/>
+      <w:lvlText w:val=""/>
+      <w:lvlJc w:val="left"/>
+      <w:pPr>
+        <w:ind w:left="720" w:hanging="360"/>
+      </w:pPr>
+      <w:rPr>
+        <w:rFonts w:ascii="Symbol" w:hAnsi="Symbol" w:hint="default"/>
+      </w:rPr>
+    </w:lvl>
+    <w:lvl w:ilvl="1" w:tplc="04090003" w:tentative="1">
+      <w:start w:val="1"/>
+      <w:numFmt w:val="bullet"/>
+      <w:lvlText w:val="o"/>
+      <w:lvlJc w:val="left"/>
+      <w:pPr>
+        <w:ind w:left="1440" w:hanging="360"/>
+      </w:pPr>
+      <w:rPr>
+        <w:rFonts w:ascii="Courier New" w:hAnsi="Courier New" w:cs="Courier New" w:hint="default"/>
+      </w:rPr>
+    </w:lvl>
+    <w:lvl w:ilvl="2" w:tplc="04090005" w:tentative="1">
+      <w:start w:val="1"/>
+      <w:numFmt w:val="bullet"/>
+      <w:lvlText w:val=""/>
+      <w:lvlJc w:val="left"/>
+      <w:pPr>
+        <w:ind w:left="2160" w:hanging="360"/>
+      </w:pPr>
+      <w:rPr>
+        <w:rFonts w:ascii="Wingdings" w:hAnsi="Wingdings" w:hint="default"/>
+      </w:rPr>
+    </w:lvl>
+    <w:lvl w:ilvl="3" w:tplc="04090001" w:tentative="1">
+      <w:start w:val="1"/>
+      <w:numFmt w:val="bullet"/>
+      <w:lvlText w:val=""/>
+      <w:lvlJc w:val="left"/>
+      <w:pPr>
+        <w:ind w:left="2880" w:hanging="360"/>
+      </w:pPr>
+      <w:rPr>
+        <w:rFonts w:ascii="Symbol" w:hAnsi="Symbol" w:hint="default"/>
+      </w:rPr>
+    </w:lvl>
+    <w:lvl w:ilvl="4" w:tplc="04090003" w:tentative="1">
+      <w:start w:val="1"/>
+      <w:numFmt w:val="bullet"/>
+      <w:lvlText w:val="o"/>
+      <w:lvlJc w:val="left"/>
+      <w:pPr>
+        <w:ind w:left="3600" w:hanging="360"/>
+      </w:pPr>
+      <w:rPr>
+        <w:rFonts w:ascii="Courier New" w:hAnsi="Courier New" w:cs="Courier New" w:hint="default"/>
+      </w:rPr>
+    </w:lvl>
+    <w:lvl w:ilvl="5" w:tplc="04090005" w:tentative="1">
+      <w:start w:val="1"/>
+      <w:numFmt w:val="bullet"/>
+      <w:lvlText w:val=""/>
+      <w:lvlJc w:val="left"/>
+      <w:pPr>
+        <w:ind w:left="4320" w:hanging="360"/>
+      </w:pPr>
+      <w:rPr>
+        <w:rFonts w:ascii="Wingdings" w:hAnsi="Wingdings" w:hint="default"/>
+      </w:rPr>
+    </w:lvl>
+    <w:lvl w:ilvl="6" w:tplc="04090001" w:tentative="1">
+      <w:start w:val="1"/>
+      <w:numFmt w:val="bullet"/>
+      <w:lvlText w:val=""/>
+      <w:lvlJc w:val="left"/>
+      <w:pPr>
+        <w:ind w:left="5040" w:hanging="360"/>
+      </w:pPr>
+      <w:rPr>
+        <w:rFonts w:ascii="Symbol" w:hAnsi="Symbol" w:hint="default"/>
+      </w:rPr>
+    </w:lvl>
+    <w:lvl w:ilvl="7" w:tplc="04090003" w:tentative="1">
+      <w:start w:val="1"/>
+      <w:numFmt w:val="bullet"/>
+      <w:lvlText w:val="o"/>
+      <w:lvlJc w:val="left"/>
+      <w:pPr>
+        <w:ind w:left="5760" w:hanging="360"/>
+      </w:pPr>
+      <w:rPr>
+        <w:rFonts w:ascii="Courier New" w:hAnsi="Courier New" w:cs="Courier New" w:hint="default"/>
+      </w:rPr>
+    </w:lvl>
+    <w:lvl w:ilvl="8" w:tplc="04090005" w:tentative="1">
+      <w:start w:val="1"/>
+      <w:numFmt w:val="bullet"/>
+      <w:lvlText w:val=""/>
+      <w:lvlJc w:val="left"/>
+      <w:pPr>
+        <w:ind w:left="6480" w:hanging="360"/>
+      </w:pPr>
+      <w:rPr>
+        <w:rFonts w:ascii="Wingdings" w:hAnsi="Wingdings" w:hint="default"/>
+      </w:rPr>
+    </w:lvl>
+  </w:abstractNum>
+  <w:abstractNum w:abstractNumId="11" w15:restartNumberingAfterBreak="0">
     <w:nsid w:val="580C106B"/>
     <w:multiLevelType w:val="hybridMultilevel"/>
     <w:tmpl w:val="050C161A"/>
@@ -3927,10 +4625,236 @@
       </w:rPr>
     </w:lvl>
   </w:abstractNum>
-  <w:abstractNum w:abstractNumId="6" w15:restartNumberingAfterBreak="0">
+  <w:abstractNum w:abstractNumId="12" w15:restartNumberingAfterBreak="0">
+    <w:nsid w:val="5AB94248"/>
+    <w:multiLevelType w:val="hybridMultilevel"/>
+    <w:tmpl w:val="08CE1D30"/>
+    <w:lvl w:ilvl="0" w:tplc="2A4AB50A">
+      <w:start w:val="1"/>
+      <w:numFmt w:val="bullet"/>
+      <w:lvlText w:val=""/>
+      <w:lvlJc w:val="left"/>
+      <w:pPr>
+        <w:ind w:left="720" w:hanging="360"/>
+      </w:pPr>
+      <w:rPr>
+        <w:rFonts w:ascii="Wingdings" w:hAnsi="Wingdings" w:hint="default"/>
+      </w:rPr>
+    </w:lvl>
+    <w:lvl w:ilvl="1" w:tplc="04090003" w:tentative="1">
+      <w:start w:val="1"/>
+      <w:numFmt w:val="bullet"/>
+      <w:lvlText w:val="o"/>
+      <w:lvlJc w:val="left"/>
+      <w:pPr>
+        <w:ind w:left="1440" w:hanging="360"/>
+      </w:pPr>
+      <w:rPr>
+        <w:rFonts w:ascii="Courier New" w:hAnsi="Courier New" w:cs="Courier New" w:hint="default"/>
+      </w:rPr>
+    </w:lvl>
+    <w:lvl w:ilvl="2" w:tplc="04090005" w:tentative="1">
+      <w:start w:val="1"/>
+      <w:numFmt w:val="bullet"/>
+      <w:lvlText w:val=""/>
+      <w:lvlJc w:val="left"/>
+      <w:pPr>
+        <w:ind w:left="2160" w:hanging="360"/>
+      </w:pPr>
+      <w:rPr>
+        <w:rFonts w:ascii="Wingdings" w:hAnsi="Wingdings" w:hint="default"/>
+      </w:rPr>
+    </w:lvl>
+    <w:lvl w:ilvl="3" w:tplc="04090001" w:tentative="1">
+      <w:start w:val="1"/>
+      <w:numFmt w:val="bullet"/>
+      <w:lvlText w:val=""/>
+      <w:lvlJc w:val="left"/>
+      <w:pPr>
+        <w:ind w:left="2880" w:hanging="360"/>
+      </w:pPr>
+      <w:rPr>
+        <w:rFonts w:ascii="Symbol" w:hAnsi="Symbol" w:hint="default"/>
+      </w:rPr>
+    </w:lvl>
+    <w:lvl w:ilvl="4" w:tplc="04090003" w:tentative="1">
+      <w:start w:val="1"/>
+      <w:numFmt w:val="bullet"/>
+      <w:lvlText w:val="o"/>
+      <w:lvlJc w:val="left"/>
+      <w:pPr>
+        <w:ind w:left="3600" w:hanging="360"/>
+      </w:pPr>
+      <w:rPr>
+        <w:rFonts w:ascii="Courier New" w:hAnsi="Courier New" w:cs="Courier New" w:hint="default"/>
+      </w:rPr>
+    </w:lvl>
+    <w:lvl w:ilvl="5" w:tplc="04090005" w:tentative="1">
+      <w:start w:val="1"/>
+      <w:numFmt w:val="bullet"/>
+      <w:lvlText w:val=""/>
+      <w:lvlJc w:val="left"/>
+      <w:pPr>
+        <w:ind w:left="4320" w:hanging="360"/>
+      </w:pPr>
+      <w:rPr>
+        <w:rFonts w:ascii="Wingdings" w:hAnsi="Wingdings" w:hint="default"/>
+      </w:rPr>
+    </w:lvl>
+    <w:lvl w:ilvl="6" w:tplc="04090001" w:tentative="1">
+      <w:start w:val="1"/>
+      <w:numFmt w:val="bullet"/>
+      <w:lvlText w:val=""/>
+      <w:lvlJc w:val="left"/>
+      <w:pPr>
+        <w:ind w:left="5040" w:hanging="360"/>
+      </w:pPr>
+      <w:rPr>
+        <w:rFonts w:ascii="Symbol" w:hAnsi="Symbol" w:hint="default"/>
+      </w:rPr>
+    </w:lvl>
+    <w:lvl w:ilvl="7" w:tplc="04090003" w:tentative="1">
+      <w:start w:val="1"/>
+      <w:numFmt w:val="bullet"/>
+      <w:lvlText w:val="o"/>
+      <w:lvlJc w:val="left"/>
+      <w:pPr>
+        <w:ind w:left="5760" w:hanging="360"/>
+      </w:pPr>
+      <w:rPr>
+        <w:rFonts w:ascii="Courier New" w:hAnsi="Courier New" w:cs="Courier New" w:hint="default"/>
+      </w:rPr>
+    </w:lvl>
+    <w:lvl w:ilvl="8" w:tplc="04090005" w:tentative="1">
+      <w:start w:val="1"/>
+      <w:numFmt w:val="bullet"/>
+      <w:lvlText w:val=""/>
+      <w:lvlJc w:val="left"/>
+      <w:pPr>
+        <w:ind w:left="6480" w:hanging="360"/>
+      </w:pPr>
+      <w:rPr>
+        <w:rFonts w:ascii="Wingdings" w:hAnsi="Wingdings" w:hint="default"/>
+      </w:rPr>
+    </w:lvl>
+  </w:abstractNum>
+  <w:abstractNum w:abstractNumId="13" w15:restartNumberingAfterBreak="0">
+    <w:nsid w:val="6E2831A5"/>
+    <w:multiLevelType w:val="hybridMultilevel"/>
+    <w:tmpl w:val="A106089A"/>
+    <w:lvl w:ilvl="0" w:tplc="40090003">
+      <w:start w:val="1"/>
+      <w:numFmt w:val="bullet"/>
+      <w:lvlText w:val="o"/>
+      <w:lvlJc w:val="left"/>
+      <w:pPr>
+        <w:ind w:left="1575" w:hanging="360"/>
+      </w:pPr>
+      <w:rPr>
+        <w:rFonts w:ascii="Courier New" w:hAnsi="Courier New" w:cs="Courier New" w:hint="default"/>
+      </w:rPr>
+    </w:lvl>
+    <w:lvl w:ilvl="1" w:tplc="04090003" w:tentative="1">
+      <w:start w:val="1"/>
+      <w:numFmt w:val="bullet"/>
+      <w:lvlText w:val="o"/>
+      <w:lvlJc w:val="left"/>
+      <w:pPr>
+        <w:ind w:left="2295" w:hanging="360"/>
+      </w:pPr>
+      <w:rPr>
+        <w:rFonts w:ascii="Courier New" w:hAnsi="Courier New" w:cs="Courier New" w:hint="default"/>
+      </w:rPr>
+    </w:lvl>
+    <w:lvl w:ilvl="2" w:tplc="04090005" w:tentative="1">
+      <w:start w:val="1"/>
+      <w:numFmt w:val="bullet"/>
+      <w:lvlText w:val=""/>
+      <w:lvlJc w:val="left"/>
+      <w:pPr>
+        <w:ind w:left="3015" w:hanging="360"/>
+      </w:pPr>
+      <w:rPr>
+        <w:rFonts w:ascii="Wingdings" w:hAnsi="Wingdings" w:hint="default"/>
+      </w:rPr>
+    </w:lvl>
+    <w:lvl w:ilvl="3" w:tplc="04090001" w:tentative="1">
+      <w:start w:val="1"/>
+      <w:numFmt w:val="bullet"/>
+      <w:lvlText w:val=""/>
+      <w:lvlJc w:val="left"/>
+      <w:pPr>
+        <w:ind w:left="3735" w:hanging="360"/>
+      </w:pPr>
+      <w:rPr>
+        <w:rFonts w:ascii="Symbol" w:hAnsi="Symbol" w:hint="default"/>
+      </w:rPr>
+    </w:lvl>
+    <w:lvl w:ilvl="4" w:tplc="40090003">
+      <w:start w:val="1"/>
+      <w:numFmt w:val="bullet"/>
+      <w:lvlText w:val="o"/>
+      <w:lvlJc w:val="left"/>
+      <w:pPr>
+        <w:ind w:left="4455" w:hanging="360"/>
+      </w:pPr>
+      <w:rPr>
+        <w:rFonts w:ascii="Courier New" w:hAnsi="Courier New" w:cs="Courier New" w:hint="default"/>
+      </w:rPr>
+    </w:lvl>
+    <w:lvl w:ilvl="5" w:tplc="04090005" w:tentative="1">
+      <w:start w:val="1"/>
+      <w:numFmt w:val="bullet"/>
+      <w:lvlText w:val=""/>
+      <w:lvlJc w:val="left"/>
+      <w:pPr>
+        <w:ind w:left="5175" w:hanging="360"/>
+      </w:pPr>
+      <w:rPr>
+        <w:rFonts w:ascii="Wingdings" w:hAnsi="Wingdings" w:hint="default"/>
+      </w:rPr>
+    </w:lvl>
+    <w:lvl w:ilvl="6" w:tplc="04090001" w:tentative="1">
+      <w:start w:val="1"/>
+      <w:numFmt w:val="bullet"/>
+      <w:lvlText w:val=""/>
+      <w:lvlJc w:val="left"/>
+      <w:pPr>
+        <w:ind w:left="5895" w:hanging="360"/>
+      </w:pPr>
+      <w:rPr>
+        <w:rFonts w:ascii="Symbol" w:hAnsi="Symbol" w:hint="default"/>
+      </w:rPr>
+    </w:lvl>
+    <w:lvl w:ilvl="7" w:tplc="04090003" w:tentative="1">
+      <w:start w:val="1"/>
+      <w:numFmt w:val="bullet"/>
+      <w:lvlText w:val="o"/>
+      <w:lvlJc w:val="left"/>
+      <w:pPr>
+        <w:ind w:left="6615" w:hanging="360"/>
+      </w:pPr>
+      <w:rPr>
+        <w:rFonts w:ascii="Courier New" w:hAnsi="Courier New" w:cs="Courier New" w:hint="default"/>
+      </w:rPr>
+    </w:lvl>
+    <w:lvl w:ilvl="8" w:tplc="04090005" w:tentative="1">
+      <w:start w:val="1"/>
+      <w:numFmt w:val="bullet"/>
+      <w:lvlText w:val=""/>
+      <w:lvlJc w:val="left"/>
+      <w:pPr>
+        <w:ind w:left="7335" w:hanging="360"/>
+      </w:pPr>
+      <w:rPr>
+        <w:rFonts w:ascii="Wingdings" w:hAnsi="Wingdings" w:hint="default"/>
+      </w:rPr>
+    </w:lvl>
+  </w:abstractNum>
+  <w:abstractNum w:abstractNumId="14" w15:restartNumberingAfterBreak="0">
     <w:nsid w:val="732938AD"/>
     <w:multiLevelType w:val="hybridMultilevel"/>
-    <w:tmpl w:val="FA08A6EC"/>
+    <w:tmpl w:val="6C764326"/>
     <w:lvl w:ilvl="0" w:tplc="40090001">
       <w:start w:val="1"/>
       <w:numFmt w:val="bullet"/>
@@ -4038,28 +4962,257 @@
       <w:rPr>
         <w:rFonts w:ascii="Wingdings" w:hAnsi="Wingdings" w:hint="default"/>
       </w:rPr>
+    </w:lvl>
+  </w:abstractNum>
+  <w:abstractNum w:abstractNumId="15" w15:restartNumberingAfterBreak="0">
+    <w:nsid w:val="74966849"/>
+    <w:multiLevelType w:val="hybridMultilevel"/>
+    <w:tmpl w:val="F50EC024"/>
+    <w:lvl w:ilvl="0" w:tplc="40090001">
+      <w:start w:val="1"/>
+      <w:numFmt w:val="bullet"/>
+      <w:lvlText w:val=""/>
+      <w:lvlJc w:val="left"/>
+      <w:pPr>
+        <w:ind w:left="2295" w:hanging="360"/>
+      </w:pPr>
+      <w:rPr>
+        <w:rFonts w:ascii="Symbol" w:hAnsi="Symbol" w:hint="default"/>
+      </w:rPr>
+    </w:lvl>
+    <w:lvl w:ilvl="1" w:tplc="04090003" w:tentative="1">
+      <w:start w:val="1"/>
+      <w:numFmt w:val="bullet"/>
+      <w:lvlText w:val="o"/>
+      <w:lvlJc w:val="left"/>
+      <w:pPr>
+        <w:ind w:left="3015" w:hanging="360"/>
+      </w:pPr>
+      <w:rPr>
+        <w:rFonts w:ascii="Courier New" w:hAnsi="Courier New" w:cs="Courier New" w:hint="default"/>
+      </w:rPr>
+    </w:lvl>
+    <w:lvl w:ilvl="2" w:tplc="04090005" w:tentative="1">
+      <w:start w:val="1"/>
+      <w:numFmt w:val="bullet"/>
+      <w:lvlText w:val=""/>
+      <w:lvlJc w:val="left"/>
+      <w:pPr>
+        <w:ind w:left="3735" w:hanging="360"/>
+      </w:pPr>
+      <w:rPr>
+        <w:rFonts w:ascii="Wingdings" w:hAnsi="Wingdings" w:hint="default"/>
+      </w:rPr>
+    </w:lvl>
+    <w:lvl w:ilvl="3" w:tplc="40090001">
+      <w:start w:val="1"/>
+      <w:numFmt w:val="bullet"/>
+      <w:lvlText w:val=""/>
+      <w:lvlJc w:val="left"/>
+      <w:pPr>
+        <w:ind w:left="4455" w:hanging="360"/>
+      </w:pPr>
+      <w:rPr>
+        <w:rFonts w:ascii="Symbol" w:hAnsi="Symbol" w:hint="default"/>
+      </w:rPr>
+    </w:lvl>
+    <w:lvl w:ilvl="4" w:tplc="04090003" w:tentative="1">
+      <w:start w:val="1"/>
+      <w:numFmt w:val="bullet"/>
+      <w:lvlText w:val="o"/>
+      <w:lvlJc w:val="left"/>
+      <w:pPr>
+        <w:ind w:left="5175" w:hanging="360"/>
+      </w:pPr>
+      <w:rPr>
+        <w:rFonts w:ascii="Courier New" w:hAnsi="Courier New" w:cs="Courier New" w:hint="default"/>
+      </w:rPr>
+    </w:lvl>
+    <w:lvl w:ilvl="5" w:tplc="04090005" w:tentative="1">
+      <w:start w:val="1"/>
+      <w:numFmt w:val="bullet"/>
+      <w:lvlText w:val=""/>
+      <w:lvlJc w:val="left"/>
+      <w:pPr>
+        <w:ind w:left="5895" w:hanging="360"/>
+      </w:pPr>
+      <w:rPr>
+        <w:rFonts w:ascii="Wingdings" w:hAnsi="Wingdings" w:hint="default"/>
+      </w:rPr>
+    </w:lvl>
+    <w:lvl w:ilvl="6" w:tplc="04090001" w:tentative="1">
+      <w:start w:val="1"/>
+      <w:numFmt w:val="bullet"/>
+      <w:lvlText w:val=""/>
+      <w:lvlJc w:val="left"/>
+      <w:pPr>
+        <w:ind w:left="6615" w:hanging="360"/>
+      </w:pPr>
+      <w:rPr>
+        <w:rFonts w:ascii="Symbol" w:hAnsi="Symbol" w:hint="default"/>
+      </w:rPr>
+    </w:lvl>
+    <w:lvl w:ilvl="7" w:tplc="04090003" w:tentative="1">
+      <w:start w:val="1"/>
+      <w:numFmt w:val="bullet"/>
+      <w:lvlText w:val="o"/>
+      <w:lvlJc w:val="left"/>
+      <w:pPr>
+        <w:ind w:left="7335" w:hanging="360"/>
+      </w:pPr>
+      <w:rPr>
+        <w:rFonts w:ascii="Courier New" w:hAnsi="Courier New" w:cs="Courier New" w:hint="default"/>
+      </w:rPr>
+    </w:lvl>
+    <w:lvl w:ilvl="8" w:tplc="04090005" w:tentative="1">
+      <w:start w:val="1"/>
+      <w:numFmt w:val="bullet"/>
+      <w:lvlText w:val=""/>
+      <w:lvlJc w:val="left"/>
+      <w:pPr>
+        <w:ind w:left="8055" w:hanging="360"/>
+      </w:pPr>
+      <w:rPr>
+        <w:rFonts w:ascii="Wingdings" w:hAnsi="Wingdings" w:hint="default"/>
+      </w:rPr>
+    </w:lvl>
+  </w:abstractNum>
+  <w:abstractNum w:abstractNumId="16" w15:restartNumberingAfterBreak="0">
+    <w:nsid w:val="796E3981"/>
+    <w:multiLevelType w:val="hybridMultilevel"/>
+    <w:tmpl w:val="9B605A8C"/>
+    <w:lvl w:ilvl="0" w:tplc="0409000F">
+      <w:start w:val="1"/>
+      <w:numFmt w:val="decimal"/>
+      <w:lvlText w:val="%1."/>
+      <w:lvlJc w:val="left"/>
+      <w:pPr>
+        <w:ind w:left="720" w:hanging="360"/>
+      </w:pPr>
+    </w:lvl>
+    <w:lvl w:ilvl="1" w:tplc="04090019" w:tentative="1">
+      <w:start w:val="1"/>
+      <w:numFmt w:val="lowerLetter"/>
+      <w:lvlText w:val="%2."/>
+      <w:lvlJc w:val="left"/>
+      <w:pPr>
+        <w:ind w:left="1440" w:hanging="360"/>
+      </w:pPr>
+    </w:lvl>
+    <w:lvl w:ilvl="2" w:tplc="0409001B" w:tentative="1">
+      <w:start w:val="1"/>
+      <w:numFmt w:val="lowerRoman"/>
+      <w:lvlText w:val="%3."/>
+      <w:lvlJc w:val="right"/>
+      <w:pPr>
+        <w:ind w:left="2160" w:hanging="180"/>
+      </w:pPr>
+    </w:lvl>
+    <w:lvl w:ilvl="3" w:tplc="0409000F" w:tentative="1">
+      <w:start w:val="1"/>
+      <w:numFmt w:val="decimal"/>
+      <w:lvlText w:val="%4."/>
+      <w:lvlJc w:val="left"/>
+      <w:pPr>
+        <w:ind w:left="2880" w:hanging="360"/>
+      </w:pPr>
+    </w:lvl>
+    <w:lvl w:ilvl="4" w:tplc="04090019" w:tentative="1">
+      <w:start w:val="1"/>
+      <w:numFmt w:val="lowerLetter"/>
+      <w:lvlText w:val="%5."/>
+      <w:lvlJc w:val="left"/>
+      <w:pPr>
+        <w:ind w:left="3600" w:hanging="360"/>
+      </w:pPr>
+    </w:lvl>
+    <w:lvl w:ilvl="5" w:tplc="0409001B" w:tentative="1">
+      <w:start w:val="1"/>
+      <w:numFmt w:val="lowerRoman"/>
+      <w:lvlText w:val="%6."/>
+      <w:lvlJc w:val="right"/>
+      <w:pPr>
+        <w:ind w:left="4320" w:hanging="180"/>
+      </w:pPr>
+    </w:lvl>
+    <w:lvl w:ilvl="6" w:tplc="0409000F" w:tentative="1">
+      <w:start w:val="1"/>
+      <w:numFmt w:val="decimal"/>
+      <w:lvlText w:val="%7."/>
+      <w:lvlJc w:val="left"/>
+      <w:pPr>
+        <w:ind w:left="5040" w:hanging="360"/>
+      </w:pPr>
+    </w:lvl>
+    <w:lvl w:ilvl="7" w:tplc="04090019" w:tentative="1">
+      <w:start w:val="1"/>
+      <w:numFmt w:val="lowerLetter"/>
+      <w:lvlText w:val="%8."/>
+      <w:lvlJc w:val="left"/>
+      <w:pPr>
+        <w:ind w:left="5760" w:hanging="360"/>
+      </w:pPr>
+    </w:lvl>
+    <w:lvl w:ilvl="8" w:tplc="0409001B" w:tentative="1">
+      <w:start w:val="1"/>
+      <w:numFmt w:val="lowerRoman"/>
+      <w:lvlText w:val="%9."/>
+      <w:lvlJc w:val="right"/>
+      <w:pPr>
+        <w:ind w:left="6480" w:hanging="180"/>
+      </w:pPr>
     </w:lvl>
   </w:abstractNum>
   <w:num w:numId="1">
+    <w:abstractNumId w:val="11"/>
+  </w:num>
+  <w:num w:numId="2">
+    <w:abstractNumId w:val="8"/>
+  </w:num>
+  <w:num w:numId="3">
+    <w:abstractNumId w:val="4"/>
+  </w:num>
+  <w:num w:numId="4">
+    <w:abstractNumId w:val="14"/>
+  </w:num>
+  <w:num w:numId="5">
+    <w:abstractNumId w:val="6"/>
+  </w:num>
+  <w:num w:numId="6">
+    <w:abstractNumId w:val="1"/>
+  </w:num>
+  <w:num w:numId="7">
     <w:abstractNumId w:val="5"/>
   </w:num>
-  <w:num w:numId="2">
-    <w:abstractNumId w:val="4"/>
+  <w:num w:numId="8">
+    <w:abstractNumId w:val="9"/>
   </w:num>
-  <w:num w:numId="3">
-    <w:abstractNumId w:val="1"/>
+  <w:num w:numId="9">
+    <w:abstractNumId w:val="7"/>
   </w:num>
-  <w:num w:numId="4">
-    <w:abstractNumId w:val="6"/>
+  <w:num w:numId="10">
+    <w:abstractNumId w:val="13"/>
   </w:num>
-  <w:num w:numId="5">
-    <w:abstractNumId w:val="3"/>
+  <w:num w:numId="11">
+    <w:abstractNumId w:val="15"/>
   </w:num>
-  <w:num w:numId="6">
+  <w:num w:numId="12">
+    <w:abstractNumId w:val="2"/>
+  </w:num>
+  <w:num w:numId="13">
     <w:abstractNumId w:val="0"/>
   </w:num>
-  <w:num w:numId="7">
-    <w:abstractNumId w:val="2"/>
+  <w:num w:numId="14">
+    <w:abstractNumId w:val="12"/>
+  </w:num>
+  <w:num w:numId="15">
+    <w:abstractNumId w:val="16"/>
+  </w:num>
+  <w:num w:numId="16">
+    <w:abstractNumId w:val="10"/>
+  </w:num>
+  <w:num w:numId="17">
+    <w:abstractNumId w:val="3"/>
   </w:num>
 </w:numbering>
 </file>
@@ -4905,7 +6058,7 @@
 </file>
 
 <file path=customXml/itemProps2.xml><?xml version="1.0" encoding="utf-8"?>
-<ds:datastoreItem xmlns:ds="http://schemas.openxmlformats.org/officeDocument/2006/customXml" ds:itemID="{CF6100F1-9658-40AF-BCA1-E600ABBA7348}">
+<ds:datastoreItem xmlns:ds="http://schemas.openxmlformats.org/officeDocument/2006/customXml" ds:itemID="{A3E7E075-03B5-4467-9EFA-21E5BB7ACFD0}">
   <ds:schemaRefs>
     <ds:schemaRef ds:uri="http://schemas.openxmlformats.org/officeDocument/2006/bibliography"/>
   </ds:schemaRefs>

</xml_diff>